<commit_message>
Fixed the new=TRUE bug in the scatterplots.
</commit_message>
<xml_diff>
--- a/documentation/APRES ChIP-Seq User Manual.docx
+++ b/documentation/APRES ChIP-Seq User Manual.docx
@@ -3,25 +3,1270 @@
 <w:document xmlns:wpc="http://schemas.microsoft.com/office/word/2010/wordprocessingCanvas" xmlns:mo="http://schemas.microsoft.com/office/mac/office/2008/main" xmlns:mc="http://schemas.openxmlformats.org/markup-compatibility/2006" xmlns:mv="urn:schemas-microsoft-com:mac:vml" xmlns:o="urn:schemas-microsoft-com:office:office" xmlns:r="http://schemas.openxmlformats.org/officeDocument/2006/relationships" xmlns:m="http://schemas.openxmlformats.org/officeDocument/2006/math" xmlns:v="urn:schemas-microsoft-com:vml" xmlns:wp14="http://schemas.microsoft.com/office/word/2010/wordprocessingDrawing" xmlns:wp="http://schemas.openxmlformats.org/drawingml/2006/wordprocessingDrawing" xmlns:w10="urn:schemas-microsoft-com:office:word" xmlns:w="http://schemas.openxmlformats.org/wordprocessingml/2006/main" xmlns:w14="http://schemas.microsoft.com/office/word/2010/wordml" xmlns:wpg="http://schemas.microsoft.com/office/word/2010/wordprocessingGroup" xmlns:wpi="http://schemas.microsoft.com/office/word/2010/wordprocessingInk" xmlns:wne="http://schemas.microsoft.com/office/word/2006/wordml" xmlns:wps="http://schemas.microsoft.com/office/word/2010/wordprocessingShape" mc:Ignorable="w14 wp14">
   <w:body>
     <w:p>
-      <w:r>
+      <w:pPr>
+        <w:jc w:val="center"/>
+        <w:rPr>
+          <w:rFonts w:ascii="Century Schoolbook" w:hAnsi="Century Schoolbook"/>
+          <w:sz w:val="56"/>
+          <w:szCs w:val="56"/>
+        </w:rPr>
+      </w:pPr>
+    </w:p>
+    <w:p>
+      <w:pPr>
+        <w:jc w:val="center"/>
+        <w:rPr>
+          <w:rFonts w:ascii="Century Schoolbook" w:hAnsi="Century Schoolbook"/>
+          <w:sz w:val="56"/>
+          <w:szCs w:val="56"/>
+        </w:rPr>
+      </w:pPr>
+    </w:p>
+    <w:p>
+      <w:pPr>
+        <w:rPr>
+          <w:rFonts w:ascii="Century Schoolbook" w:hAnsi="Century Schoolbook"/>
+          <w:sz w:val="56"/>
+          <w:szCs w:val="56"/>
+        </w:rPr>
+      </w:pPr>
+    </w:p>
+    <w:p>
+      <w:pPr>
+        <w:jc w:val="center"/>
+        <w:rPr>
+          <w:rFonts w:ascii="Century Schoolbook" w:hAnsi="Century Schoolbook"/>
+          <w:sz w:val="56"/>
+          <w:szCs w:val="56"/>
+        </w:rPr>
+      </w:pPr>
+      <w:r>
+        <w:rPr>
+          <w:rFonts w:ascii="Century Schoolbook" w:hAnsi="Century Schoolbook"/>
+          <w:i/>
+          <w:sz w:val="56"/>
+          <w:szCs w:val="56"/>
+        </w:rPr>
+        <w:t>APRES</w:t>
+      </w:r>
+      <w:r>
+        <w:rPr>
+          <w:rFonts w:ascii="Century Schoolbook" w:hAnsi="Century Schoolbook"/>
+          <w:sz w:val="56"/>
+          <w:szCs w:val="56"/>
+        </w:rPr>
+        <w:t xml:space="preserve"> ChIP-Seq</w:t>
+      </w:r>
+      <w:r>
+        <w:rPr>
+          <w:rFonts w:ascii="Century Schoolbook" w:hAnsi="Century Schoolbook"/>
+          <w:sz w:val="56"/>
+          <w:szCs w:val="56"/>
+        </w:rPr>
+        <w:t xml:space="preserve"> User Manual</w:t>
+      </w:r>
+    </w:p>
+    <w:p>
+      <w:pPr>
+        <w:jc w:val="center"/>
+        <w:rPr>
+          <w:rFonts w:ascii="Century Schoolbook" w:hAnsi="Century Schoolbook"/>
+          <w:sz w:val="56"/>
+          <w:szCs w:val="56"/>
+        </w:rPr>
+      </w:pPr>
+    </w:p>
+    <w:p>
+      <w:pPr>
+        <w:jc w:val="center"/>
+        <w:rPr>
+          <w:rFonts w:ascii="Century Schoolbook" w:hAnsi="Century Schoolbook"/>
+          <w:sz w:val="32"/>
+          <w:szCs w:val="32"/>
+        </w:rPr>
+      </w:pPr>
+    </w:p>
+    <w:p>
+      <w:pPr>
+        <w:jc w:val="center"/>
+        <w:rPr>
+          <w:rFonts w:ascii="Century Schoolbook" w:hAnsi="Century Schoolbook"/>
+          <w:sz w:val="28"/>
+          <w:szCs w:val="28"/>
+        </w:rPr>
+      </w:pPr>
+      <w:r>
+        <w:rPr>
+          <w:rFonts w:ascii="Century Schoolbook" w:hAnsi="Century Schoolbook"/>
+          <w:sz w:val="28"/>
+          <w:szCs w:val="28"/>
+        </w:rPr>
+        <w:t xml:space="preserve">The </w:t>
+      </w:r>
+      <w:r>
+        <w:rPr>
+          <w:rFonts w:ascii="Century Schoolbook" w:hAnsi="Century Schoolbook"/>
+          <w:b/>
+          <w:sz w:val="28"/>
+          <w:szCs w:val="28"/>
+        </w:rPr>
+        <w:t>A</w:t>
+      </w:r>
+      <w:r>
+        <w:rPr>
+          <w:rFonts w:ascii="Century Schoolbook" w:hAnsi="Century Schoolbook"/>
+          <w:sz w:val="28"/>
+          <w:szCs w:val="28"/>
+        </w:rPr>
+        <w:t xml:space="preserve">nalysis </w:t>
+      </w:r>
+      <w:r>
+        <w:rPr>
+          <w:rFonts w:ascii="Century Schoolbook" w:hAnsi="Century Schoolbook"/>
+          <w:b/>
+          <w:sz w:val="28"/>
+          <w:szCs w:val="28"/>
+        </w:rPr>
+        <w:t>P</w:t>
+      </w:r>
+      <w:r>
+        <w:rPr>
+          <w:rFonts w:ascii="Century Schoolbook" w:hAnsi="Century Schoolbook"/>
+          <w:sz w:val="28"/>
+          <w:szCs w:val="28"/>
+        </w:rPr>
+        <w:t>ipeline for</w:t>
+      </w:r>
+      <w:r>
+        <w:rPr>
+          <w:rFonts w:ascii="Century Schoolbook" w:hAnsi="Century Schoolbook"/>
+          <w:sz w:val="28"/>
+          <w:szCs w:val="28"/>
+        </w:rPr>
+        <w:t xml:space="preserve"> </w:t>
+      </w:r>
+      <w:r>
+        <w:rPr>
+          <w:rFonts w:ascii="Century Schoolbook" w:hAnsi="Century Schoolbook"/>
+          <w:b/>
+          <w:sz w:val="28"/>
+          <w:szCs w:val="28"/>
+        </w:rPr>
+        <w:t>R</w:t>
+      </w:r>
+      <w:r>
+        <w:rPr>
+          <w:rFonts w:ascii="Century Schoolbook" w:hAnsi="Century Schoolbook"/>
+          <w:sz w:val="28"/>
+          <w:szCs w:val="28"/>
+        </w:rPr>
+        <w:t xml:space="preserve">eplicate </w:t>
+      </w:r>
+      <w:r>
+        <w:rPr>
+          <w:rFonts w:ascii="Century Schoolbook" w:hAnsi="Century Schoolbook"/>
+          <w:b/>
+          <w:sz w:val="28"/>
+          <w:szCs w:val="28"/>
+        </w:rPr>
+        <w:t>E</w:t>
+      </w:r>
+      <w:r>
+        <w:rPr>
+          <w:rFonts w:ascii="Century Schoolbook" w:hAnsi="Century Schoolbook"/>
+          <w:sz w:val="28"/>
+          <w:szCs w:val="28"/>
+        </w:rPr>
+        <w:t xml:space="preserve">xperiments across </w:t>
+      </w:r>
+      <w:r>
+        <w:rPr>
+          <w:rFonts w:ascii="Century Schoolbook" w:hAnsi="Century Schoolbook"/>
+          <w:b/>
+          <w:sz w:val="28"/>
+          <w:szCs w:val="28"/>
+        </w:rPr>
+        <w:t>S</w:t>
+      </w:r>
+      <w:r>
+        <w:rPr>
+          <w:rFonts w:ascii="Century Schoolbook" w:hAnsi="Century Schoolbook"/>
+          <w:sz w:val="28"/>
+          <w:szCs w:val="28"/>
+        </w:rPr>
+        <w:t>pecies.</w:t>
+      </w:r>
+    </w:p>
+    <w:p>
+      <w:pPr>
+        <w:jc w:val="center"/>
+        <w:rPr>
+          <w:rFonts w:ascii="Century Schoolbook" w:hAnsi="Century Schoolbook"/>
+        </w:rPr>
+      </w:pPr>
+    </w:p>
+    <w:p>
+      <w:pPr>
+        <w:jc w:val="center"/>
+        <w:rPr>
+          <w:rFonts w:ascii="Century Schoolbook" w:hAnsi="Century Schoolbook"/>
+        </w:rPr>
+      </w:pPr>
+    </w:p>
+    <w:p>
+      <w:pPr>
+        <w:rPr>
+          <w:rFonts w:ascii="Century Schoolbook" w:hAnsi="Century Schoolbook"/>
+        </w:rPr>
+      </w:pPr>
+    </w:p>
+    <w:p>
+      <w:pPr>
+        <w:jc w:val="center"/>
+        <w:rPr>
+          <w:rFonts w:ascii="Century Schoolbook" w:hAnsi="Century Schoolbook"/>
+        </w:rPr>
+      </w:pPr>
+    </w:p>
+    <w:p>
+      <w:pPr>
+        <w:rPr>
+          <w:rFonts w:ascii="Century Schoolbook" w:hAnsi="Century Schoolbook"/>
+        </w:rPr>
+      </w:pPr>
+    </w:p>
+    <w:p>
+      <w:pPr>
+        <w:jc w:val="center"/>
+        <w:rPr>
+          <w:rFonts w:ascii="Century Schoolbook" w:hAnsi="Century Schoolbook"/>
+        </w:rPr>
+      </w:pPr>
+      <w:r>
+        <w:rPr>
+          <w:rFonts w:ascii="Century Schoolbook" w:hAnsi="Century Schoolbook"/>
+        </w:rPr>
+        <w:t>August 2014</w:t>
+      </w:r>
+    </w:p>
+    <w:p>
+      <w:pPr>
+        <w:jc w:val="center"/>
+        <w:rPr>
+          <w:rFonts w:ascii="Century Schoolbook" w:hAnsi="Century Schoolbook"/>
+        </w:rPr>
+      </w:pPr>
+    </w:p>
+    <w:p>
+      <w:pPr>
+        <w:jc w:val="center"/>
+        <w:rPr>
+          <w:rFonts w:ascii="Century Schoolbook" w:hAnsi="Century Schoolbook"/>
+        </w:rPr>
+      </w:pPr>
+      <w:r>
+        <w:rPr>
+          <w:rFonts w:ascii="Century Schoolbook" w:hAnsi="Century Schoolbook"/>
+        </w:rPr>
+        <w:t>Victor Hanson-Smith</w:t>
+      </w:r>
+    </w:p>
+    <w:p>
+      <w:pPr>
+        <w:jc w:val="center"/>
+        <w:rPr>
+          <w:rFonts w:ascii="Century Schoolbook" w:hAnsi="Century Schoolbook"/>
+        </w:rPr>
+      </w:pPr>
+      <w:r>
+        <w:rPr>
+          <w:rFonts w:ascii="Century Schoolbook" w:hAnsi="Century Schoolbook"/>
+        </w:rPr>
+        <w:t>victorhansonsmith@gmail.com</w:t>
+      </w:r>
+    </w:p>
+    <w:p>
+      <w:pPr>
+        <w:rPr>
+          <w:rFonts w:ascii="Century Schoolbook" w:hAnsi="Century Schoolbook"/>
+          <w:sz w:val="32"/>
+          <w:szCs w:val="32"/>
+        </w:rPr>
+      </w:pPr>
+      <w:r>
+        <w:rPr>
+          <w:rFonts w:ascii="Century Schoolbook" w:hAnsi="Century Schoolbook"/>
+          <w:sz w:val="32"/>
+          <w:szCs w:val="32"/>
+        </w:rPr>
+        <w:br w:type="page"/>
+      </w:r>
+    </w:p>
+    <w:p>
+      <w:pPr>
+        <w:pStyle w:val="Heading1"/>
+        <w:rPr>
+          <w:rFonts w:ascii="Century Schoolbook" w:hAnsi="Century Schoolbook"/>
+        </w:rPr>
+      </w:pPr>
+      <w:bookmarkStart w:id="0" w:name="_Toc269339923"/>
+      <w:r>
+        <w:rPr>
+          <w:rFonts w:ascii="Century Schoolbook" w:hAnsi="Century Schoolbook"/>
+        </w:rPr>
+        <w:lastRenderedPageBreak/>
+        <w:t>Introduction</w:t>
+      </w:r>
+      <w:bookmarkEnd w:id="0"/>
+    </w:p>
+    <w:p>
+      <w:pPr>
+        <w:rPr>
+          <w:rFonts w:ascii="Century Schoolbook" w:hAnsi="Century Schoolbook"/>
+        </w:rPr>
+      </w:pPr>
+      <w:r>
+        <w:rPr>
+          <w:rFonts w:ascii="Century Schoolbook" w:hAnsi="Century Schoolbook"/>
+        </w:rPr>
+        <w:t>Chromatin immunoprecipitation</w:t>
+      </w:r>
+      <w:r>
+        <w:rPr>
+          <w:rFonts w:ascii="Century Schoolbook" w:hAnsi="Century Schoolbook"/>
+        </w:rPr>
+        <w:t xml:space="preserve"> followed by </w:t>
+      </w:r>
+      <w:r>
+        <w:rPr>
+          <w:rFonts w:ascii="Century Schoolbook" w:hAnsi="Century Schoolbook"/>
+        </w:rPr>
+        <w:t>DNA sequencing, also known as ChIP-seq, is a popular experimental technique</w:t>
+      </w:r>
+      <w:r>
+        <w:rPr>
+          <w:rFonts w:ascii="Century Schoolbook" w:hAnsi="Century Schoolbook"/>
+        </w:rPr>
+        <w:t xml:space="preserve"> to determine genomic locations that are enriched for binding by a particular DNA-binding protein</w:t>
+      </w:r>
+      <w:r>
+        <w:rPr>
+          <w:rFonts w:ascii="Century Schoolbook" w:hAnsi="Century Schoolbook"/>
+        </w:rPr>
+        <w:t>. ChIP-seq is typically used to study DNA-binding transcription regulator proteins</w:t>
+      </w:r>
+      <w:r>
+        <w:rPr>
+          <w:rFonts w:ascii="Century Schoolbook" w:hAnsi="Century Schoolbook"/>
+        </w:rPr>
+        <w:t>. A common experimental approach is to perform ChIP-seq in different conditions – perhaps different cells strains, species, or environmental conditions – and then compare the effects on DNA-binding of a particular protein.</w:t>
+      </w:r>
+    </w:p>
+    <w:p>
+      <w:pPr>
+        <w:rPr>
+          <w:rFonts w:ascii="Century Schoolbook" w:hAnsi="Century Schoolbook"/>
+        </w:rPr>
+      </w:pPr>
+    </w:p>
+    <w:p>
+      <w:pPr>
+        <w:rPr>
+          <w:rFonts w:ascii="Century Schoolbook" w:hAnsi="Century Schoolbook"/>
+        </w:rPr>
+      </w:pPr>
+      <w:r>
+        <w:rPr>
+          <w:rFonts w:ascii="Century Schoolbook" w:hAnsi="Century Schoolbook"/>
+        </w:rPr>
+        <w:t>ChIP-seq methods have become well established for mapping sequenced reads to their reference geno</w:t>
+      </w:r>
+      <w:r>
+        <w:rPr>
+          <w:rFonts w:ascii="Century Schoolbook" w:hAnsi="Century Schoolbook"/>
+        </w:rPr>
+        <w:t xml:space="preserve">me [cite XX], and finding “peaks” with significantly enriched binding </w:t>
+      </w:r>
+      <w:r>
+        <w:rPr>
+          <w:rFonts w:ascii="Century Schoolbook" w:hAnsi="Century Schoolbook"/>
+        </w:rPr>
+        <w:t>[cite XX].</w:t>
+      </w:r>
+      <w:r>
+        <w:rPr>
+          <w:rFonts w:ascii="Century Schoolbook" w:hAnsi="Century Schoolbook"/>
+        </w:rPr>
+        <w:t xml:space="preserve"> However, it remains less established how binding data should be compare between replicates, across different conditions, and across species.</w:t>
+      </w:r>
+    </w:p>
+    <w:p>
+      <w:pPr>
+        <w:rPr>
+          <w:rFonts w:ascii="Century Schoolbook" w:hAnsi="Century Schoolbook"/>
+          <w:b/>
+        </w:rPr>
+      </w:pPr>
+    </w:p>
+    <w:p>
+      <w:pPr>
+        <w:rPr>
+          <w:rFonts w:ascii="Century Schoolbook" w:hAnsi="Century Schoolbook"/>
+        </w:rPr>
+      </w:pPr>
+      <w:r>
+        <w:rPr>
+          <w:rFonts w:ascii="Century Schoolbook" w:hAnsi="Century Schoolbook"/>
+          <w:b/>
+        </w:rPr>
         <w:t xml:space="preserve">APRES </w:t>
       </w:r>
-      <w:proofErr w:type="spellStart"/>
-      <w:r>
-        <w:t>ChIP-Seq</w:t>
-      </w:r>
-      <w:proofErr w:type="spellEnd"/>
-    </w:p>
-    <w:p/>
-    <w:p>
-      <w:r>
-        <w:t>User Manual</w:t>
-      </w:r>
-    </w:p>
-    <w:p/>
-    <w:p>
-      <w:bookmarkStart w:id="0" w:name="_GoBack"/>
-      <w:bookmarkEnd w:id="0"/>
+      <w:r>
+        <w:rPr>
+          <w:rFonts w:ascii="Century Schoolbook" w:hAnsi="Century Schoolbook"/>
+        </w:rPr>
+        <w:t xml:space="preserve">ChIP-Seq is an </w:t>
+      </w:r>
+      <w:r>
+        <w:rPr>
+          <w:rFonts w:ascii="Century Schoolbook" w:hAnsi="Century Schoolbook"/>
+          <w:b/>
+        </w:rPr>
+        <w:t>A</w:t>
+      </w:r>
+      <w:r>
+        <w:rPr>
+          <w:rFonts w:ascii="Century Schoolbook" w:hAnsi="Century Schoolbook"/>
+        </w:rPr>
+        <w:t xml:space="preserve">nalysis </w:t>
+      </w:r>
+      <w:r>
+        <w:rPr>
+          <w:rFonts w:ascii="Century Schoolbook" w:hAnsi="Century Schoolbook"/>
+          <w:b/>
+        </w:rPr>
+        <w:t>P</w:t>
+      </w:r>
+      <w:r>
+        <w:rPr>
+          <w:rFonts w:ascii="Century Schoolbook" w:hAnsi="Century Schoolbook"/>
+        </w:rPr>
+        <w:t xml:space="preserve">ipeline for </w:t>
+      </w:r>
+      <w:r>
+        <w:rPr>
+          <w:rFonts w:ascii="Century Schoolbook" w:hAnsi="Century Schoolbook"/>
+          <w:b/>
+        </w:rPr>
+        <w:t>R</w:t>
+      </w:r>
+      <w:r>
+        <w:rPr>
+          <w:rFonts w:ascii="Century Schoolbook" w:hAnsi="Century Schoolbook"/>
+        </w:rPr>
+        <w:t xml:space="preserve">eplicate </w:t>
+      </w:r>
+      <w:r>
+        <w:rPr>
+          <w:rFonts w:ascii="Century Schoolbook" w:hAnsi="Century Schoolbook"/>
+          <w:b/>
+        </w:rPr>
+        <w:t>E</w:t>
+      </w:r>
+      <w:r>
+        <w:rPr>
+          <w:rFonts w:ascii="Century Schoolbook" w:hAnsi="Century Schoolbook"/>
+        </w:rPr>
+        <w:t xml:space="preserve">xperiments across </w:t>
+      </w:r>
+      <w:r>
+        <w:rPr>
+          <w:rFonts w:ascii="Century Schoolbook" w:hAnsi="Century Schoolbook"/>
+          <w:b/>
+        </w:rPr>
+        <w:t>S</w:t>
+      </w:r>
+      <w:r>
+        <w:rPr>
+          <w:rFonts w:ascii="Century Schoolbook" w:hAnsi="Century Schoolbook"/>
+        </w:rPr>
+        <w:t>pecies.</w:t>
+      </w:r>
+      <w:r>
+        <w:rPr>
+          <w:rFonts w:ascii="Century Schoolbook" w:hAnsi="Century Schoolbook"/>
+        </w:rPr>
+        <w:t xml:space="preserve"> APRES maps ChIP-seq binding events to their putative target gene, and then compares these maps between replicates in the same conditions, across replicates in different conditions, and between species.</w:t>
+      </w:r>
+    </w:p>
+    <w:p>
+      <w:pPr>
+        <w:rPr>
+          <w:rFonts w:ascii="Century Schoolbook" w:hAnsi="Century Schoolbook"/>
+        </w:rPr>
+      </w:pPr>
+    </w:p>
+    <w:p>
+      <w:pPr>
+        <w:rPr>
+          <w:rFonts w:ascii="Century Schoolbook" w:hAnsi="Century Schoolbook"/>
+        </w:rPr>
+      </w:pPr>
+      <w:r>
+        <w:rPr>
+          <w:rFonts w:ascii="Century Schoolbook" w:hAnsi="Century Schoolbook"/>
+        </w:rPr>
+        <w:t>APRES takes as input (1) the output of a peak-calling software, such as MACS, (2) a genome features file that defines the genomic location of genes, and (3) an APRES configuration file that specifies replicates, groups of replicates, and species.</w:t>
+      </w:r>
+    </w:p>
+    <w:p>
+      <w:pPr>
+        <w:rPr>
+          <w:rFonts w:ascii="Century Schoolbook" w:hAnsi="Century Schoolbook"/>
+        </w:rPr>
+      </w:pPr>
+      <w:r>
+        <w:rPr>
+          <w:rFonts w:ascii="Century Schoolbook" w:hAnsi="Century Schoolbook"/>
+        </w:rPr>
+        <w:br w:type="page"/>
+      </w:r>
+    </w:p>
+    <w:p>
+      <w:pPr>
+        <w:pStyle w:val="TOC1"/>
+        <w:tabs>
+          <w:tab w:val="right" w:leader="dot" w:pos="8630"/>
+        </w:tabs>
+        <w:jc w:val="center"/>
+        <w:rPr>
+          <w:rFonts w:ascii="Century Schoolbook" w:hAnsi="Century Schoolbook"/>
+        </w:rPr>
+      </w:pPr>
+      <w:r>
+        <w:rPr>
+          <w:rFonts w:ascii="Century Schoolbook" w:hAnsi="Century Schoolbook"/>
+        </w:rPr>
+        <w:t>Table of Contents</w:t>
+      </w:r>
+    </w:p>
+    <w:p>
+      <w:pPr>
+        <w:pStyle w:val="TOC1"/>
+        <w:tabs>
+          <w:tab w:val="right" w:leader="dot" w:pos="8630"/>
+        </w:tabs>
+        <w:rPr>
+          <w:rFonts w:ascii="Century Schoolbook" w:hAnsi="Century Schoolbook"/>
+          <w:b w:val="0"/>
+          <w:caps w:val="0"/>
+          <w:noProof/>
+          <w:lang w:eastAsia="ja-JP"/>
+        </w:rPr>
+      </w:pPr>
+      <w:r>
+        <w:rPr>
+          <w:rFonts w:ascii="Century Schoolbook" w:hAnsi="Century Schoolbook"/>
+        </w:rPr>
+        <w:fldChar w:fldCharType="begin"/>
+      </w:r>
+      <w:r>
+        <w:rPr>
+          <w:rFonts w:ascii="Century Schoolbook" w:hAnsi="Century Schoolbook"/>
+        </w:rPr>
+        <w:instrText xml:space="preserve"> TOC \o "1-3" </w:instrText>
+      </w:r>
+      <w:r>
+        <w:rPr>
+          <w:rFonts w:ascii="Century Schoolbook" w:hAnsi="Century Schoolbook"/>
+        </w:rPr>
+        <w:fldChar w:fldCharType="separate"/>
+      </w:r>
+      <w:r>
+        <w:rPr>
+          <w:rFonts w:ascii="Century Schoolbook" w:hAnsi="Century Schoolbook"/>
+          <w:noProof/>
+        </w:rPr>
+        <w:t>Introduction</w:t>
+      </w:r>
+      <w:r>
+        <w:rPr>
+          <w:rFonts w:ascii="Century Schoolbook" w:hAnsi="Century Schoolbook"/>
+          <w:noProof/>
+        </w:rPr>
+        <w:tab/>
+      </w:r>
+      <w:r>
+        <w:rPr>
+          <w:rFonts w:ascii="Century Schoolbook" w:hAnsi="Century Schoolbook"/>
+          <w:noProof/>
+        </w:rPr>
+        <w:fldChar w:fldCharType="begin"/>
+      </w:r>
+      <w:r>
+        <w:rPr>
+          <w:rFonts w:ascii="Century Schoolbook" w:hAnsi="Century Schoolbook"/>
+          <w:noProof/>
+        </w:rPr>
+        <w:instrText xml:space="preserve"> PAGEREF _Toc269339923 \h </w:instrText>
+      </w:r>
+      <w:r>
+        <w:rPr>
+          <w:rFonts w:ascii="Century Schoolbook" w:hAnsi="Century Schoolbook"/>
+          <w:noProof/>
+        </w:rPr>
+      </w:r>
+      <w:r>
+        <w:rPr>
+          <w:rFonts w:ascii="Century Schoolbook" w:hAnsi="Century Schoolbook"/>
+          <w:noProof/>
+        </w:rPr>
+        <w:fldChar w:fldCharType="separate"/>
+      </w:r>
+      <w:r>
+        <w:rPr>
+          <w:rFonts w:ascii="Century Schoolbook" w:hAnsi="Century Schoolbook"/>
+          <w:noProof/>
+        </w:rPr>
+        <w:t>2</w:t>
+      </w:r>
+      <w:r>
+        <w:rPr>
+          <w:rFonts w:ascii="Century Schoolbook" w:hAnsi="Century Schoolbook"/>
+          <w:noProof/>
+        </w:rPr>
+        <w:fldChar w:fldCharType="end"/>
+      </w:r>
+    </w:p>
+    <w:p>
+      <w:pPr>
+        <w:pStyle w:val="TOC1"/>
+        <w:tabs>
+          <w:tab w:val="right" w:leader="dot" w:pos="8630"/>
+        </w:tabs>
+        <w:rPr>
+          <w:rFonts w:ascii="Century Schoolbook" w:hAnsi="Century Schoolbook"/>
+          <w:b w:val="0"/>
+          <w:caps w:val="0"/>
+          <w:noProof/>
+          <w:lang w:eastAsia="ja-JP"/>
+        </w:rPr>
+      </w:pPr>
+      <w:r>
+        <w:rPr>
+          <w:rFonts w:ascii="Century Schoolbook" w:hAnsi="Century Schoolbook"/>
+          <w:noProof/>
+        </w:rPr>
+        <w:t>Download and Install</w:t>
+      </w:r>
+      <w:r>
+        <w:rPr>
+          <w:rFonts w:ascii="Century Schoolbook" w:hAnsi="Century Schoolbook"/>
+          <w:noProof/>
+        </w:rPr>
+        <w:tab/>
+      </w:r>
+      <w:r>
+        <w:rPr>
+          <w:rFonts w:ascii="Century Schoolbook" w:hAnsi="Century Schoolbook"/>
+          <w:noProof/>
+        </w:rPr>
+        <w:fldChar w:fldCharType="begin"/>
+      </w:r>
+      <w:r>
+        <w:rPr>
+          <w:rFonts w:ascii="Century Schoolbook" w:hAnsi="Century Schoolbook"/>
+          <w:noProof/>
+        </w:rPr>
+        <w:instrText xml:space="preserve"> PAGEREF _Toc269339924 \h </w:instrText>
+      </w:r>
+      <w:r>
+        <w:rPr>
+          <w:rFonts w:ascii="Century Schoolbook" w:hAnsi="Century Schoolbook"/>
+          <w:noProof/>
+        </w:rPr>
+      </w:r>
+      <w:r>
+        <w:rPr>
+          <w:rFonts w:ascii="Century Schoolbook" w:hAnsi="Century Schoolbook"/>
+          <w:noProof/>
+        </w:rPr>
+        <w:fldChar w:fldCharType="separate"/>
+      </w:r>
+      <w:r>
+        <w:rPr>
+          <w:rFonts w:ascii="Century Schoolbook" w:hAnsi="Century Schoolbook"/>
+          <w:noProof/>
+        </w:rPr>
+        <w:t>4</w:t>
+      </w:r>
+      <w:r>
+        <w:rPr>
+          <w:rFonts w:ascii="Century Schoolbook" w:hAnsi="Century Schoolbook"/>
+          <w:noProof/>
+        </w:rPr>
+        <w:fldChar w:fldCharType="end"/>
+      </w:r>
+    </w:p>
+    <w:p>
+      <w:pPr>
+        <w:pStyle w:val="TOC1"/>
+        <w:tabs>
+          <w:tab w:val="right" w:leader="dot" w:pos="8630"/>
+        </w:tabs>
+        <w:rPr>
+          <w:rFonts w:ascii="Century Schoolbook" w:hAnsi="Century Schoolbook"/>
+          <w:b w:val="0"/>
+          <w:caps w:val="0"/>
+          <w:noProof/>
+          <w:lang w:eastAsia="ja-JP"/>
+        </w:rPr>
+      </w:pPr>
+      <w:r>
+        <w:rPr>
+          <w:rFonts w:ascii="Century Schoolbook" w:hAnsi="Century Schoolbook"/>
+          <w:noProof/>
+        </w:rPr>
+        <w:t>Usage</w:t>
+      </w:r>
+      <w:r>
+        <w:rPr>
+          <w:rFonts w:ascii="Century Schoolbook" w:hAnsi="Century Schoolbook"/>
+          <w:noProof/>
+        </w:rPr>
+        <w:tab/>
+      </w:r>
+      <w:r>
+        <w:rPr>
+          <w:rFonts w:ascii="Century Schoolbook" w:hAnsi="Century Schoolbook"/>
+          <w:noProof/>
+        </w:rPr>
+        <w:fldChar w:fldCharType="begin"/>
+      </w:r>
+      <w:r>
+        <w:rPr>
+          <w:rFonts w:ascii="Century Schoolbook" w:hAnsi="Century Schoolbook"/>
+          <w:noProof/>
+        </w:rPr>
+        <w:instrText xml:space="preserve"> PAGEREF _Toc269339925 \h </w:instrText>
+      </w:r>
+      <w:r>
+        <w:rPr>
+          <w:rFonts w:ascii="Century Schoolbook" w:hAnsi="Century Schoolbook"/>
+          <w:noProof/>
+        </w:rPr>
+      </w:r>
+      <w:r>
+        <w:rPr>
+          <w:rFonts w:ascii="Century Schoolbook" w:hAnsi="Century Schoolbook"/>
+          <w:noProof/>
+        </w:rPr>
+        <w:fldChar w:fldCharType="separate"/>
+      </w:r>
+      <w:r>
+        <w:rPr>
+          <w:rFonts w:ascii="Century Schoolbook" w:hAnsi="Century Schoolbook"/>
+          <w:noProof/>
+        </w:rPr>
+        <w:t>5</w:t>
+      </w:r>
+      <w:r>
+        <w:rPr>
+          <w:rFonts w:ascii="Century Schoolbook" w:hAnsi="Century Schoolbook"/>
+          <w:noProof/>
+        </w:rPr>
+        <w:fldChar w:fldCharType="end"/>
+      </w:r>
+    </w:p>
+    <w:p>
+      <w:pPr>
+        <w:pStyle w:val="TOC1"/>
+        <w:tabs>
+          <w:tab w:val="right" w:leader="dot" w:pos="8630"/>
+        </w:tabs>
+        <w:rPr>
+          <w:rFonts w:ascii="Century Schoolbook" w:hAnsi="Century Schoolbook"/>
+          <w:b w:val="0"/>
+          <w:caps w:val="0"/>
+          <w:noProof/>
+          <w:lang w:eastAsia="ja-JP"/>
+        </w:rPr>
+      </w:pPr>
+      <w:r>
+        <w:rPr>
+          <w:rFonts w:ascii="Century Schoolbook" w:hAnsi="Century Schoolbook"/>
+          <w:noProof/>
+        </w:rPr>
+        <w:t>Output Files</w:t>
+      </w:r>
+      <w:r>
+        <w:rPr>
+          <w:rFonts w:ascii="Century Schoolbook" w:hAnsi="Century Schoolbook"/>
+          <w:noProof/>
+        </w:rPr>
+        <w:tab/>
+      </w:r>
+      <w:r>
+        <w:rPr>
+          <w:rFonts w:ascii="Century Schoolbook" w:hAnsi="Century Schoolbook"/>
+          <w:noProof/>
+        </w:rPr>
+        <w:fldChar w:fldCharType="begin"/>
+      </w:r>
+      <w:r>
+        <w:rPr>
+          <w:rFonts w:ascii="Century Schoolbook" w:hAnsi="Century Schoolbook"/>
+          <w:noProof/>
+        </w:rPr>
+        <w:instrText xml:space="preserve"> PAGEREF _Toc269339926 \h </w:instrText>
+      </w:r>
+      <w:r>
+        <w:rPr>
+          <w:rFonts w:ascii="Century Schoolbook" w:hAnsi="Century Schoolbook"/>
+          <w:noProof/>
+        </w:rPr>
+      </w:r>
+      <w:r>
+        <w:rPr>
+          <w:rFonts w:ascii="Century Schoolbook" w:hAnsi="Century Schoolbook"/>
+          <w:noProof/>
+        </w:rPr>
+        <w:fldChar w:fldCharType="separate"/>
+      </w:r>
+      <w:r>
+        <w:rPr>
+          <w:rFonts w:ascii="Century Schoolbook" w:hAnsi="Century Schoolbook"/>
+          <w:noProof/>
+        </w:rPr>
+        <w:t>6</w:t>
+      </w:r>
+      <w:r>
+        <w:rPr>
+          <w:rFonts w:ascii="Century Schoolbook" w:hAnsi="Century Schoolbook"/>
+          <w:noProof/>
+        </w:rPr>
+        <w:fldChar w:fldCharType="end"/>
+      </w:r>
+    </w:p>
+    <w:p>
+      <w:pPr>
+        <w:pStyle w:val="TOC1"/>
+        <w:tabs>
+          <w:tab w:val="right" w:leader="dot" w:pos="8630"/>
+        </w:tabs>
+        <w:rPr>
+          <w:rFonts w:ascii="Century Schoolbook" w:hAnsi="Century Schoolbook"/>
+          <w:b w:val="0"/>
+          <w:caps w:val="0"/>
+          <w:noProof/>
+          <w:lang w:eastAsia="ja-JP"/>
+        </w:rPr>
+      </w:pPr>
+      <w:r>
+        <w:rPr>
+          <w:rFonts w:ascii="Century Schoolbook" w:hAnsi="Century Schoolbook"/>
+          <w:noProof/>
+        </w:rPr>
+        <w:t>Troubleshooting</w:t>
+      </w:r>
+      <w:r>
+        <w:rPr>
+          <w:rFonts w:ascii="Century Schoolbook" w:hAnsi="Century Schoolbook"/>
+          <w:noProof/>
+        </w:rPr>
+        <w:tab/>
+      </w:r>
+      <w:r>
+        <w:rPr>
+          <w:rFonts w:ascii="Century Schoolbook" w:hAnsi="Century Schoolbook"/>
+          <w:noProof/>
+        </w:rPr>
+        <w:fldChar w:fldCharType="begin"/>
+      </w:r>
+      <w:r>
+        <w:rPr>
+          <w:rFonts w:ascii="Century Schoolbook" w:hAnsi="Century Schoolbook"/>
+          <w:noProof/>
+        </w:rPr>
+        <w:instrText xml:space="preserve"> PAGEREF _Toc269339927 \h </w:instrText>
+      </w:r>
+      <w:r>
+        <w:rPr>
+          <w:rFonts w:ascii="Century Schoolbook" w:hAnsi="Century Schoolbook"/>
+          <w:noProof/>
+        </w:rPr>
+      </w:r>
+      <w:r>
+        <w:rPr>
+          <w:rFonts w:ascii="Century Schoolbook" w:hAnsi="Century Schoolbook"/>
+          <w:noProof/>
+        </w:rPr>
+        <w:fldChar w:fldCharType="separate"/>
+      </w:r>
+      <w:r>
+        <w:rPr>
+          <w:rFonts w:ascii="Century Schoolbook" w:hAnsi="Century Schoolbook"/>
+          <w:noProof/>
+        </w:rPr>
+        <w:t>7</w:t>
+      </w:r>
+      <w:r>
+        <w:rPr>
+          <w:rFonts w:ascii="Century Schoolbook" w:hAnsi="Century Schoolbook"/>
+          <w:noProof/>
+        </w:rPr>
+        <w:fldChar w:fldCharType="end"/>
+      </w:r>
+    </w:p>
+    <w:p>
+      <w:pPr>
+        <w:rPr>
+          <w:rFonts w:ascii="Century Schoolbook" w:hAnsi="Century Schoolbook"/>
+        </w:rPr>
+      </w:pPr>
+      <w:r>
+        <w:rPr>
+          <w:rFonts w:ascii="Century Schoolbook" w:hAnsi="Century Schoolbook"/>
+        </w:rPr>
+        <w:fldChar w:fldCharType="end"/>
+      </w:r>
+    </w:p>
+    <w:p>
+      <w:pPr>
+        <w:rPr>
+          <w:rFonts w:ascii="Century Schoolbook" w:hAnsi="Century Schoolbook"/>
+        </w:rPr>
+      </w:pPr>
+    </w:p>
+    <w:p>
+      <w:pPr>
+        <w:rPr>
+          <w:rFonts w:ascii="Century Schoolbook" w:hAnsi="Century Schoolbook"/>
+        </w:rPr>
+      </w:pPr>
+      <w:r>
+        <w:rPr>
+          <w:rFonts w:ascii="Century Schoolbook" w:hAnsi="Century Schoolbook"/>
+        </w:rPr>
+        <w:br w:type="page"/>
+      </w:r>
+    </w:p>
+    <w:p>
+      <w:pPr>
+        <w:pStyle w:val="Heading1"/>
+        <w:rPr>
+          <w:rFonts w:ascii="Century Schoolbook" w:hAnsi="Century Schoolbook"/>
+        </w:rPr>
+      </w:pPr>
+      <w:bookmarkStart w:id="1" w:name="_Toc269339924"/>
+      <w:r>
+        <w:rPr>
+          <w:rFonts w:ascii="Century Schoolbook" w:hAnsi="Century Schoolbook"/>
+        </w:rPr>
+        <w:t>Download and Install</w:t>
+      </w:r>
+      <w:bookmarkEnd w:id="1"/>
+    </w:p>
+    <w:p>
+      <w:pPr>
+        <w:rPr>
+          <w:rFonts w:ascii="Century Schoolbook" w:hAnsi="Century Schoolbook"/>
+        </w:rPr>
+      </w:pPr>
+    </w:p>
+    <w:p>
+      <w:pPr>
+        <w:rPr>
+          <w:rFonts w:ascii="Century Schoolbook" w:hAnsi="Century Schoolbook"/>
+        </w:rPr>
+      </w:pPr>
+      <w:r>
+        <w:rPr>
+          <w:rFonts w:ascii="Century Schoolbook" w:hAnsi="Century Schoolbook"/>
+        </w:rPr>
+        <w:t xml:space="preserve">APRES is available for download from it’s Github repository: </w:t>
+      </w:r>
+    </w:p>
+    <w:p>
+      <w:pPr>
+        <w:rPr>
+          <w:rFonts w:ascii="Century Schoolbook" w:hAnsi="Century Schoolbook"/>
+        </w:rPr>
+      </w:pPr>
+    </w:p>
+    <w:p>
+      <w:pPr>
+        <w:rPr>
+          <w:rFonts w:ascii="Century Schoolbook" w:hAnsi="Century Schoolbook"/>
+        </w:rPr>
+      </w:pPr>
+      <w:r>
+        <w:rPr>
+          <w:rFonts w:ascii="Century Schoolbook" w:hAnsi="Century Schoolbook"/>
+        </w:rPr>
+        <w:t>XX insert github URL XXX</w:t>
+      </w:r>
+    </w:p>
+    <w:p>
+      <w:pPr>
+        <w:rPr>
+          <w:rFonts w:ascii="Century Schoolbook" w:hAnsi="Century Schoolbook"/>
+        </w:rPr>
+      </w:pPr>
+    </w:p>
+    <w:p>
+      <w:pPr>
+        <w:rPr>
+          <w:rFonts w:ascii="Century Schoolbook" w:hAnsi="Century Schoolbook"/>
+        </w:rPr>
+      </w:pPr>
+      <w:r>
+        <w:rPr>
+          <w:rFonts w:ascii="Century Schoolbook" w:hAnsi="Century Schoolbook"/>
+        </w:rPr>
+        <w:t>APRES</w:t>
+      </w:r>
+      <w:r>
+        <w:rPr>
+          <w:rFonts w:ascii="Century Schoolbook" w:hAnsi="Century Schoolbook"/>
+        </w:rPr>
+        <w:t xml:space="preserve"> is written in </w:t>
+      </w:r>
+      <w:r>
+        <w:rPr>
+          <w:rFonts w:ascii="Century Schoolbook" w:hAnsi="Century Schoolbook"/>
+          <w:b/>
+        </w:rPr>
+        <w:t>Python</w:t>
+      </w:r>
+      <w:r>
+        <w:rPr>
+          <w:rFonts w:ascii="Century Schoolbook" w:hAnsi="Century Schoolbook"/>
+        </w:rPr>
+        <w:t xml:space="preserve"> and </w:t>
+      </w:r>
+      <w:r>
+        <w:rPr>
+          <w:rFonts w:ascii="Century Schoolbook" w:hAnsi="Century Schoolbook"/>
+          <w:b/>
+        </w:rPr>
+        <w:t>R</w:t>
+      </w:r>
+      <w:r>
+        <w:rPr>
+          <w:rFonts w:ascii="Century Schoolbook" w:hAnsi="Century Schoolbook"/>
+        </w:rPr>
+        <w:t xml:space="preserve">. It uses a few commonly-used Python libraries: </w:t>
+      </w:r>
+      <w:r>
+        <w:rPr>
+          <w:rFonts w:ascii="Century Schoolbook" w:hAnsi="Century Schoolbook"/>
+          <w:b/>
+        </w:rPr>
+        <w:t>scipy</w:t>
+      </w:r>
+      <w:r>
+        <w:rPr>
+          <w:rFonts w:ascii="Century Schoolbook" w:hAnsi="Century Schoolbook"/>
+        </w:rPr>
+        <w:t xml:space="preserve">, </w:t>
+      </w:r>
+      <w:r>
+        <w:rPr>
+          <w:rFonts w:ascii="Century Schoolbook" w:hAnsi="Century Schoolbook"/>
+          <w:b/>
+        </w:rPr>
+        <w:t>numpy</w:t>
+      </w:r>
+      <w:r>
+        <w:rPr>
+          <w:rFonts w:ascii="Century Schoolbook" w:hAnsi="Century Schoolbook"/>
+        </w:rPr>
+        <w:t xml:space="preserve">, and </w:t>
+      </w:r>
+      <w:r>
+        <w:rPr>
+          <w:rFonts w:ascii="Century Schoolbook" w:hAnsi="Century Schoolbook"/>
+          <w:b/>
+        </w:rPr>
+        <w:t>matplotlib</w:t>
+      </w:r>
+      <w:r>
+        <w:rPr>
+          <w:rFonts w:ascii="Century Schoolbook" w:hAnsi="Century Schoolbook"/>
+        </w:rPr>
+        <w:t>. You made need to install these libraries separately.</w:t>
+      </w:r>
+      <w:r>
+        <w:rPr>
+          <w:rFonts w:ascii="Century Schoolbook" w:hAnsi="Century Schoolbook"/>
+        </w:rPr>
+        <w:br w:type="page"/>
+      </w:r>
+    </w:p>
+    <w:p>
+      <w:pPr>
+        <w:pStyle w:val="Heading1"/>
+      </w:pPr>
+      <w:bookmarkStart w:id="2" w:name="_Toc269339925"/>
+      <w:r>
+        <w:t>Input Files</w:t>
+      </w:r>
+    </w:p>
+    <w:p>
+      <w:r>
+        <w:t>asdfadsf</w:t>
+      </w:r>
+      <w:bookmarkStart w:id="3" w:name="_GoBack"/>
+      <w:bookmarkEnd w:id="3"/>
+      <w:r>
+        <w:br w:type="page"/>
+      </w:r>
+    </w:p>
+    <w:p>
+      <w:pPr>
+        <w:pStyle w:val="Heading1"/>
+        <w:rPr>
+          <w:rFonts w:ascii="Century Schoolbook" w:hAnsi="Century Schoolbook"/>
+        </w:rPr>
+      </w:pPr>
+      <w:r>
+        <w:rPr>
+          <w:rFonts w:ascii="Century Schoolbook" w:hAnsi="Century Schoolbook"/>
+        </w:rPr>
+        <w:t>Usage</w:t>
+      </w:r>
+      <w:bookmarkEnd w:id="2"/>
+    </w:p>
+    <w:p>
+      <w:pPr>
+        <w:rPr>
+          <w:rFonts w:ascii="Century Schoolbook" w:hAnsi="Century Schoolbook"/>
+        </w:rPr>
+      </w:pPr>
+    </w:p>
+    <w:p>
+      <w:pPr>
+        <w:rPr>
+          <w:rFonts w:ascii="Century Schoolbook" w:hAnsi="Century Schoolbook"/>
+        </w:rPr>
+      </w:pPr>
+      <w:r>
+        <w:rPr>
+          <w:rFonts w:ascii="Century Schoolbook" w:hAnsi="Century Schoolbook"/>
+        </w:rPr>
+        <w:t>APRES is a Python script that is run from the command-line.  APRES may require several hours to finish, depending on the size of your ChIP-seq project</w:t>
+      </w:r>
+      <w:r>
+        <w:rPr>
+          <w:rFonts w:ascii="Century Schoolbook" w:hAnsi="Century Schoolbook"/>
+        </w:rPr>
+        <w:t>. During its run, APRES will print useful updates to the terminal.</w:t>
+      </w:r>
+    </w:p>
+    <w:p>
+      <w:pPr>
+        <w:rPr>
+          <w:rFonts w:ascii="Century Schoolbook" w:hAnsi="Century Schoolbook"/>
+        </w:rPr>
+      </w:pPr>
+    </w:p>
+    <w:p>
+      <w:pPr>
+        <w:rPr>
+          <w:rFonts w:ascii="Century Schoolbook" w:hAnsi="Century Schoolbook"/>
+        </w:rPr>
+      </w:pPr>
+      <w:r>
+        <w:rPr>
+          <w:rFonts w:ascii="Century Schoolbook" w:hAnsi="Century Schoolbook"/>
+        </w:rPr>
+        <w:br w:type="page"/>
+      </w:r>
+    </w:p>
+    <w:p>
+      <w:pPr>
+        <w:pStyle w:val="Heading1"/>
+        <w:rPr>
+          <w:rFonts w:ascii="Century Schoolbook" w:hAnsi="Century Schoolbook"/>
+        </w:rPr>
+      </w:pPr>
+      <w:bookmarkStart w:id="4" w:name="_Toc269339926"/>
+      <w:r>
+        <w:rPr>
+          <w:rFonts w:ascii="Century Schoolbook" w:hAnsi="Century Schoolbook"/>
+        </w:rPr>
+        <w:t>Output Files</w:t>
+      </w:r>
+      <w:bookmarkEnd w:id="4"/>
+    </w:p>
+    <w:p>
+      <w:pPr>
+        <w:rPr>
+          <w:rFonts w:ascii="Century Schoolbook" w:hAnsi="Century Schoolbook"/>
+        </w:rPr>
+      </w:pPr>
+      <w:r>
+        <w:rPr>
+          <w:rFonts w:ascii="Century Schoolbook" w:hAnsi="Century Schoolbook"/>
+        </w:rPr>
+        <w:t>A</w:t>
+      </w:r>
+      <w:r>
+        <w:rPr>
+          <w:rFonts w:ascii="Century Schoolbook" w:hAnsi="Century Schoolbook"/>
+        </w:rPr>
+        <w:t>sdfadsf</w:t>
+      </w:r>
+    </w:p>
+    <w:p>
+      <w:pPr>
+        <w:rPr>
+          <w:rFonts w:ascii="Century Schoolbook" w:hAnsi="Century Schoolbook"/>
+        </w:rPr>
+      </w:pPr>
+    </w:p>
+    <w:p>
+      <w:pPr>
+        <w:rPr>
+          <w:rFonts w:ascii="Century Schoolbook" w:hAnsi="Century Schoolbook"/>
+        </w:rPr>
+      </w:pPr>
+      <w:r>
+        <w:rPr>
+          <w:rFonts w:ascii="Century Schoolbook" w:hAnsi="Century Schoolbook"/>
+        </w:rPr>
+        <w:br w:type="page"/>
+      </w:r>
+    </w:p>
+    <w:p>
+      <w:pPr>
+        <w:pStyle w:val="Heading1"/>
+        <w:rPr>
+          <w:rFonts w:ascii="Century Schoolbook" w:hAnsi="Century Schoolbook"/>
+        </w:rPr>
+      </w:pPr>
+      <w:bookmarkStart w:id="5" w:name="_Toc269339927"/>
+      <w:r>
+        <w:rPr>
+          <w:rFonts w:ascii="Century Schoolbook" w:hAnsi="Century Schoolbook"/>
+        </w:rPr>
+        <w:t>Troubleshooting</w:t>
+      </w:r>
+      <w:bookmarkEnd w:id="5"/>
+    </w:p>
+    <w:p>
+      <w:pPr>
+        <w:rPr>
+          <w:rFonts w:ascii="Century Schoolbook" w:hAnsi="Century Schoolbook"/>
+        </w:rPr>
+      </w:pPr>
+      <w:r>
+        <w:rPr>
+          <w:rFonts w:ascii="Century Schoolbook" w:hAnsi="Century Schoolbook"/>
+        </w:rPr>
+        <w:t>asdfasdf</w:t>
+      </w:r>
     </w:p>
     <w:sectPr>
       <w:pgSz w:w="12240" w:h="15840"/>
@@ -189,6 +1434,29 @@
     <w:name w:val="Normal"/>
     <w:qFormat/>
   </w:style>
+  <w:style w:type="paragraph" w:styleId="Heading1">
+    <w:name w:val="heading 1"/>
+    <w:basedOn w:val="Normal"/>
+    <w:next w:val="Normal"/>
+    <w:link w:val="Heading1Char"/>
+    <w:uiPriority w:val="9"/>
+    <w:qFormat/>
+    <w:rsid w:val="00ED4E40"/>
+    <w:pPr>
+      <w:keepNext/>
+      <w:keepLines/>
+      <w:spacing w:before="480"/>
+      <w:outlineLvl w:val="0"/>
+    </w:pPr>
+    <w:rPr>
+      <w:rFonts w:asciiTheme="majorHAnsi" w:eastAsiaTheme="majorEastAsia" w:hAnsiTheme="majorHAnsi" w:cstheme="majorBidi"/>
+      <w:b/>
+      <w:bCs/>
+      <w:color w:val="345A8A" w:themeColor="accent1" w:themeShade="B5"/>
+      <w:sz w:val="32"/>
+      <w:szCs w:val="32"/>
+    </w:rPr>
+  </w:style>
   <w:style w:type="character" w:default="1" w:styleId="DefaultParagraphFont">
     <w:name w:val="Default Paragraph Font"/>
     <w:uiPriority w:val="1"/>
@@ -215,6 +1483,167 @@
     <w:uiPriority w:val="99"/>
     <w:semiHidden/>
     <w:unhideWhenUsed/>
+  </w:style>
+  <w:style w:type="character" w:customStyle="1" w:styleId="Heading1Char">
+    <w:name w:val="Heading 1 Char"/>
+    <w:basedOn w:val="DefaultParagraphFont"/>
+    <w:link w:val="Heading1"/>
+    <w:uiPriority w:val="9"/>
+    <w:rsid w:val="00ED4E40"/>
+    <w:rPr>
+      <w:rFonts w:asciiTheme="majorHAnsi" w:eastAsiaTheme="majorEastAsia" w:hAnsiTheme="majorHAnsi" w:cstheme="majorBidi"/>
+      <w:b/>
+      <w:bCs/>
+      <w:color w:val="345A8A" w:themeColor="accent1" w:themeShade="B5"/>
+      <w:sz w:val="32"/>
+      <w:szCs w:val="32"/>
+    </w:rPr>
+  </w:style>
+  <w:style w:type="paragraph" w:styleId="TOC1">
+    <w:name w:val="toc 1"/>
+    <w:basedOn w:val="Normal"/>
+    <w:next w:val="Normal"/>
+    <w:autoRedefine/>
+    <w:uiPriority w:val="39"/>
+    <w:unhideWhenUsed/>
+    <w:rsid w:val="00152C60"/>
+    <w:pPr>
+      <w:spacing w:before="360"/>
+    </w:pPr>
+    <w:rPr>
+      <w:rFonts w:asciiTheme="majorHAnsi" w:hAnsiTheme="majorHAnsi"/>
+      <w:b/>
+      <w:caps/>
+    </w:rPr>
+  </w:style>
+  <w:style w:type="paragraph" w:styleId="TOC2">
+    <w:name w:val="toc 2"/>
+    <w:basedOn w:val="Normal"/>
+    <w:next w:val="Normal"/>
+    <w:autoRedefine/>
+    <w:uiPriority w:val="39"/>
+    <w:unhideWhenUsed/>
+    <w:rsid w:val="00152C60"/>
+    <w:pPr>
+      <w:spacing w:before="240"/>
+    </w:pPr>
+    <w:rPr>
+      <w:b/>
+      <w:sz w:val="20"/>
+      <w:szCs w:val="20"/>
+    </w:rPr>
+  </w:style>
+  <w:style w:type="paragraph" w:styleId="TOC3">
+    <w:name w:val="toc 3"/>
+    <w:basedOn w:val="Normal"/>
+    <w:next w:val="Normal"/>
+    <w:autoRedefine/>
+    <w:uiPriority w:val="39"/>
+    <w:unhideWhenUsed/>
+    <w:rsid w:val="00152C60"/>
+    <w:pPr>
+      <w:ind w:left="240"/>
+    </w:pPr>
+    <w:rPr>
+      <w:sz w:val="20"/>
+      <w:szCs w:val="20"/>
+    </w:rPr>
+  </w:style>
+  <w:style w:type="paragraph" w:styleId="TOC4">
+    <w:name w:val="toc 4"/>
+    <w:basedOn w:val="Normal"/>
+    <w:next w:val="Normal"/>
+    <w:autoRedefine/>
+    <w:uiPriority w:val="39"/>
+    <w:unhideWhenUsed/>
+    <w:rsid w:val="00152C60"/>
+    <w:pPr>
+      <w:ind w:left="480"/>
+    </w:pPr>
+    <w:rPr>
+      <w:sz w:val="20"/>
+      <w:szCs w:val="20"/>
+    </w:rPr>
+  </w:style>
+  <w:style w:type="paragraph" w:styleId="TOC5">
+    <w:name w:val="toc 5"/>
+    <w:basedOn w:val="Normal"/>
+    <w:next w:val="Normal"/>
+    <w:autoRedefine/>
+    <w:uiPriority w:val="39"/>
+    <w:unhideWhenUsed/>
+    <w:rsid w:val="00152C60"/>
+    <w:pPr>
+      <w:ind w:left="720"/>
+    </w:pPr>
+    <w:rPr>
+      <w:sz w:val="20"/>
+      <w:szCs w:val="20"/>
+    </w:rPr>
+  </w:style>
+  <w:style w:type="paragraph" w:styleId="TOC6">
+    <w:name w:val="toc 6"/>
+    <w:basedOn w:val="Normal"/>
+    <w:next w:val="Normal"/>
+    <w:autoRedefine/>
+    <w:uiPriority w:val="39"/>
+    <w:unhideWhenUsed/>
+    <w:rsid w:val="00152C60"/>
+    <w:pPr>
+      <w:ind w:left="960"/>
+    </w:pPr>
+    <w:rPr>
+      <w:sz w:val="20"/>
+      <w:szCs w:val="20"/>
+    </w:rPr>
+  </w:style>
+  <w:style w:type="paragraph" w:styleId="TOC7">
+    <w:name w:val="toc 7"/>
+    <w:basedOn w:val="Normal"/>
+    <w:next w:val="Normal"/>
+    <w:autoRedefine/>
+    <w:uiPriority w:val="39"/>
+    <w:unhideWhenUsed/>
+    <w:rsid w:val="00152C60"/>
+    <w:pPr>
+      <w:ind w:left="1200"/>
+    </w:pPr>
+    <w:rPr>
+      <w:sz w:val="20"/>
+      <w:szCs w:val="20"/>
+    </w:rPr>
+  </w:style>
+  <w:style w:type="paragraph" w:styleId="TOC8">
+    <w:name w:val="toc 8"/>
+    <w:basedOn w:val="Normal"/>
+    <w:next w:val="Normal"/>
+    <w:autoRedefine/>
+    <w:uiPriority w:val="39"/>
+    <w:unhideWhenUsed/>
+    <w:rsid w:val="00152C60"/>
+    <w:pPr>
+      <w:ind w:left="1440"/>
+    </w:pPr>
+    <w:rPr>
+      <w:sz w:val="20"/>
+      <w:szCs w:val="20"/>
+    </w:rPr>
+  </w:style>
+  <w:style w:type="paragraph" w:styleId="TOC9">
+    <w:name w:val="toc 9"/>
+    <w:basedOn w:val="Normal"/>
+    <w:next w:val="Normal"/>
+    <w:autoRedefine/>
+    <w:uiPriority w:val="39"/>
+    <w:unhideWhenUsed/>
+    <w:rsid w:val="00152C60"/>
+    <w:pPr>
+      <w:ind w:left="1680"/>
+    </w:pPr>
+    <w:rPr>
+      <w:sz w:val="20"/>
+      <w:szCs w:val="20"/>
+    </w:rPr>
   </w:style>
 </w:styles>
 </file>
@@ -375,6 +1804,29 @@
     <w:name w:val="Normal"/>
     <w:qFormat/>
   </w:style>
+  <w:style w:type="paragraph" w:styleId="Heading1">
+    <w:name w:val="heading 1"/>
+    <w:basedOn w:val="Normal"/>
+    <w:next w:val="Normal"/>
+    <w:link w:val="Heading1Char"/>
+    <w:uiPriority w:val="9"/>
+    <w:qFormat/>
+    <w:rsid w:val="00ED4E40"/>
+    <w:pPr>
+      <w:keepNext/>
+      <w:keepLines/>
+      <w:spacing w:before="480"/>
+      <w:outlineLvl w:val="0"/>
+    </w:pPr>
+    <w:rPr>
+      <w:rFonts w:asciiTheme="majorHAnsi" w:eastAsiaTheme="majorEastAsia" w:hAnsiTheme="majorHAnsi" w:cstheme="majorBidi"/>
+      <w:b/>
+      <w:bCs/>
+      <w:color w:val="345A8A" w:themeColor="accent1" w:themeShade="B5"/>
+      <w:sz w:val="32"/>
+      <w:szCs w:val="32"/>
+    </w:rPr>
+  </w:style>
   <w:style w:type="character" w:default="1" w:styleId="DefaultParagraphFont">
     <w:name w:val="Default Paragraph Font"/>
     <w:uiPriority w:val="1"/>
@@ -401,6 +1853,167 @@
     <w:uiPriority w:val="99"/>
     <w:semiHidden/>
     <w:unhideWhenUsed/>
+  </w:style>
+  <w:style w:type="character" w:customStyle="1" w:styleId="Heading1Char">
+    <w:name w:val="Heading 1 Char"/>
+    <w:basedOn w:val="DefaultParagraphFont"/>
+    <w:link w:val="Heading1"/>
+    <w:uiPriority w:val="9"/>
+    <w:rsid w:val="00ED4E40"/>
+    <w:rPr>
+      <w:rFonts w:asciiTheme="majorHAnsi" w:eastAsiaTheme="majorEastAsia" w:hAnsiTheme="majorHAnsi" w:cstheme="majorBidi"/>
+      <w:b/>
+      <w:bCs/>
+      <w:color w:val="345A8A" w:themeColor="accent1" w:themeShade="B5"/>
+      <w:sz w:val="32"/>
+      <w:szCs w:val="32"/>
+    </w:rPr>
+  </w:style>
+  <w:style w:type="paragraph" w:styleId="TOC1">
+    <w:name w:val="toc 1"/>
+    <w:basedOn w:val="Normal"/>
+    <w:next w:val="Normal"/>
+    <w:autoRedefine/>
+    <w:uiPriority w:val="39"/>
+    <w:unhideWhenUsed/>
+    <w:rsid w:val="00152C60"/>
+    <w:pPr>
+      <w:spacing w:before="360"/>
+    </w:pPr>
+    <w:rPr>
+      <w:rFonts w:asciiTheme="majorHAnsi" w:hAnsiTheme="majorHAnsi"/>
+      <w:b/>
+      <w:caps/>
+    </w:rPr>
+  </w:style>
+  <w:style w:type="paragraph" w:styleId="TOC2">
+    <w:name w:val="toc 2"/>
+    <w:basedOn w:val="Normal"/>
+    <w:next w:val="Normal"/>
+    <w:autoRedefine/>
+    <w:uiPriority w:val="39"/>
+    <w:unhideWhenUsed/>
+    <w:rsid w:val="00152C60"/>
+    <w:pPr>
+      <w:spacing w:before="240"/>
+    </w:pPr>
+    <w:rPr>
+      <w:b/>
+      <w:sz w:val="20"/>
+      <w:szCs w:val="20"/>
+    </w:rPr>
+  </w:style>
+  <w:style w:type="paragraph" w:styleId="TOC3">
+    <w:name w:val="toc 3"/>
+    <w:basedOn w:val="Normal"/>
+    <w:next w:val="Normal"/>
+    <w:autoRedefine/>
+    <w:uiPriority w:val="39"/>
+    <w:unhideWhenUsed/>
+    <w:rsid w:val="00152C60"/>
+    <w:pPr>
+      <w:ind w:left="240"/>
+    </w:pPr>
+    <w:rPr>
+      <w:sz w:val="20"/>
+      <w:szCs w:val="20"/>
+    </w:rPr>
+  </w:style>
+  <w:style w:type="paragraph" w:styleId="TOC4">
+    <w:name w:val="toc 4"/>
+    <w:basedOn w:val="Normal"/>
+    <w:next w:val="Normal"/>
+    <w:autoRedefine/>
+    <w:uiPriority w:val="39"/>
+    <w:unhideWhenUsed/>
+    <w:rsid w:val="00152C60"/>
+    <w:pPr>
+      <w:ind w:left="480"/>
+    </w:pPr>
+    <w:rPr>
+      <w:sz w:val="20"/>
+      <w:szCs w:val="20"/>
+    </w:rPr>
+  </w:style>
+  <w:style w:type="paragraph" w:styleId="TOC5">
+    <w:name w:val="toc 5"/>
+    <w:basedOn w:val="Normal"/>
+    <w:next w:val="Normal"/>
+    <w:autoRedefine/>
+    <w:uiPriority w:val="39"/>
+    <w:unhideWhenUsed/>
+    <w:rsid w:val="00152C60"/>
+    <w:pPr>
+      <w:ind w:left="720"/>
+    </w:pPr>
+    <w:rPr>
+      <w:sz w:val="20"/>
+      <w:szCs w:val="20"/>
+    </w:rPr>
+  </w:style>
+  <w:style w:type="paragraph" w:styleId="TOC6">
+    <w:name w:val="toc 6"/>
+    <w:basedOn w:val="Normal"/>
+    <w:next w:val="Normal"/>
+    <w:autoRedefine/>
+    <w:uiPriority w:val="39"/>
+    <w:unhideWhenUsed/>
+    <w:rsid w:val="00152C60"/>
+    <w:pPr>
+      <w:ind w:left="960"/>
+    </w:pPr>
+    <w:rPr>
+      <w:sz w:val="20"/>
+      <w:szCs w:val="20"/>
+    </w:rPr>
+  </w:style>
+  <w:style w:type="paragraph" w:styleId="TOC7">
+    <w:name w:val="toc 7"/>
+    <w:basedOn w:val="Normal"/>
+    <w:next w:val="Normal"/>
+    <w:autoRedefine/>
+    <w:uiPriority w:val="39"/>
+    <w:unhideWhenUsed/>
+    <w:rsid w:val="00152C60"/>
+    <w:pPr>
+      <w:ind w:left="1200"/>
+    </w:pPr>
+    <w:rPr>
+      <w:sz w:val="20"/>
+      <w:szCs w:val="20"/>
+    </w:rPr>
+  </w:style>
+  <w:style w:type="paragraph" w:styleId="TOC8">
+    <w:name w:val="toc 8"/>
+    <w:basedOn w:val="Normal"/>
+    <w:next w:val="Normal"/>
+    <w:autoRedefine/>
+    <w:uiPriority w:val="39"/>
+    <w:unhideWhenUsed/>
+    <w:rsid w:val="00152C60"/>
+    <w:pPr>
+      <w:ind w:left="1440"/>
+    </w:pPr>
+    <w:rPr>
+      <w:sz w:val="20"/>
+      <w:szCs w:val="20"/>
+    </w:rPr>
+  </w:style>
+  <w:style w:type="paragraph" w:styleId="TOC9">
+    <w:name w:val="toc 9"/>
+    <w:basedOn w:val="Normal"/>
+    <w:next w:val="Normal"/>
+    <w:autoRedefine/>
+    <w:uiPriority w:val="39"/>
+    <w:unhideWhenUsed/>
+    <w:rsid w:val="00152C60"/>
+    <w:pPr>
+      <w:ind w:left="1680"/>
+    </w:pPr>
+    <w:rPr>
+      <w:sz w:val="20"/>
+      <w:szCs w:val="20"/>
+    </w:rPr>
   </w:style>
 </w:styles>
 </file>

</xml_diff>

<commit_message>
The IDR methods are closer to completion. Presently, IDR stats are written to the same Excel file in 'plot_enrichments_for_reps_in_group'
</commit_message>
<xml_diff>
--- a/documentation/APRES ChIP-Seq User Manual.docx
+++ b/documentation/APRES ChIP-Seq User Manual.docx
@@ -43,11 +43,10 @@
       <w:r>
         <w:rPr>
           <w:rFonts w:ascii="Century Schoolbook" w:hAnsi="Century Schoolbook"/>
-          <w:i/>
           <w:sz w:val="56"/>
           <w:szCs w:val="56"/>
         </w:rPr>
-        <w:t>APRES</w:t>
+        <w:t xml:space="preserve">The </w:t>
       </w:r>
       <w:r>
         <w:rPr>
@@ -55,7 +54,7 @@
           <w:sz w:val="56"/>
           <w:szCs w:val="56"/>
         </w:rPr>
-        <w:t xml:space="preserve"> ChIP-Seq</w:t>
+        <w:t>ChIP-Seq</w:t>
       </w:r>
       <w:r>
         <w:rPr>
@@ -63,7 +62,7 @@
           <w:sz w:val="56"/>
           <w:szCs w:val="56"/>
         </w:rPr>
-        <w:t xml:space="preserve"> User Manual</w:t>
+        <w:t xml:space="preserve"> Distillery</w:t>
       </w:r>
     </w:p>
     <w:p>
@@ -75,230 +74,128 @@
           <w:szCs w:val="56"/>
         </w:rPr>
       </w:pPr>
+      <w:r>
+        <w:rPr>
+          <w:rFonts w:ascii="Century Schoolbook" w:hAnsi="Century Schoolbook"/>
+          <w:sz w:val="56"/>
+          <w:szCs w:val="56"/>
+        </w:rPr>
+        <w:t>User Manual</w:t>
+      </w:r>
     </w:p>
     <w:p>
       <w:pPr>
         <w:jc w:val="center"/>
+        <w:rPr>
+          <w:rFonts w:ascii="Century Schoolbook" w:hAnsi="Century Schoolbook"/>
+          <w:sz w:val="56"/>
+          <w:szCs w:val="56"/>
+        </w:rPr>
+      </w:pPr>
+    </w:p>
+    <w:p>
+      <w:pPr>
+        <w:rPr>
+          <w:rFonts w:ascii="Century Schoolbook" w:hAnsi="Century Schoolbook"/>
+        </w:rPr>
+      </w:pPr>
+      <w:bookmarkStart w:id="0" w:name="_GoBack"/>
+      <w:bookmarkEnd w:id="0"/>
+    </w:p>
+    <w:p>
+      <w:pPr>
+        <w:jc w:val="center"/>
+        <w:rPr>
+          <w:rFonts w:ascii="Century Schoolbook" w:hAnsi="Century Schoolbook"/>
+        </w:rPr>
+      </w:pPr>
+    </w:p>
+    <w:p>
+      <w:pPr>
+        <w:rPr>
+          <w:rFonts w:ascii="Century Schoolbook" w:hAnsi="Century Schoolbook"/>
+        </w:rPr>
+      </w:pPr>
+    </w:p>
+    <w:p>
+      <w:pPr>
+        <w:jc w:val="center"/>
+        <w:rPr>
+          <w:rFonts w:ascii="Century Schoolbook" w:hAnsi="Century Schoolbook"/>
+        </w:rPr>
+      </w:pPr>
+    </w:p>
+    <w:p>
+      <w:pPr>
+        <w:rPr>
+          <w:rFonts w:ascii="Century Schoolbook" w:hAnsi="Century Schoolbook"/>
+        </w:rPr>
+      </w:pPr>
+    </w:p>
+    <w:p>
+      <w:pPr>
+        <w:jc w:val="center"/>
+        <w:rPr>
+          <w:rFonts w:ascii="Century Schoolbook" w:hAnsi="Century Schoolbook"/>
+        </w:rPr>
+      </w:pPr>
+      <w:r>
+        <w:rPr>
+          <w:rFonts w:ascii="Century Schoolbook" w:hAnsi="Century Schoolbook"/>
+        </w:rPr>
+        <w:t>August 2014</w:t>
+      </w:r>
+    </w:p>
+    <w:p>
+      <w:pPr>
+        <w:jc w:val="center"/>
+        <w:rPr>
+          <w:rFonts w:ascii="Century Schoolbook" w:hAnsi="Century Schoolbook"/>
+        </w:rPr>
+      </w:pPr>
+    </w:p>
+    <w:p>
+      <w:pPr>
+        <w:jc w:val="center"/>
+        <w:rPr>
+          <w:rFonts w:ascii="Century Schoolbook" w:hAnsi="Century Schoolbook"/>
+        </w:rPr>
+      </w:pPr>
+      <w:r>
+        <w:rPr>
+          <w:rFonts w:ascii="Century Schoolbook" w:hAnsi="Century Schoolbook"/>
+        </w:rPr>
+        <w:t>Victor Hanson-Smith</w:t>
+      </w:r>
+    </w:p>
+    <w:p>
+      <w:pPr>
+        <w:jc w:val="center"/>
+        <w:rPr>
+          <w:rFonts w:ascii="Century Schoolbook" w:hAnsi="Century Schoolbook"/>
+        </w:rPr>
+      </w:pPr>
+      <w:r>
+        <w:rPr>
+          <w:rFonts w:ascii="Century Schoolbook" w:hAnsi="Century Schoolbook"/>
+        </w:rPr>
+        <w:t>victorhansonsmith@gmail.com</w:t>
+      </w:r>
+    </w:p>
+    <w:p>
+      <w:pPr>
         <w:rPr>
           <w:rFonts w:ascii="Century Schoolbook" w:hAnsi="Century Schoolbook"/>
           <w:sz w:val="32"/>
           <w:szCs w:val="32"/>
         </w:rPr>
       </w:pPr>
-    </w:p>
-    <w:p>
-      <w:pPr>
-        <w:jc w:val="center"/>
-        <w:rPr>
-          <w:rFonts w:ascii="Century Schoolbook" w:hAnsi="Century Schoolbook"/>
-          <w:sz w:val="28"/>
-          <w:szCs w:val="28"/>
-        </w:rPr>
-      </w:pPr>
-      <w:r>
-        <w:rPr>
-          <w:rFonts w:ascii="Century Schoolbook" w:hAnsi="Century Schoolbook"/>
-          <w:sz w:val="28"/>
-          <w:szCs w:val="28"/>
-        </w:rPr>
-        <w:t xml:space="preserve">The </w:t>
-      </w:r>
-      <w:r>
-        <w:rPr>
-          <w:rFonts w:ascii="Century Schoolbook" w:hAnsi="Century Schoolbook"/>
-          <w:b/>
-          <w:sz w:val="28"/>
-          <w:szCs w:val="28"/>
-        </w:rPr>
-        <w:t>A</w:t>
-      </w:r>
-      <w:r>
-        <w:rPr>
-          <w:rFonts w:ascii="Century Schoolbook" w:hAnsi="Century Schoolbook"/>
-          <w:sz w:val="28"/>
-          <w:szCs w:val="28"/>
-        </w:rPr>
-        <w:t xml:space="preserve">nalysis </w:t>
-      </w:r>
-      <w:r>
-        <w:rPr>
-          <w:rFonts w:ascii="Century Schoolbook" w:hAnsi="Century Schoolbook"/>
-          <w:b/>
-          <w:sz w:val="28"/>
-          <w:szCs w:val="28"/>
-        </w:rPr>
-        <w:t>P</w:t>
-      </w:r>
-      <w:r>
-        <w:rPr>
-          <w:rFonts w:ascii="Century Schoolbook" w:hAnsi="Century Schoolbook"/>
-          <w:sz w:val="28"/>
-          <w:szCs w:val="28"/>
-        </w:rPr>
-        <w:t>ipeline for</w:t>
-      </w:r>
-      <w:r>
-        <w:rPr>
-          <w:rFonts w:ascii="Century Schoolbook" w:hAnsi="Century Schoolbook"/>
-          <w:sz w:val="28"/>
-          <w:szCs w:val="28"/>
-        </w:rPr>
-        <w:t xml:space="preserve"> </w:t>
-      </w:r>
-      <w:r>
-        <w:rPr>
-          <w:rFonts w:ascii="Century Schoolbook" w:hAnsi="Century Schoolbook"/>
-          <w:b/>
-          <w:sz w:val="28"/>
-          <w:szCs w:val="28"/>
-        </w:rPr>
-        <w:t>R</w:t>
-      </w:r>
-      <w:r>
-        <w:rPr>
-          <w:rFonts w:ascii="Century Schoolbook" w:hAnsi="Century Schoolbook"/>
-          <w:sz w:val="28"/>
-          <w:szCs w:val="28"/>
-        </w:rPr>
-        <w:t xml:space="preserve">eplicate </w:t>
-      </w:r>
-      <w:r>
-        <w:rPr>
-          <w:rFonts w:ascii="Century Schoolbook" w:hAnsi="Century Schoolbook"/>
-          <w:b/>
-          <w:sz w:val="28"/>
-          <w:szCs w:val="28"/>
-        </w:rPr>
-        <w:t>E</w:t>
-      </w:r>
-      <w:r>
-        <w:rPr>
-          <w:rFonts w:ascii="Century Schoolbook" w:hAnsi="Century Schoolbook"/>
-          <w:sz w:val="28"/>
-          <w:szCs w:val="28"/>
-        </w:rPr>
-        <w:t xml:space="preserve">xperiments across </w:t>
-      </w:r>
-      <w:r>
-        <w:rPr>
-          <w:rFonts w:ascii="Century Schoolbook" w:hAnsi="Century Schoolbook"/>
-          <w:b/>
-          <w:sz w:val="28"/>
-          <w:szCs w:val="28"/>
-        </w:rPr>
-        <w:t>S</w:t>
-      </w:r>
-      <w:r>
-        <w:rPr>
-          <w:rFonts w:ascii="Century Schoolbook" w:hAnsi="Century Schoolbook"/>
-          <w:sz w:val="28"/>
-          <w:szCs w:val="28"/>
-        </w:rPr>
-        <w:t>pecies.</w:t>
-      </w:r>
-    </w:p>
-    <w:p>
-      <w:pPr>
-        <w:jc w:val="center"/>
-        <w:rPr>
-          <w:rFonts w:ascii="Century Schoolbook" w:hAnsi="Century Schoolbook"/>
-        </w:rPr>
-      </w:pPr>
-    </w:p>
-    <w:p>
-      <w:pPr>
-        <w:jc w:val="center"/>
-        <w:rPr>
-          <w:rFonts w:ascii="Century Schoolbook" w:hAnsi="Century Schoolbook"/>
-        </w:rPr>
-      </w:pPr>
-    </w:p>
-    <w:p>
-      <w:pPr>
-        <w:rPr>
-          <w:rFonts w:ascii="Century Schoolbook" w:hAnsi="Century Schoolbook"/>
-        </w:rPr>
-      </w:pPr>
-    </w:p>
-    <w:p>
-      <w:pPr>
-        <w:jc w:val="center"/>
-        <w:rPr>
-          <w:rFonts w:ascii="Century Schoolbook" w:hAnsi="Century Schoolbook"/>
-        </w:rPr>
-      </w:pPr>
-    </w:p>
-    <w:p>
-      <w:pPr>
-        <w:rPr>
-          <w:rFonts w:ascii="Century Schoolbook" w:hAnsi="Century Schoolbook"/>
-        </w:rPr>
-      </w:pPr>
-    </w:p>
-    <w:p>
-      <w:pPr>
-        <w:jc w:val="center"/>
-        <w:rPr>
-          <w:rFonts w:ascii="Century Schoolbook" w:hAnsi="Century Schoolbook"/>
-        </w:rPr>
-      </w:pPr>
-      <w:r>
-        <w:rPr>
-          <w:rFonts w:ascii="Century Schoolbook" w:hAnsi="Century Schoolbook"/>
-        </w:rPr>
-        <w:t>August 2014</w:t>
-      </w:r>
-    </w:p>
-    <w:p>
-      <w:pPr>
-        <w:jc w:val="center"/>
-        <w:rPr>
-          <w:rFonts w:ascii="Century Schoolbook" w:hAnsi="Century Schoolbook"/>
-        </w:rPr>
-      </w:pPr>
-    </w:p>
-    <w:p>
-      <w:pPr>
-        <w:jc w:val="center"/>
-        <w:rPr>
-          <w:rFonts w:ascii="Century Schoolbook" w:hAnsi="Century Schoolbook"/>
-        </w:rPr>
-      </w:pPr>
-      <w:r>
-        <w:rPr>
-          <w:rFonts w:ascii="Century Schoolbook" w:hAnsi="Century Schoolbook"/>
-        </w:rPr>
-        <w:t>Victor Hanson-Smith</w:t>
-      </w:r>
-    </w:p>
-    <w:p>
-      <w:pPr>
-        <w:jc w:val="center"/>
-        <w:rPr>
-          <w:rFonts w:ascii="Century Schoolbook" w:hAnsi="Century Schoolbook"/>
-        </w:rPr>
-      </w:pPr>
-      <w:r>
-        <w:rPr>
-          <w:rFonts w:ascii="Century Schoolbook" w:hAnsi="Century Schoolbook"/>
-        </w:rPr>
-        <w:t>victorhansonsmith@gmail.com</w:t>
-      </w:r>
-    </w:p>
-    <w:p>
-      <w:pPr>
+      <w:r>
         <w:rPr>
           <w:rFonts w:ascii="Century Schoolbook" w:hAnsi="Century Schoolbook"/>
           <w:sz w:val="32"/>
           <w:szCs w:val="32"/>
         </w:rPr>
-      </w:pPr>
-      <w:r>
-        <w:rPr>
-          <w:rFonts w:ascii="Century Schoolbook" w:hAnsi="Century Schoolbook"/>
-          <w:sz w:val="32"/>
-          <w:szCs w:val="32"/>
-        </w:rPr>
         <w:br w:type="page"/>
       </w:r>
     </w:p>
@@ -309,7 +206,7 @@
           <w:rFonts w:ascii="Century Schoolbook" w:hAnsi="Century Schoolbook"/>
         </w:rPr>
       </w:pPr>
-      <w:bookmarkStart w:id="0" w:name="_Toc269339923"/>
+      <w:bookmarkStart w:id="1" w:name="_Toc269339923"/>
       <w:r>
         <w:rPr>
           <w:rFonts w:ascii="Century Schoolbook" w:hAnsi="Century Schoolbook"/>
@@ -317,7 +214,7 @@
         <w:lastRenderedPageBreak/>
         <w:t>Introduction</w:t>
       </w:r>
-      <w:bookmarkEnd w:id="0"/>
+      <w:bookmarkEnd w:id="1"/>
     </w:p>
     <w:p>
       <w:pPr>
@@ -958,14 +855,14 @@
           <w:rFonts w:ascii="Century Schoolbook" w:hAnsi="Century Schoolbook"/>
         </w:rPr>
       </w:pPr>
-      <w:bookmarkStart w:id="1" w:name="_Toc269339924"/>
+      <w:bookmarkStart w:id="2" w:name="_Toc269339924"/>
       <w:r>
         <w:rPr>
           <w:rFonts w:ascii="Century Schoolbook" w:hAnsi="Century Schoolbook"/>
         </w:rPr>
         <w:t>Download and Install</w:t>
       </w:r>
-      <w:bookmarkEnd w:id="1"/>
+      <w:bookmarkEnd w:id="2"/>
     </w:p>
     <w:p>
       <w:pPr>
@@ -1108,7 +1005,7 @@
       <w:pPr>
         <w:pStyle w:val="Heading1"/>
       </w:pPr>
-      <w:bookmarkStart w:id="2" w:name="_Toc269339925"/>
+      <w:bookmarkStart w:id="3" w:name="_Toc269339925"/>
       <w:r>
         <w:t>Input Files</w:t>
       </w:r>
@@ -1117,26 +1014,24 @@
       <w:r>
         <w:t>asdfadsf</w:t>
       </w:r>
-      <w:bookmarkStart w:id="3" w:name="_GoBack"/>
+      <w:r>
+        <w:br w:type="page"/>
+      </w:r>
+    </w:p>
+    <w:p>
+      <w:pPr>
+        <w:pStyle w:val="Heading1"/>
+        <w:rPr>
+          <w:rFonts w:ascii="Century Schoolbook" w:hAnsi="Century Schoolbook"/>
+        </w:rPr>
+      </w:pPr>
+      <w:r>
+        <w:rPr>
+          <w:rFonts w:ascii="Century Schoolbook" w:hAnsi="Century Schoolbook"/>
+        </w:rPr>
+        <w:t>Usage</w:t>
+      </w:r>
       <w:bookmarkEnd w:id="3"/>
-      <w:r>
-        <w:br w:type="page"/>
-      </w:r>
-    </w:p>
-    <w:p>
-      <w:pPr>
-        <w:pStyle w:val="Heading1"/>
-        <w:rPr>
-          <w:rFonts w:ascii="Century Schoolbook" w:hAnsi="Century Schoolbook"/>
-        </w:rPr>
-      </w:pPr>
-      <w:r>
-        <w:rPr>
-          <w:rFonts w:ascii="Century Schoolbook" w:hAnsi="Century Schoolbook"/>
-        </w:rPr>
-        <w:t>Usage</w:t>
-      </w:r>
-      <w:bookmarkEnd w:id="2"/>
     </w:p>
     <w:p>
       <w:pPr>

</xml_diff>

<commit_message>
More work on the read mismatch histograms.
</commit_message>
<xml_diff>
--- a/documentation/APRES ChIP-Seq User Manual.docx
+++ b/documentation/APRES ChIP-Seq User Manual.docx
@@ -4,6 +4,9 @@
   <w:body>
     <w:p>
       <w:pPr>
+        <w:tabs>
+          <w:tab w:val="left" w:pos="0"/>
+        </w:tabs>
         <w:jc w:val="center"/>
         <w:rPr>
           <w:rFonts w:ascii="Century Schoolbook" w:hAnsi="Century Schoolbook"/>
@@ -14,6 +17,9 @@
     </w:p>
     <w:p>
       <w:pPr>
+        <w:tabs>
+          <w:tab w:val="left" w:pos="0"/>
+        </w:tabs>
         <w:jc w:val="center"/>
         <w:rPr>
           <w:rFonts w:ascii="Century Schoolbook" w:hAnsi="Century Schoolbook"/>
@@ -24,6 +30,9 @@
     </w:p>
     <w:p>
       <w:pPr>
+        <w:tabs>
+          <w:tab w:val="left" w:pos="0"/>
+        </w:tabs>
         <w:rPr>
           <w:rFonts w:ascii="Century Schoolbook" w:hAnsi="Century Schoolbook"/>
           <w:sz w:val="56"/>
@@ -33,6 +42,9 @@
     </w:p>
     <w:p>
       <w:pPr>
+        <w:tabs>
+          <w:tab w:val="left" w:pos="0"/>
+        </w:tabs>
         <w:jc w:val="center"/>
         <w:rPr>
           <w:rFonts w:ascii="Century Schoolbook" w:hAnsi="Century Schoolbook"/>
@@ -67,6 +79,9 @@
     </w:p>
     <w:p>
       <w:pPr>
+        <w:tabs>
+          <w:tab w:val="left" w:pos="0"/>
+        </w:tabs>
         <w:jc w:val="center"/>
         <w:rPr>
           <w:rFonts w:ascii="Century Schoolbook" w:hAnsi="Century Schoolbook"/>
@@ -85,6 +100,9 @@
     </w:p>
     <w:p>
       <w:pPr>
+        <w:tabs>
+          <w:tab w:val="left" w:pos="0"/>
+        </w:tabs>
         <w:jc w:val="center"/>
         <w:rPr>
           <w:rFonts w:ascii="Century Schoolbook" w:hAnsi="Century Schoolbook"/>
@@ -95,15 +113,19 @@
     </w:p>
     <w:p>
       <w:pPr>
-        <w:rPr>
-          <w:rFonts w:ascii="Century Schoolbook" w:hAnsi="Century Schoolbook"/>
-        </w:rPr>
-      </w:pPr>
-      <w:bookmarkStart w:id="0" w:name="_GoBack"/>
-      <w:bookmarkEnd w:id="0"/>
-    </w:p>
-    <w:p>
-      <w:pPr>
+        <w:tabs>
+          <w:tab w:val="left" w:pos="0"/>
+        </w:tabs>
+        <w:rPr>
+          <w:rFonts w:ascii="Century Schoolbook" w:hAnsi="Century Schoolbook"/>
+        </w:rPr>
+      </w:pPr>
+    </w:p>
+    <w:p>
+      <w:pPr>
+        <w:tabs>
+          <w:tab w:val="left" w:pos="0"/>
+        </w:tabs>
         <w:jc w:val="center"/>
         <w:rPr>
           <w:rFonts w:ascii="Century Schoolbook" w:hAnsi="Century Schoolbook"/>
@@ -112,13 +134,19 @@
     </w:p>
     <w:p>
       <w:pPr>
-        <w:rPr>
-          <w:rFonts w:ascii="Century Schoolbook" w:hAnsi="Century Schoolbook"/>
-        </w:rPr>
-      </w:pPr>
-    </w:p>
-    <w:p>
-      <w:pPr>
+        <w:tabs>
+          <w:tab w:val="left" w:pos="0"/>
+        </w:tabs>
+        <w:rPr>
+          <w:rFonts w:ascii="Century Schoolbook" w:hAnsi="Century Schoolbook"/>
+        </w:rPr>
+      </w:pPr>
+    </w:p>
+    <w:p>
+      <w:pPr>
+        <w:tabs>
+          <w:tab w:val="left" w:pos="0"/>
+        </w:tabs>
         <w:jc w:val="center"/>
         <w:rPr>
           <w:rFonts w:ascii="Century Schoolbook" w:hAnsi="Century Schoolbook"/>
@@ -127,13 +155,19 @@
     </w:p>
     <w:p>
       <w:pPr>
-        <w:rPr>
-          <w:rFonts w:ascii="Century Schoolbook" w:hAnsi="Century Schoolbook"/>
-        </w:rPr>
-      </w:pPr>
-    </w:p>
-    <w:p>
-      <w:pPr>
+        <w:tabs>
+          <w:tab w:val="left" w:pos="0"/>
+        </w:tabs>
+        <w:rPr>
+          <w:rFonts w:ascii="Century Schoolbook" w:hAnsi="Century Schoolbook"/>
+        </w:rPr>
+      </w:pPr>
+    </w:p>
+    <w:p>
+      <w:pPr>
+        <w:tabs>
+          <w:tab w:val="left" w:pos="0"/>
+        </w:tabs>
         <w:jc w:val="center"/>
         <w:rPr>
           <w:rFonts w:ascii="Century Schoolbook" w:hAnsi="Century Schoolbook"/>
@@ -143,11 +177,14 @@
         <w:rPr>
           <w:rFonts w:ascii="Century Schoolbook" w:hAnsi="Century Schoolbook"/>
         </w:rPr>
-        <w:t>August 2014</w:t>
-      </w:r>
-    </w:p>
-    <w:p>
-      <w:pPr>
+        <w:t>May 2015</w:t>
+      </w:r>
+    </w:p>
+    <w:p>
+      <w:pPr>
+        <w:tabs>
+          <w:tab w:val="left" w:pos="0"/>
+        </w:tabs>
         <w:jc w:val="center"/>
         <w:rPr>
           <w:rFonts w:ascii="Century Schoolbook" w:hAnsi="Century Schoolbook"/>
@@ -156,6 +193,9 @@
     </w:p>
     <w:p>
       <w:pPr>
+        <w:tabs>
+          <w:tab w:val="left" w:pos="0"/>
+        </w:tabs>
         <w:jc w:val="center"/>
         <w:rPr>
           <w:rFonts w:ascii="Century Schoolbook" w:hAnsi="Century Schoolbook"/>
@@ -170,6 +210,9 @@
     </w:p>
     <w:p>
       <w:pPr>
+        <w:tabs>
+          <w:tab w:val="left" w:pos="0"/>
+        </w:tabs>
         <w:jc w:val="center"/>
         <w:rPr>
           <w:rFonts w:ascii="Century Schoolbook" w:hAnsi="Century Schoolbook"/>
@@ -184,6 +227,9 @@
     </w:p>
     <w:p>
       <w:pPr>
+        <w:tabs>
+          <w:tab w:val="left" w:pos="0"/>
+        </w:tabs>
         <w:rPr>
           <w:rFonts w:ascii="Century Schoolbook" w:hAnsi="Century Schoolbook"/>
           <w:sz w:val="32"/>
@@ -202,22 +248,19 @@
     <w:p>
       <w:pPr>
         <w:pStyle w:val="Heading1"/>
-        <w:rPr>
-          <w:rFonts w:ascii="Century Schoolbook" w:hAnsi="Century Schoolbook"/>
-        </w:rPr>
-      </w:pPr>
-      <w:bookmarkStart w:id="1" w:name="_Toc269339923"/>
-      <w:r>
-        <w:rPr>
-          <w:rFonts w:ascii="Century Schoolbook" w:hAnsi="Century Schoolbook"/>
-        </w:rPr>
+      </w:pPr>
+      <w:bookmarkStart w:id="0" w:name="_Toc269339923"/>
+      <w:r>
         <w:lastRenderedPageBreak/>
         <w:t>Introduction</w:t>
       </w:r>
-      <w:bookmarkEnd w:id="1"/>
-    </w:p>
-    <w:p>
-      <w:pPr>
+      <w:bookmarkEnd w:id="0"/>
+    </w:p>
+    <w:p>
+      <w:pPr>
+        <w:tabs>
+          <w:tab w:val="left" w:pos="0"/>
+        </w:tabs>
         <w:rPr>
           <w:rFonts w:ascii="Century Schoolbook" w:hAnsi="Century Schoolbook"/>
         </w:rPr>
@@ -238,7 +281,21 @@
         <w:rPr>
           <w:rFonts w:ascii="Century Schoolbook" w:hAnsi="Century Schoolbook"/>
         </w:rPr>
-        <w:t>DNA sequencing, also known as ChIP-seq, is a popular experimental technique</w:t>
+        <w:t xml:space="preserve">DNA sequencing, also known as </w:t>
+      </w:r>
+      <w:proofErr w:type="spellStart"/>
+      <w:r>
+        <w:rPr>
+          <w:rFonts w:ascii="Century Schoolbook" w:hAnsi="Century Schoolbook"/>
+        </w:rPr>
+        <w:t>ChIP-seq</w:t>
+      </w:r>
+      <w:proofErr w:type="spellEnd"/>
+      <w:r>
+        <w:rPr>
+          <w:rFonts w:ascii="Century Schoolbook" w:hAnsi="Century Schoolbook"/>
+        </w:rPr>
+        <w:t>, is a popular experimental technique</w:t>
       </w:r>
       <w:r>
         <w:rPr>
@@ -250,33 +307,75 @@
         <w:rPr>
           <w:rFonts w:ascii="Century Schoolbook" w:hAnsi="Century Schoolbook"/>
         </w:rPr>
-        <w:t>. ChIP-seq is typically used to study DNA-binding transcription regulator proteins</w:t>
-      </w:r>
-      <w:r>
-        <w:rPr>
-          <w:rFonts w:ascii="Century Schoolbook" w:hAnsi="Century Schoolbook"/>
-        </w:rPr>
-        <w:t>. A common experimental approach is to perform ChIP-seq in different conditions – perhaps different cells strains, species, or environmental conditions – and then compare the effects on DNA-binding of a particular protein.</w:t>
-      </w:r>
-    </w:p>
-    <w:p>
-      <w:pPr>
-        <w:rPr>
-          <w:rFonts w:ascii="Century Schoolbook" w:hAnsi="Century Schoolbook"/>
-        </w:rPr>
-      </w:pPr>
-    </w:p>
-    <w:p>
-      <w:pPr>
-        <w:rPr>
-          <w:rFonts w:ascii="Century Schoolbook" w:hAnsi="Century Schoolbook"/>
-        </w:rPr>
-      </w:pPr>
-      <w:r>
-        <w:rPr>
-          <w:rFonts w:ascii="Century Schoolbook" w:hAnsi="Century Schoolbook"/>
-        </w:rPr>
-        <w:t>ChIP-seq methods have become well established for mapping sequenced reads to their reference geno</w:t>
+        <w:t xml:space="preserve">. </w:t>
+      </w:r>
+      <w:proofErr w:type="spellStart"/>
+      <w:r>
+        <w:rPr>
+          <w:rFonts w:ascii="Century Schoolbook" w:hAnsi="Century Schoolbook"/>
+        </w:rPr>
+        <w:t>ChIP-seq</w:t>
+      </w:r>
+      <w:proofErr w:type="spellEnd"/>
+      <w:r>
+        <w:rPr>
+          <w:rFonts w:ascii="Century Schoolbook" w:hAnsi="Century Schoolbook"/>
+        </w:rPr>
+        <w:t xml:space="preserve"> is typically used to study DNA-binding transcription regulator proteins</w:t>
+      </w:r>
+      <w:r>
+        <w:rPr>
+          <w:rFonts w:ascii="Century Schoolbook" w:hAnsi="Century Schoolbook"/>
+        </w:rPr>
+        <w:t xml:space="preserve">. A common experimental approach is to perform </w:t>
+      </w:r>
+      <w:proofErr w:type="spellStart"/>
+      <w:r>
+        <w:rPr>
+          <w:rFonts w:ascii="Century Schoolbook" w:hAnsi="Century Schoolbook"/>
+        </w:rPr>
+        <w:t>ChIP-seq</w:t>
+      </w:r>
+      <w:proofErr w:type="spellEnd"/>
+      <w:r>
+        <w:rPr>
+          <w:rFonts w:ascii="Century Schoolbook" w:hAnsi="Century Schoolbook"/>
+        </w:rPr>
+        <w:t xml:space="preserve"> in different conditions – perhaps different cells strains, species, or environmental conditions – and then compare the effects on DNA-binding of a particular protein.</w:t>
+      </w:r>
+    </w:p>
+    <w:p>
+      <w:pPr>
+        <w:tabs>
+          <w:tab w:val="left" w:pos="0"/>
+        </w:tabs>
+        <w:rPr>
+          <w:rFonts w:ascii="Century Schoolbook" w:hAnsi="Century Schoolbook"/>
+        </w:rPr>
+      </w:pPr>
+    </w:p>
+    <w:p>
+      <w:pPr>
+        <w:tabs>
+          <w:tab w:val="left" w:pos="0"/>
+        </w:tabs>
+        <w:rPr>
+          <w:rFonts w:ascii="Century Schoolbook" w:hAnsi="Century Schoolbook"/>
+        </w:rPr>
+      </w:pPr>
+      <w:proofErr w:type="spellStart"/>
+      <w:r>
+        <w:rPr>
+          <w:rFonts w:ascii="Century Schoolbook" w:hAnsi="Century Schoolbook"/>
+        </w:rPr>
+        <w:t>ChIP-seq</w:t>
+      </w:r>
+      <w:proofErr w:type="spellEnd"/>
+      <w:r>
+        <w:rPr>
+          <w:rFonts w:ascii="Century Schoolbook" w:hAnsi="Century Schoolbook"/>
+        </w:rPr>
+        <w:t xml:space="preserve"> methods have become well established for mapping sequenced reads to their reference geno</w:t>
       </w:r>
       <w:r>
         <w:rPr>
@@ -299,6 +398,9 @@
     </w:p>
     <w:p>
       <w:pPr>
+        <w:tabs>
+          <w:tab w:val="left" w:pos="0"/>
+        </w:tabs>
         <w:rPr>
           <w:rFonts w:ascii="Century Schoolbook" w:hAnsi="Century Schoolbook"/>
           <w:b/>
@@ -307,117 +409,25 @@
     </w:p>
     <w:p>
       <w:pPr>
-        <w:rPr>
-          <w:rFonts w:ascii="Century Schoolbook" w:hAnsi="Century Schoolbook"/>
-        </w:rPr>
-      </w:pPr>
-      <w:r>
-        <w:rPr>
-          <w:rFonts w:ascii="Century Schoolbook" w:hAnsi="Century Schoolbook"/>
-          <w:b/>
-        </w:rPr>
-        <w:t xml:space="preserve">APRES </w:t>
-      </w:r>
-      <w:r>
-        <w:rPr>
-          <w:rFonts w:ascii="Century Schoolbook" w:hAnsi="Century Schoolbook"/>
-        </w:rPr>
-        <w:t xml:space="preserve">ChIP-Seq is an </w:t>
-      </w:r>
-      <w:r>
-        <w:rPr>
-          <w:rFonts w:ascii="Century Schoolbook" w:hAnsi="Century Schoolbook"/>
-          <w:b/>
-        </w:rPr>
-        <w:t>A</w:t>
-      </w:r>
-      <w:r>
-        <w:rPr>
-          <w:rFonts w:ascii="Century Schoolbook" w:hAnsi="Century Schoolbook"/>
-        </w:rPr>
-        <w:t xml:space="preserve">nalysis </w:t>
-      </w:r>
-      <w:r>
-        <w:rPr>
-          <w:rFonts w:ascii="Century Schoolbook" w:hAnsi="Century Schoolbook"/>
-          <w:b/>
-        </w:rPr>
-        <w:t>P</w:t>
-      </w:r>
-      <w:r>
-        <w:rPr>
-          <w:rFonts w:ascii="Century Schoolbook" w:hAnsi="Century Schoolbook"/>
-        </w:rPr>
-        <w:t xml:space="preserve">ipeline for </w:t>
-      </w:r>
-      <w:r>
-        <w:rPr>
-          <w:rFonts w:ascii="Century Schoolbook" w:hAnsi="Century Schoolbook"/>
-          <w:b/>
-        </w:rPr>
-        <w:t>R</w:t>
-      </w:r>
-      <w:r>
-        <w:rPr>
-          <w:rFonts w:ascii="Century Schoolbook" w:hAnsi="Century Schoolbook"/>
-        </w:rPr>
-        <w:t xml:space="preserve">eplicate </w:t>
-      </w:r>
-      <w:r>
-        <w:rPr>
-          <w:rFonts w:ascii="Century Schoolbook" w:hAnsi="Century Schoolbook"/>
-          <w:b/>
-        </w:rPr>
-        <w:t>E</w:t>
-      </w:r>
-      <w:r>
-        <w:rPr>
-          <w:rFonts w:ascii="Century Schoolbook" w:hAnsi="Century Schoolbook"/>
-        </w:rPr>
-        <w:t xml:space="preserve">xperiments across </w:t>
-      </w:r>
-      <w:r>
-        <w:rPr>
-          <w:rFonts w:ascii="Century Schoolbook" w:hAnsi="Century Schoolbook"/>
-          <w:b/>
-        </w:rPr>
-        <w:t>S</w:t>
-      </w:r>
-      <w:r>
-        <w:rPr>
-          <w:rFonts w:ascii="Century Schoolbook" w:hAnsi="Century Schoolbook"/>
-        </w:rPr>
-        <w:t>pecies.</w:t>
-      </w:r>
-      <w:r>
-        <w:rPr>
-          <w:rFonts w:ascii="Century Schoolbook" w:hAnsi="Century Schoolbook"/>
-        </w:rPr>
-        <w:t xml:space="preserve"> APRES maps ChIP-seq binding events to their putative target gene, and then compares these maps between replicates in the same conditions, across replicates in different conditions, and between species.</w:t>
-      </w:r>
-    </w:p>
-    <w:p>
-      <w:pPr>
-        <w:rPr>
-          <w:rFonts w:ascii="Century Schoolbook" w:hAnsi="Century Schoolbook"/>
-        </w:rPr>
-      </w:pPr>
-    </w:p>
-    <w:p>
-      <w:pPr>
-        <w:rPr>
-          <w:rFonts w:ascii="Century Schoolbook" w:hAnsi="Century Schoolbook"/>
-        </w:rPr>
-      </w:pPr>
-      <w:r>
-        <w:rPr>
-          <w:rFonts w:ascii="Century Schoolbook" w:hAnsi="Century Schoolbook"/>
-        </w:rPr>
-        <w:t>APRES takes as input (1) the output of a peak-calling software, such as MACS, (2) a genome features file that defines the genomic location of genes, and (3) an APRES configuration file that specifies replicates, groups of replicates, and species.</w:t>
-      </w:r>
-    </w:p>
-    <w:p>
-      <w:pPr>
+        <w:tabs>
+          <w:tab w:val="left" w:pos="0"/>
+        </w:tabs>
+        <w:rPr>
+          <w:rFonts w:ascii="Century Schoolbook" w:hAnsi="Century Schoolbook"/>
+        </w:rPr>
+      </w:pPr>
+      <w:r>
+        <w:rPr>
+          <w:rFonts w:ascii="Century Schoolbook" w:hAnsi="Century Schoolbook"/>
+        </w:rPr>
+        <w:t>The ChIP-Seq Distillery automates the multi-step protocol of aligning reads to a genome, calling peaks, and then comparing those peaks between replicates or species.</w:t>
+      </w:r>
+    </w:p>
+    <w:p>
+      <w:pPr>
+        <w:tabs>
+          <w:tab w:val="left" w:pos="0"/>
+        </w:tabs>
         <w:rPr>
           <w:rFonts w:ascii="Century Schoolbook" w:hAnsi="Century Schoolbook"/>
         </w:rPr>
@@ -433,6 +443,7 @@
       <w:pPr>
         <w:pStyle w:val="TOC1"/>
         <w:tabs>
+          <w:tab w:val="left" w:pos="0"/>
           <w:tab w:val="right" w:leader="dot" w:pos="8630"/>
         </w:tabs>
         <w:jc w:val="center"/>
@@ -451,6 +462,7 @@
       <w:pPr>
         <w:pStyle w:val="TOC1"/>
         <w:tabs>
+          <w:tab w:val="left" w:pos="0"/>
           <w:tab w:val="right" w:leader="dot" w:pos="8630"/>
         </w:tabs>
         <w:rPr>
@@ -539,6 +551,7 @@
       <w:pPr>
         <w:pStyle w:val="TOC1"/>
         <w:tabs>
+          <w:tab w:val="left" w:pos="0"/>
           <w:tab w:val="right" w:leader="dot" w:pos="8630"/>
         </w:tabs>
         <w:rPr>
@@ -609,6 +622,7 @@
       <w:pPr>
         <w:pStyle w:val="TOC1"/>
         <w:tabs>
+          <w:tab w:val="left" w:pos="0"/>
           <w:tab w:val="right" w:leader="dot" w:pos="8630"/>
         </w:tabs>
         <w:rPr>
@@ -679,6 +693,7 @@
       <w:pPr>
         <w:pStyle w:val="TOC1"/>
         <w:tabs>
+          <w:tab w:val="left" w:pos="0"/>
           <w:tab w:val="right" w:leader="dot" w:pos="8630"/>
         </w:tabs>
         <w:rPr>
@@ -749,6 +764,7 @@
       <w:pPr>
         <w:pStyle w:val="TOC1"/>
         <w:tabs>
+          <w:tab w:val="left" w:pos="0"/>
           <w:tab w:val="right" w:leader="dot" w:pos="8630"/>
         </w:tabs>
         <w:rPr>
@@ -817,6 +833,9 @@
     </w:p>
     <w:p>
       <w:pPr>
+        <w:tabs>
+          <w:tab w:val="left" w:pos="0"/>
+        </w:tabs>
         <w:rPr>
           <w:rFonts w:ascii="Century Schoolbook" w:hAnsi="Century Schoolbook"/>
         </w:rPr>
@@ -830,13 +849,19 @@
     </w:p>
     <w:p>
       <w:pPr>
-        <w:rPr>
-          <w:rFonts w:ascii="Century Schoolbook" w:hAnsi="Century Schoolbook"/>
-        </w:rPr>
-      </w:pPr>
-    </w:p>
-    <w:p>
-      <w:pPr>
+        <w:tabs>
+          <w:tab w:val="left" w:pos="0"/>
+        </w:tabs>
+        <w:rPr>
+          <w:rFonts w:ascii="Century Schoolbook" w:hAnsi="Century Schoolbook"/>
+        </w:rPr>
+      </w:pPr>
+    </w:p>
+    <w:p>
+      <w:pPr>
+        <w:tabs>
+          <w:tab w:val="left" w:pos="0"/>
+        </w:tabs>
         <w:rPr>
           <w:rFonts w:ascii="Century Schoolbook" w:hAnsi="Century Schoolbook"/>
         </w:rPr>
@@ -851,149 +876,1950 @@
     <w:p>
       <w:pPr>
         <w:pStyle w:val="Heading1"/>
-        <w:rPr>
-          <w:rFonts w:ascii="Century Schoolbook" w:hAnsi="Century Schoolbook"/>
-        </w:rPr>
-      </w:pPr>
-      <w:bookmarkStart w:id="2" w:name="_Toc269339924"/>
-      <w:r>
-        <w:rPr>
-          <w:rFonts w:ascii="Century Schoolbook" w:hAnsi="Century Schoolbook"/>
-        </w:rPr>
+      </w:pPr>
+      <w:bookmarkStart w:id="1" w:name="_Toc269339924"/>
+      <w:r>
         <w:t>Download and Install</w:t>
       </w:r>
+      <w:bookmarkEnd w:id="1"/>
+    </w:p>
+    <w:p>
+      <w:pPr>
+        <w:tabs>
+          <w:tab w:val="left" w:pos="0"/>
+        </w:tabs>
+        <w:rPr>
+          <w:rFonts w:ascii="Century Schoolbook" w:hAnsi="Century Schoolbook"/>
+        </w:rPr>
+      </w:pPr>
+    </w:p>
+    <w:p>
+      <w:pPr>
+        <w:tabs>
+          <w:tab w:val="left" w:pos="0"/>
+        </w:tabs>
+        <w:rPr>
+          <w:rFonts w:ascii="Century Schoolbook" w:hAnsi="Century Schoolbook"/>
+        </w:rPr>
+      </w:pPr>
+      <w:r>
+        <w:rPr>
+          <w:rFonts w:ascii="Century Schoolbook" w:hAnsi="Century Schoolbook"/>
+        </w:rPr>
+        <w:t xml:space="preserve">The ChIP-Seq Distillery is available here: </w:t>
+      </w:r>
+      <w:r>
+        <w:rPr>
+          <w:rFonts w:ascii="Century Schoolbook" w:hAnsi="Century Schoolbook"/>
+        </w:rPr>
+        <w:t>https://github.com/vhsvhs/SeqTools</w:t>
+      </w:r>
+    </w:p>
+    <w:p>
+      <w:pPr>
+        <w:tabs>
+          <w:tab w:val="left" w:pos="0"/>
+        </w:tabs>
+        <w:rPr>
+          <w:rFonts w:ascii="Century Schoolbook" w:hAnsi="Century Schoolbook"/>
+        </w:rPr>
+      </w:pPr>
+    </w:p>
+    <w:p>
+      <w:pPr>
+        <w:tabs>
+          <w:tab w:val="left" w:pos="0"/>
+        </w:tabs>
+        <w:rPr>
+          <w:rFonts w:ascii="Century Schoolbook" w:hAnsi="Century Schoolbook"/>
+        </w:rPr>
+      </w:pPr>
+      <w:r>
+        <w:rPr>
+          <w:rFonts w:ascii="Century Schoolbook" w:hAnsi="Century Schoolbook"/>
+        </w:rPr>
+        <w:t>APRES</w:t>
+      </w:r>
+      <w:r>
+        <w:rPr>
+          <w:rFonts w:ascii="Century Schoolbook" w:hAnsi="Century Schoolbook"/>
+        </w:rPr>
+        <w:t xml:space="preserve"> is written in </w:t>
+      </w:r>
+      <w:r>
+        <w:rPr>
+          <w:rFonts w:ascii="Century Schoolbook" w:hAnsi="Century Schoolbook"/>
+          <w:b/>
+        </w:rPr>
+        <w:t>Python</w:t>
+      </w:r>
+      <w:r>
+        <w:rPr>
+          <w:rFonts w:ascii="Century Schoolbook" w:hAnsi="Century Schoolbook"/>
+        </w:rPr>
+        <w:t xml:space="preserve"> and </w:t>
+      </w:r>
+      <w:r>
+        <w:rPr>
+          <w:rFonts w:ascii="Century Schoolbook" w:hAnsi="Century Schoolbook"/>
+          <w:b/>
+        </w:rPr>
+        <w:t>R</w:t>
+      </w:r>
+      <w:r>
+        <w:rPr>
+          <w:rFonts w:ascii="Century Schoolbook" w:hAnsi="Century Schoolbook"/>
+        </w:rPr>
+        <w:t xml:space="preserve">. It uses a few </w:t>
+      </w:r>
+      <w:proofErr w:type="gramStart"/>
+      <w:r>
+        <w:rPr>
+          <w:rFonts w:ascii="Century Schoolbook" w:hAnsi="Century Schoolbook"/>
+        </w:rPr>
+        <w:t>commonly-used</w:t>
+      </w:r>
+      <w:proofErr w:type="gramEnd"/>
+      <w:r>
+        <w:rPr>
+          <w:rFonts w:ascii="Century Schoolbook" w:hAnsi="Century Schoolbook"/>
+        </w:rPr>
+        <w:t xml:space="preserve"> Python libraries: </w:t>
+      </w:r>
+      <w:proofErr w:type="spellStart"/>
+      <w:r>
+        <w:rPr>
+          <w:rFonts w:ascii="Century Schoolbook" w:hAnsi="Century Schoolbook"/>
+          <w:b/>
+        </w:rPr>
+        <w:t>scipy</w:t>
+      </w:r>
+      <w:proofErr w:type="spellEnd"/>
+      <w:r>
+        <w:rPr>
+          <w:rFonts w:ascii="Century Schoolbook" w:hAnsi="Century Schoolbook"/>
+        </w:rPr>
+        <w:t xml:space="preserve">, </w:t>
+      </w:r>
+      <w:proofErr w:type="spellStart"/>
+      <w:r>
+        <w:rPr>
+          <w:rFonts w:ascii="Century Schoolbook" w:hAnsi="Century Schoolbook"/>
+          <w:b/>
+        </w:rPr>
+        <w:t>numpy</w:t>
+      </w:r>
+      <w:proofErr w:type="spellEnd"/>
+      <w:r>
+        <w:rPr>
+          <w:rFonts w:ascii="Century Schoolbook" w:hAnsi="Century Schoolbook"/>
+        </w:rPr>
+        <w:t xml:space="preserve">, and </w:t>
+      </w:r>
+      <w:proofErr w:type="spellStart"/>
+      <w:r>
+        <w:rPr>
+          <w:rFonts w:ascii="Century Schoolbook" w:hAnsi="Century Schoolbook"/>
+          <w:b/>
+        </w:rPr>
+        <w:t>matplotlib</w:t>
+      </w:r>
+      <w:proofErr w:type="spellEnd"/>
+      <w:r>
+        <w:rPr>
+          <w:rFonts w:ascii="Century Schoolbook" w:hAnsi="Century Schoolbook"/>
+        </w:rPr>
+        <w:t xml:space="preserve">. You </w:t>
+      </w:r>
+      <w:proofErr w:type="gramStart"/>
+      <w:r>
+        <w:rPr>
+          <w:rFonts w:ascii="Century Schoolbook" w:hAnsi="Century Schoolbook"/>
+        </w:rPr>
+        <w:t>made</w:t>
+      </w:r>
+      <w:proofErr w:type="gramEnd"/>
+      <w:r>
+        <w:rPr>
+          <w:rFonts w:ascii="Century Schoolbook" w:hAnsi="Century Schoolbook"/>
+        </w:rPr>
+        <w:t xml:space="preserve"> </w:t>
+      </w:r>
+      <w:proofErr w:type="gramStart"/>
+      <w:r>
+        <w:rPr>
+          <w:rFonts w:ascii="Century Schoolbook" w:hAnsi="Century Schoolbook"/>
+        </w:rPr>
+        <w:t>need</w:t>
+      </w:r>
+      <w:proofErr w:type="gramEnd"/>
+      <w:r>
+        <w:rPr>
+          <w:rFonts w:ascii="Century Schoolbook" w:hAnsi="Century Schoolbook"/>
+        </w:rPr>
+        <w:t xml:space="preserve"> to install these libraries separately.</w:t>
+      </w:r>
+      <w:r>
+        <w:rPr>
+          <w:rFonts w:ascii="Century Schoolbook" w:hAnsi="Century Schoolbook"/>
+        </w:rPr>
+        <w:br w:type="page"/>
+      </w:r>
+    </w:p>
+    <w:p>
+      <w:pPr>
+        <w:pStyle w:val="Heading1"/>
+      </w:pPr>
+      <w:bookmarkStart w:id="2" w:name="_Toc269339925"/>
+      <w:r>
+        <w:t>Input Files</w:t>
+      </w:r>
+    </w:p>
+    <w:p>
+      <w:pPr>
+        <w:tabs>
+          <w:tab w:val="left" w:pos="0"/>
+        </w:tabs>
+      </w:pPr>
+    </w:p>
+    <w:p>
+      <w:pPr>
+        <w:pStyle w:val="ListParagraph"/>
+        <w:numPr>
+          <w:ilvl w:val="0"/>
+          <w:numId w:val="4"/>
+        </w:numPr>
+        <w:tabs>
+          <w:tab w:val="left" w:pos="0"/>
+        </w:tabs>
+      </w:pPr>
+      <w:r>
+        <w:t>Annotation file</w:t>
+      </w:r>
+    </w:p>
+    <w:p>
+      <w:pPr>
+        <w:pStyle w:val="ListParagraph"/>
+        <w:numPr>
+          <w:ilvl w:val="0"/>
+          <w:numId w:val="4"/>
+        </w:numPr>
+        <w:tabs>
+          <w:tab w:val="left" w:pos="0"/>
+        </w:tabs>
+      </w:pPr>
+      <w:r>
+        <w:t>Pillars File</w:t>
+      </w:r>
+    </w:p>
+    <w:p>
+      <w:pPr>
+        <w:pStyle w:val="ListParagraph"/>
+        <w:numPr>
+          <w:ilvl w:val="0"/>
+          <w:numId w:val="4"/>
+        </w:numPr>
+        <w:tabs>
+          <w:tab w:val="left" w:pos="0"/>
+        </w:tabs>
+      </w:pPr>
+      <w:r>
+        <w:t>DB file (optional, will create new if no DB)</w:t>
+      </w:r>
+    </w:p>
+    <w:p>
+      <w:pPr>
+        <w:tabs>
+          <w:tab w:val="left" w:pos="0"/>
+        </w:tabs>
+      </w:pPr>
+    </w:p>
+    <w:p>
+      <w:pPr>
+        <w:pStyle w:val="Heading2"/>
+      </w:pPr>
+      <w:r>
+        <w:t>The Annotation File</w:t>
+      </w:r>
+    </w:p>
+    <w:p>
+      <w:pPr>
+        <w:rPr>
+          <w:color w:val="000000" w:themeColor="text1"/>
+        </w:rPr>
+      </w:pPr>
+      <w:r>
+        <w:t xml:space="preserve">The annotation file describes your FASTQ reads. This file associates reads with known genomes, replicate IDs, and media conditions. The annotation file indicates which </w:t>
+      </w:r>
+      <w:r>
+        <w:t xml:space="preserve">reads are from </w:t>
+      </w:r>
+      <w:proofErr w:type="gramStart"/>
+      <w:r>
+        <w:t>a</w:t>
+      </w:r>
+      <w:proofErr w:type="gramEnd"/>
+      <w:r>
+        <w:t xml:space="preserve"> </w:t>
+      </w:r>
+      <w:r>
+        <w:rPr>
+          <w:color w:val="000000" w:themeColor="text1"/>
+        </w:rPr>
+        <w:t>untagged control experiment, and which reads are the tagged experimental observations.</w:t>
+      </w:r>
+    </w:p>
+    <w:p>
+      <w:pPr>
+        <w:rPr>
+          <w:color w:val="000000" w:themeColor="text1"/>
+        </w:rPr>
+      </w:pPr>
+    </w:p>
+    <w:p>
+      <w:pPr>
+        <w:rPr>
+          <w:color w:val="000000" w:themeColor="text1"/>
+        </w:rPr>
+      </w:pPr>
+      <w:r>
+        <w:rPr>
+          <w:color w:val="000000" w:themeColor="text1"/>
+        </w:rPr>
+        <w:t>The annotation file should contain a text table, described as follows. The first line should be a header row with the following column</w:t>
+      </w:r>
+      <w:r>
+        <w:rPr>
+          <w:color w:val="000000" w:themeColor="text1"/>
+        </w:rPr>
+        <w:t>s</w:t>
+      </w:r>
+    </w:p>
+    <w:p>
+      <w:pPr>
+        <w:rPr>
+          <w:color w:val="000000" w:themeColor="text1"/>
+        </w:rPr>
+      </w:pPr>
+    </w:p>
+    <w:p>
+      <w:pPr>
+        <w:pStyle w:val="ListParagraph"/>
+        <w:numPr>
+          <w:ilvl w:val="0"/>
+          <w:numId w:val="5"/>
+        </w:numPr>
+        <w:rPr>
+          <w:rFonts w:cs="Andale Mono"/>
+          <w:color w:val="000000" w:themeColor="text1"/>
+        </w:rPr>
+      </w:pPr>
+      <w:proofErr w:type="spellStart"/>
+      <w:proofErr w:type="gramStart"/>
+      <w:r>
+        <w:rPr>
+          <w:rFonts w:cs="Andale Mono"/>
+          <w:color w:val="000000" w:themeColor="text1"/>
+        </w:rPr>
+        <w:t>samp</w:t>
+      </w:r>
+      <w:r>
+        <w:rPr>
+          <w:rFonts w:cs="Andale Mono"/>
+          <w:color w:val="000000" w:themeColor="text1"/>
+        </w:rPr>
+        <w:t>le</w:t>
+      </w:r>
+      <w:proofErr w:type="gramEnd"/>
+      <w:r>
+        <w:rPr>
+          <w:rFonts w:cs="Andale Mono"/>
+          <w:color w:val="000000" w:themeColor="text1"/>
+        </w:rPr>
+        <w:t>_tube_name</w:t>
+      </w:r>
+      <w:proofErr w:type="spellEnd"/>
+      <w:r>
+        <w:rPr>
+          <w:rFonts w:cs="Andale Mono"/>
+          <w:color w:val="000000" w:themeColor="text1"/>
+        </w:rPr>
+        <w:t xml:space="preserve"> </w:t>
+      </w:r>
+    </w:p>
+    <w:p>
+      <w:pPr>
+        <w:pStyle w:val="ListParagraph"/>
+        <w:numPr>
+          <w:ilvl w:val="0"/>
+          <w:numId w:val="5"/>
+        </w:numPr>
+        <w:rPr>
+          <w:rFonts w:cs="Andale Mono"/>
+          <w:color w:val="000000" w:themeColor="text1"/>
+        </w:rPr>
+      </w:pPr>
+      <w:proofErr w:type="spellStart"/>
+      <w:proofErr w:type="gramStart"/>
+      <w:r>
+        <w:rPr>
+          <w:rFonts w:cs="Andale Mono"/>
+          <w:color w:val="000000" w:themeColor="text1"/>
+        </w:rPr>
+        <w:t>library</w:t>
+      </w:r>
+      <w:proofErr w:type="gramEnd"/>
+      <w:r>
+        <w:rPr>
+          <w:rFonts w:cs="Andale Mono"/>
+          <w:color w:val="000000" w:themeColor="text1"/>
+        </w:rPr>
+        <w:t>_name</w:t>
+      </w:r>
+      <w:proofErr w:type="spellEnd"/>
+    </w:p>
+    <w:p>
+      <w:pPr>
+        <w:pStyle w:val="ListParagraph"/>
+        <w:numPr>
+          <w:ilvl w:val="0"/>
+          <w:numId w:val="5"/>
+        </w:numPr>
+        <w:rPr>
+          <w:rFonts w:cs="Andale Mono"/>
+          <w:color w:val="000000" w:themeColor="text1"/>
+        </w:rPr>
+      </w:pPr>
+      <w:proofErr w:type="spellStart"/>
+      <w:proofErr w:type="gramStart"/>
+      <w:r>
+        <w:rPr>
+          <w:rFonts w:cs="Andale Mono"/>
+          <w:color w:val="000000" w:themeColor="text1"/>
+        </w:rPr>
+        <w:t>index</w:t>
+      </w:r>
+      <w:proofErr w:type="gramEnd"/>
+    </w:p>
+    <w:p>
+      <w:pPr>
+        <w:pStyle w:val="ListParagraph"/>
+        <w:numPr>
+          <w:ilvl w:val="0"/>
+          <w:numId w:val="5"/>
+        </w:numPr>
+        <w:rPr>
+          <w:rFonts w:cs="Andale Mono"/>
+          <w:color w:val="000000" w:themeColor="text1"/>
+        </w:rPr>
+      </w:pPr>
+      <w:proofErr w:type="gramStart"/>
+      <w:r>
+        <w:rPr>
+          <w:rFonts w:cs="Andale Mono"/>
+          <w:color w:val="000000" w:themeColor="text1"/>
+        </w:rPr>
+        <w:t>file</w:t>
+      </w:r>
+      <w:proofErr w:type="gramEnd"/>
+      <w:r>
+        <w:rPr>
+          <w:rFonts w:cs="Andale Mono"/>
+          <w:color w:val="000000" w:themeColor="text1"/>
+        </w:rPr>
+        <w:t>_name</w:t>
+      </w:r>
+    </w:p>
+    <w:p>
+      <w:pPr>
+        <w:pStyle w:val="ListParagraph"/>
+        <w:numPr>
+          <w:ilvl w:val="0"/>
+          <w:numId w:val="5"/>
+        </w:numPr>
+        <w:rPr>
+          <w:rFonts w:cs="Andale Mono"/>
+          <w:color w:val="000000" w:themeColor="text1"/>
+        </w:rPr>
+      </w:pPr>
+      <w:proofErr w:type="gramStart"/>
+      <w:r>
+        <w:rPr>
+          <w:rFonts w:cs="Andale Mono"/>
+          <w:color w:val="000000" w:themeColor="text1"/>
+        </w:rPr>
+        <w:t>strain</w:t>
+      </w:r>
+      <w:proofErr w:type="gramEnd"/>
+    </w:p>
+    <w:p>
+      <w:pPr>
+        <w:pStyle w:val="ListParagraph"/>
+        <w:numPr>
+          <w:ilvl w:val="0"/>
+          <w:numId w:val="5"/>
+        </w:numPr>
+        <w:rPr>
+          <w:rFonts w:cs="Andale Mono"/>
+          <w:color w:val="000000" w:themeColor="text1"/>
+        </w:rPr>
+      </w:pPr>
+      <w:proofErr w:type="spellEnd"/>
+      <w:proofErr w:type="gramStart"/>
+      <w:r>
+        <w:rPr>
+          <w:rFonts w:cs="Andale Mono"/>
+          <w:color w:val="000000" w:themeColor="text1"/>
+        </w:rPr>
+        <w:t>species</w:t>
+      </w:r>
+      <w:proofErr w:type="gramEnd"/>
+    </w:p>
+    <w:p>
+      <w:pPr>
+        <w:pStyle w:val="ListParagraph"/>
+        <w:numPr>
+          <w:ilvl w:val="1"/>
+          <w:numId w:val="5"/>
+        </w:numPr>
+        <w:rPr>
+          <w:rFonts w:cs="Andale Mono"/>
+          <w:color w:val="000000" w:themeColor="text1"/>
+        </w:rPr>
+      </w:pPr>
+      <w:r>
+        <w:rPr>
+          <w:rFonts w:cs="Andale Mono"/>
+          <w:color w:val="000000" w:themeColor="text1"/>
+        </w:rPr>
+        <w:t xml:space="preserve">Current Options: </w:t>
+      </w:r>
+      <w:proofErr w:type="spellStart"/>
+      <w:r>
+        <w:rPr>
+          <w:rFonts w:cs="Andale Mono"/>
+          <w:color w:val="000000" w:themeColor="text1"/>
+        </w:rPr>
+        <w:t>cdub</w:t>
+      </w:r>
+      <w:proofErr w:type="spellEnd"/>
+      <w:r>
+        <w:rPr>
+          <w:rFonts w:cs="Andale Mono"/>
+          <w:color w:val="000000" w:themeColor="text1"/>
+        </w:rPr>
+        <w:t xml:space="preserve">, </w:t>
+      </w:r>
+      <w:proofErr w:type="spellStart"/>
+      <w:r>
+        <w:rPr>
+          <w:rFonts w:cs="Andale Mono"/>
+          <w:color w:val="000000" w:themeColor="text1"/>
+        </w:rPr>
+        <w:t>calb</w:t>
+      </w:r>
+      <w:proofErr w:type="spellEnd"/>
+      <w:r>
+        <w:rPr>
+          <w:rFonts w:cs="Andale Mono"/>
+          <w:color w:val="000000" w:themeColor="text1"/>
+        </w:rPr>
+        <w:t xml:space="preserve">, </w:t>
+      </w:r>
+      <w:proofErr w:type="spellStart"/>
+      <w:r>
+        <w:rPr>
+          <w:rFonts w:cs="Andale Mono"/>
+          <w:color w:val="000000" w:themeColor="text1"/>
+        </w:rPr>
+        <w:t>ctrop</w:t>
+      </w:r>
+      <w:proofErr w:type="spellEnd"/>
+    </w:p>
+    <w:p>
+      <w:pPr>
+        <w:pStyle w:val="ListParagraph"/>
+        <w:numPr>
+          <w:ilvl w:val="1"/>
+          <w:numId w:val="5"/>
+        </w:numPr>
+        <w:rPr>
+          <w:rFonts w:cs="Andale Mono"/>
+          <w:color w:val="000000" w:themeColor="text1"/>
+        </w:rPr>
+      </w:pPr>
+      <w:r>
+        <w:rPr>
+          <w:rFonts w:cs="Andale Mono"/>
+          <w:color w:val="000000" w:themeColor="text1"/>
+        </w:rPr>
+        <w:t>Hybrid species should be species1_species2, e.g. “</w:t>
+      </w:r>
+      <w:proofErr w:type="spellStart"/>
+      <w:r>
+        <w:rPr>
+          <w:rFonts w:cs="Andale Mono"/>
+          <w:color w:val="000000" w:themeColor="text1"/>
+        </w:rPr>
+        <w:t>cdub_calb</w:t>
+      </w:r>
+      <w:proofErr w:type="spellEnd"/>
+      <w:r>
+        <w:rPr>
+          <w:rFonts w:cs="Andale Mono"/>
+          <w:color w:val="000000" w:themeColor="text1"/>
+        </w:rPr>
+        <w:t>”</w:t>
+      </w:r>
+    </w:p>
+    <w:p>
+      <w:pPr>
+        <w:pStyle w:val="ListParagraph"/>
+        <w:numPr>
+          <w:ilvl w:val="0"/>
+          <w:numId w:val="5"/>
+        </w:numPr>
+        <w:rPr>
+          <w:rFonts w:cs="Andale Mono"/>
+          <w:color w:val="000000" w:themeColor="text1"/>
+        </w:rPr>
+      </w:pPr>
+      <w:proofErr w:type="spellStart"/>
+      <w:proofErr w:type="gramStart"/>
+      <w:r>
+        <w:rPr>
+          <w:rFonts w:cs="Andale Mono"/>
+          <w:color w:val="000000" w:themeColor="text1"/>
+        </w:rPr>
+        <w:t>tr</w:t>
+      </w:r>
+      <w:proofErr w:type="spellEnd"/>
+      <w:proofErr w:type="gramEnd"/>
+    </w:p>
+    <w:p>
+      <w:pPr>
+        <w:pStyle w:val="ListParagraph"/>
+        <w:numPr>
+          <w:ilvl w:val="1"/>
+          <w:numId w:val="5"/>
+        </w:numPr>
+        <w:rPr>
+          <w:rFonts w:cs="Andale Mono"/>
+          <w:color w:val="000000" w:themeColor="text1"/>
+        </w:rPr>
+      </w:pPr>
+    </w:p>
+    <w:p>
+      <w:pPr>
+        <w:pStyle w:val="ListParagraph"/>
+        <w:numPr>
+          <w:ilvl w:val="0"/>
+          <w:numId w:val="5"/>
+        </w:numPr>
+        <w:rPr>
+          <w:rFonts w:cs="Andale Mono"/>
+          <w:color w:val="000000" w:themeColor="text1"/>
+        </w:rPr>
+      </w:pPr>
+      <w:proofErr w:type="gramStart"/>
+      <w:r>
+        <w:rPr>
+          <w:rFonts w:cs="Andale Mono"/>
+          <w:color w:val="000000" w:themeColor="text1"/>
+        </w:rPr>
+        <w:t>tag</w:t>
+      </w:r>
+      <w:proofErr w:type="gramEnd"/>
+      <w:r>
+        <w:rPr>
+          <w:rFonts w:cs="Andale Mono"/>
+          <w:color w:val="000000" w:themeColor="text1"/>
+        </w:rPr>
+        <w:t xml:space="preserve"> – “YES” or “NO”</w:t>
+      </w:r>
+    </w:p>
+    <w:p>
+      <w:pPr>
+        <w:pStyle w:val="ListParagraph"/>
+        <w:numPr>
+          <w:ilvl w:val="0"/>
+          <w:numId w:val="5"/>
+        </w:numPr>
+        <w:rPr>
+          <w:rFonts w:cs="Andale Mono"/>
+          <w:color w:val="000000" w:themeColor="text1"/>
+        </w:rPr>
+      </w:pPr>
+      <w:proofErr w:type="spellStart"/>
+      <w:proofErr w:type="gramStart"/>
+      <w:r>
+        <w:rPr>
+          <w:rFonts w:cs="Andale Mono"/>
+          <w:color w:val="000000" w:themeColor="text1"/>
+        </w:rPr>
+        <w:t>media</w:t>
+      </w:r>
+      <w:proofErr w:type="gramEnd"/>
+    </w:p>
+    <w:p>
+      <w:pPr>
+        <w:pStyle w:val="ListParagraph"/>
+        <w:numPr>
+          <w:ilvl w:val="0"/>
+          <w:numId w:val="5"/>
+        </w:numPr>
+        <w:rPr>
+          <w:rFonts w:cs="Andale Mono"/>
+          <w:color w:val="000000" w:themeColor="text1"/>
+        </w:rPr>
+      </w:pPr>
+      <w:proofErr w:type="gramStart"/>
+      <w:r>
+        <w:rPr>
+          <w:rFonts w:cs="Andale Mono"/>
+          <w:color w:val="000000" w:themeColor="text1"/>
+        </w:rPr>
+        <w:t>condition</w:t>
+      </w:r>
+      <w:proofErr w:type="gramEnd"/>
+    </w:p>
+    <w:p>
+      <w:pPr>
+        <w:pStyle w:val="ListParagraph"/>
+        <w:numPr>
+          <w:ilvl w:val="0"/>
+          <w:numId w:val="5"/>
+        </w:numPr>
+        <w:rPr>
+          <w:rFonts w:cs="Andale Mono"/>
+          <w:color w:val="000000" w:themeColor="text1"/>
+        </w:rPr>
+      </w:pPr>
+      <w:proofErr w:type="spellEnd"/>
+      <w:proofErr w:type="gramStart"/>
+      <w:r>
+        <w:rPr>
+          <w:rFonts w:cs="Andale Mono"/>
+          <w:color w:val="000000" w:themeColor="text1"/>
+        </w:rPr>
+        <w:t>replicate</w:t>
+      </w:r>
+      <w:proofErr w:type="gramEnd"/>
+      <w:r>
+        <w:rPr>
+          <w:rFonts w:cs="Andale Mono"/>
+          <w:color w:val="000000" w:themeColor="text1"/>
+        </w:rPr>
+        <w:t xml:space="preserve"> – an integer number</w:t>
+      </w:r>
+    </w:p>
+    <w:p>
+      <w:pPr>
+        <w:pStyle w:val="ListParagraph"/>
+        <w:numPr>
+          <w:ilvl w:val="0"/>
+          <w:numId w:val="5"/>
+        </w:numPr>
+        <w:rPr>
+          <w:rFonts w:cs="Andale Mono"/>
+          <w:color w:val="000000" w:themeColor="text1"/>
+        </w:rPr>
+      </w:pPr>
+      <w:proofErr w:type="gramStart"/>
+      <w:r>
+        <w:rPr>
+          <w:rFonts w:cs="Andale Mono"/>
+          <w:color w:val="000000" w:themeColor="text1"/>
+        </w:rPr>
+        <w:t>comment</w:t>
+      </w:r>
+      <w:proofErr w:type="gramEnd"/>
+      <w:r>
+        <w:rPr>
+          <w:color w:val="000000" w:themeColor="text1"/>
+        </w:rPr>
+        <w:t xml:space="preserve"> </w:t>
+      </w:r>
+    </w:p>
+    <w:p>
+      <w:pPr>
+        <w:rPr>
+          <w:rFonts w:cs="Andale Mono"/>
+          <w:color w:val="000000" w:themeColor="text1"/>
+        </w:rPr>
+      </w:pPr>
+    </w:p>
+    <w:p>
+      <w:pPr>
+        <w:rPr>
+          <w:rFonts w:cs="Andale Mono"/>
+          <w:color w:val="000000" w:themeColor="text1"/>
+        </w:rPr>
+      </w:pPr>
+      <w:r>
+        <w:rPr>
+          <w:rFonts w:cs="Andale Mono"/>
+          <w:color w:val="000000" w:themeColor="text1"/>
+        </w:rPr>
+        <w:t xml:space="preserve"># We need to build a better </w:t>
+      </w:r>
+    </w:p>
+    <w:p>
+      <w:pPr>
+        <w:rPr>
+          <w:color w:val="000000" w:themeColor="text1"/>
+        </w:rPr>
+      </w:pPr>
+      <w:r>
+        <w:rPr>
+          <w:color w:val="000000" w:themeColor="text1"/>
+        </w:rPr>
+        <w:br w:type="page"/>
+      </w:r>
+    </w:p>
+    <w:p>
+      <w:pPr>
+        <w:pStyle w:val="Heading1"/>
+      </w:pPr>
+      <w:r>
+        <w:t>Usage</w:t>
+      </w:r>
       <w:bookmarkEnd w:id="2"/>
     </w:p>
     <w:p>
       <w:pPr>
-        <w:rPr>
-          <w:rFonts w:ascii="Century Schoolbook" w:hAnsi="Century Schoolbook"/>
-        </w:rPr>
-      </w:pPr>
-    </w:p>
-    <w:p>
-      <w:pPr>
-        <w:rPr>
-          <w:rFonts w:ascii="Century Schoolbook" w:hAnsi="Century Schoolbook"/>
-        </w:rPr>
-      </w:pPr>
-      <w:r>
-        <w:rPr>
-          <w:rFonts w:ascii="Century Schoolbook" w:hAnsi="Century Schoolbook"/>
-        </w:rPr>
-        <w:t xml:space="preserve">APRES is available for download from it’s Github repository: </w:t>
-      </w:r>
-    </w:p>
-    <w:p>
-      <w:pPr>
-        <w:rPr>
-          <w:rFonts w:ascii="Century Schoolbook" w:hAnsi="Century Schoolbook"/>
-        </w:rPr>
-      </w:pPr>
-    </w:p>
-    <w:p>
-      <w:pPr>
-        <w:rPr>
-          <w:rFonts w:ascii="Century Schoolbook" w:hAnsi="Century Schoolbook"/>
-        </w:rPr>
-      </w:pPr>
-      <w:r>
-        <w:rPr>
-          <w:rFonts w:ascii="Century Schoolbook" w:hAnsi="Century Schoolbook"/>
-        </w:rPr>
-        <w:t>XX insert github URL XXX</w:t>
-      </w:r>
-    </w:p>
-    <w:p>
-      <w:pPr>
-        <w:rPr>
-          <w:rFonts w:ascii="Century Schoolbook" w:hAnsi="Century Schoolbook"/>
-        </w:rPr>
-      </w:pPr>
-    </w:p>
-    <w:p>
-      <w:pPr>
-        <w:rPr>
-          <w:rFonts w:ascii="Century Schoolbook" w:hAnsi="Century Schoolbook"/>
-        </w:rPr>
-      </w:pPr>
-      <w:r>
-        <w:rPr>
-          <w:rFonts w:ascii="Century Schoolbook" w:hAnsi="Century Schoolbook"/>
-        </w:rPr>
-        <w:t>APRES</w:t>
-      </w:r>
-      <w:r>
-        <w:rPr>
-          <w:rFonts w:ascii="Century Schoolbook" w:hAnsi="Century Schoolbook"/>
-        </w:rPr>
-        <w:t xml:space="preserve"> is written in </w:t>
-      </w:r>
-      <w:r>
-        <w:rPr>
-          <w:rFonts w:ascii="Century Schoolbook" w:hAnsi="Century Schoolbook"/>
+        <w:tabs>
+          <w:tab w:val="left" w:pos="0"/>
+        </w:tabs>
+        <w:rPr>
+          <w:rFonts w:ascii="Century Schoolbook" w:hAnsi="Century Schoolbook"/>
+        </w:rPr>
+      </w:pPr>
+    </w:p>
+    <w:p>
+      <w:pPr>
+        <w:tabs>
+          <w:tab w:val="left" w:pos="0"/>
+        </w:tabs>
+        <w:rPr>
+          <w:rFonts w:ascii="Century Schoolbook" w:hAnsi="Century Schoolbook"/>
+        </w:rPr>
+      </w:pPr>
+      <w:r>
+        <w:rPr>
+          <w:rFonts w:ascii="Century Schoolbook" w:hAnsi="Century Schoolbook"/>
+        </w:rPr>
+        <w:t>The ChIP-Seq Distillery (CSD)</w:t>
+      </w:r>
+      <w:r>
+        <w:rPr>
+          <w:rFonts w:ascii="Century Schoolbook" w:hAnsi="Century Schoolbook"/>
+        </w:rPr>
+        <w:t xml:space="preserve"> is a Python script that is run from the command-line.  </w:t>
+      </w:r>
+      <w:r>
+        <w:rPr>
+          <w:rFonts w:ascii="Century Schoolbook" w:hAnsi="Century Schoolbook"/>
+        </w:rPr>
+        <w:t>CSD</w:t>
+      </w:r>
+      <w:r>
+        <w:rPr>
+          <w:rFonts w:ascii="Century Schoolbook" w:hAnsi="Century Schoolbook"/>
+        </w:rPr>
+        <w:t xml:space="preserve"> may require several hours to finish, depending on the size of your </w:t>
+      </w:r>
+      <w:proofErr w:type="spellStart"/>
+      <w:r>
+        <w:rPr>
+          <w:rFonts w:ascii="Century Schoolbook" w:hAnsi="Century Schoolbook"/>
+        </w:rPr>
+        <w:t>ChIP-seq</w:t>
+      </w:r>
+      <w:proofErr w:type="spellEnd"/>
+      <w:r>
+        <w:rPr>
+          <w:rFonts w:ascii="Century Schoolbook" w:hAnsi="Century Schoolbook"/>
+        </w:rPr>
+        <w:t xml:space="preserve"> project</w:t>
+      </w:r>
+      <w:r>
+        <w:rPr>
+          <w:rFonts w:ascii="Century Schoolbook" w:hAnsi="Century Schoolbook"/>
+        </w:rPr>
+        <w:t xml:space="preserve">. During its run, </w:t>
+      </w:r>
+      <w:r>
+        <w:rPr>
+          <w:rFonts w:ascii="Century Schoolbook" w:hAnsi="Century Schoolbook"/>
+        </w:rPr>
+        <w:t>CSD</w:t>
+      </w:r>
+      <w:r>
+        <w:rPr>
+          <w:rFonts w:ascii="Century Schoolbook" w:hAnsi="Century Schoolbook"/>
+        </w:rPr>
+        <w:t xml:space="preserve"> will print useful updates to the terminal.</w:t>
+      </w:r>
+    </w:p>
+    <w:p>
+      <w:pPr>
+        <w:pStyle w:val="Heading2"/>
+        <w:rPr>
+          <w:rFonts w:ascii="Century Schoolbook" w:eastAsiaTheme="minorEastAsia" w:hAnsi="Century Schoolbook" w:cstheme="minorBidi"/>
+          <w:b w:val="0"/>
+          <w:bCs w:val="0"/>
+          <w:color w:val="auto"/>
+          <w:sz w:val="24"/>
+          <w:szCs w:val="24"/>
+        </w:rPr>
+      </w:pPr>
+    </w:p>
+    <w:p>
+      <w:pPr>
+        <w:pStyle w:val="Heading2"/>
+      </w:pPr>
+      <w:r>
+        <w:t>Command:</w:t>
+      </w:r>
+    </w:p>
+    <w:p>
+      <w:proofErr w:type="gramStart"/>
+      <w:r>
+        <w:t>python</w:t>
+      </w:r>
+      <w:proofErr w:type="gramEnd"/>
+      <w:r>
+        <w:t xml:space="preserve"> run_distill.py</w:t>
+      </w:r>
+    </w:p>
+    <w:p/>
+    <w:p>
+      <w:pPr>
+        <w:pStyle w:val="Heading2"/>
+      </w:pPr>
+      <w:r>
+        <w:t>Required Parameters</w:t>
+      </w:r>
+      <w:r>
+        <w:t>:</w:t>
+      </w:r>
+    </w:p>
+    <w:p>
+      <w:r>
+        <w:t>--</w:t>
+      </w:r>
+      <w:proofErr w:type="spellStart"/>
+      <w:proofErr w:type="gramStart"/>
+      <w:r>
+        <w:t>annopath</w:t>
+      </w:r>
+      <w:proofErr w:type="spellEnd"/>
+      <w:proofErr w:type="gramEnd"/>
+      <w:r>
+        <w:t xml:space="preserve"> &lt;PATH&gt;</w:t>
+      </w:r>
+    </w:p>
+    <w:p>
+      <w:r>
+        <w:t>--</w:t>
+      </w:r>
+      <w:proofErr w:type="spellStart"/>
+      <w:proofErr w:type="gramStart"/>
+      <w:r>
+        <w:t>datadir</w:t>
+      </w:r>
+      <w:proofErr w:type="spellEnd"/>
+      <w:proofErr w:type="gramEnd"/>
+      <w:r>
+        <w:t xml:space="preserve"> &lt;PATH&gt;</w:t>
+      </w:r>
+    </w:p>
+    <w:p>
+      <w:r>
+        <w:t>--</w:t>
+      </w:r>
+      <w:proofErr w:type="spellStart"/>
+      <w:proofErr w:type="gramStart"/>
+      <w:r>
+        <w:t>outdir</w:t>
+      </w:r>
+      <w:proofErr w:type="spellEnd"/>
+      <w:proofErr w:type="gramEnd"/>
+      <w:r>
+        <w:t xml:space="preserve"> &lt;PATH&gt;</w:t>
+      </w:r>
+    </w:p>
+    <w:p>
+      <w:r>
+        <w:t>--</w:t>
+      </w:r>
+      <w:proofErr w:type="spellStart"/>
+      <w:proofErr w:type="gramStart"/>
+      <w:r>
+        <w:t>dbpath</w:t>
+      </w:r>
+      <w:proofErr w:type="spellEnd"/>
+      <w:proofErr w:type="gramEnd"/>
+      <w:r>
+        <w:t xml:space="preserve"> &lt;PATH&gt;</w:t>
+      </w:r>
+    </w:p>
+    <w:p>
+      <w:r>
+        <w:t>--</w:t>
+      </w:r>
+      <w:proofErr w:type="spellStart"/>
+      <w:proofErr w:type="gramStart"/>
+      <w:r>
+        <w:t>project</w:t>
+      </w:r>
+      <w:proofErr w:type="gramEnd"/>
+      <w:r>
+        <w:t>_name</w:t>
+      </w:r>
+      <w:proofErr w:type="spellEnd"/>
+      <w:r>
+        <w:t xml:space="preserve"> &lt;NAME&gt;</w:t>
+      </w:r>
+    </w:p>
+    <w:p>
+      <w:r>
+        <w:t>--</w:t>
+      </w:r>
+      <w:proofErr w:type="spellStart"/>
+      <w:proofErr w:type="gramStart"/>
+      <w:r>
+        <w:t>genome</w:t>
+      </w:r>
+      <w:proofErr w:type="gramEnd"/>
+      <w:r>
+        <w:t>_list</w:t>
+      </w:r>
+      <w:proofErr w:type="spellEnd"/>
+      <w:r>
+        <w:t xml:space="preserve"> &lt;PATH&gt;</w:t>
+      </w:r>
+    </w:p>
+    <w:p/>
+    <w:p/>
+    <w:p>
+      <w:pPr>
+        <w:pStyle w:val="Heading2"/>
+      </w:pPr>
+      <w:r>
+        <w:t>Optional Parameters:</w:t>
+      </w:r>
+    </w:p>
+    <w:p>
+      <w:r>
+        <w:t>--</w:t>
+      </w:r>
+      <w:proofErr w:type="spellStart"/>
+      <w:proofErr w:type="gramStart"/>
+      <w:r>
+        <w:t>use</w:t>
+      </w:r>
+      <w:proofErr w:type="gramEnd"/>
+      <w:r>
+        <w:t>_mpi</w:t>
+      </w:r>
+      <w:proofErr w:type="spellEnd"/>
+      <w:r>
+        <w:t xml:space="preserve"> 1</w:t>
+      </w:r>
+    </w:p>
+    <w:p>
+      <w:r>
+        <w:t>--</w:t>
+      </w:r>
+      <w:proofErr w:type="spellStart"/>
+      <w:proofErr w:type="gramStart"/>
+      <w:r>
+        <w:t>mismatch</w:t>
+      </w:r>
+      <w:proofErr w:type="gramEnd"/>
+      <w:r>
+        <w:t>_thresh</w:t>
+      </w:r>
+      <w:proofErr w:type="spellEnd"/>
+      <w:r>
+        <w:t xml:space="preserve"> 1000000</w:t>
+      </w:r>
+    </w:p>
+    <w:p>
+      <w:r>
+        <w:t>--</w:t>
+      </w:r>
+      <w:proofErr w:type="spellStart"/>
+      <w:proofErr w:type="gramStart"/>
+      <w:r>
+        <w:t>chrom</w:t>
+      </w:r>
+      <w:proofErr w:type="gramEnd"/>
+      <w:r>
+        <w:t>_filter</w:t>
+      </w:r>
+      <w:proofErr w:type="spellEnd"/>
+      <w:r>
+        <w:t xml:space="preserve"> &lt;KEYWORD&gt;</w:t>
+      </w:r>
+    </w:p>
+    <w:p>
+      <w:r>
+        <w:t>--</w:t>
+      </w:r>
+      <w:proofErr w:type="gramStart"/>
+      <w:r>
+        <w:t>jump</w:t>
+      </w:r>
+      <w:proofErr w:type="gramEnd"/>
+      <w:r>
+        <w:t xml:space="preserve"> &lt;INTEGER&gt;</w:t>
+      </w:r>
+    </w:p>
+    <w:p>
+      <w:r>
+        <w:t>--</w:t>
+      </w:r>
+      <w:proofErr w:type="gramStart"/>
+      <w:r>
+        <w:t>stop</w:t>
+      </w:r>
+      <w:proofErr w:type="gramEnd"/>
+      <w:r>
+        <w:t xml:space="preserve"> &lt;INTEGER&gt;</w:t>
+      </w:r>
+    </w:p>
+    <w:p/>
+    <w:p>
+      <w:r>
+        <w:br w:type="page"/>
+      </w:r>
+    </w:p>
+    <w:p>
+      <w:pPr>
+        <w:pStyle w:val="Heading1"/>
+      </w:pPr>
+      <w:r>
+        <w:t>The Analysis Pipeline</w:t>
+      </w:r>
+    </w:p>
+    <w:p/>
+    <w:p>
+      <w:r>
+        <w:t xml:space="preserve">1. </w:t>
+      </w:r>
+      <w:r>
+        <w:t>Map Reads to Genomes (</w:t>
+      </w:r>
+      <w:r>
+        <w:t>Bowtie</w:t>
+      </w:r>
+      <w:r>
+        <w:t>)</w:t>
+      </w:r>
+    </w:p>
+    <w:p>
+      <w:r>
+        <w:t>1.1. Check Bowtie Output</w:t>
+      </w:r>
+    </w:p>
+    <w:p/>
+    <w:p>
+      <w:r>
+        <w:t>2. Extract Reads from Bowtie Output</w:t>
+      </w:r>
+    </w:p>
+    <w:p>
+      <w:r>
+        <w:t>2.1. Get Hybrid Pairs</w:t>
+      </w:r>
+    </w:p>
+    <w:p>
+      <w:r>
+        <w:t>2.3. Find Hybrid Unique Reads</w:t>
+      </w:r>
+    </w:p>
+    <w:p>
+      <w:r>
+        <w:t xml:space="preserve">2.31. </w:t>
+      </w:r>
+      <w:proofErr w:type="spellStart"/>
+      <w:r>
+        <w:t>Pring</w:t>
+      </w:r>
+      <w:proofErr w:type="spellEnd"/>
+      <w:r>
+        <w:t xml:space="preserve"> Reads Histograms</w:t>
+      </w:r>
+    </w:p>
+    <w:p>
+      <w:r>
+        <w:t>2.4. Write Filtered SAM files</w:t>
+      </w:r>
+    </w:p>
+    <w:p/>
+    <w:p>
+      <w:r>
+        <w:t>3. Write Sorted BAM files</w:t>
+      </w:r>
+    </w:p>
+    <w:p>
+      <w:r>
+        <w:t>3.1. Check BAMS</w:t>
+      </w:r>
+    </w:p>
+    <w:p>
+      <w:r>
+        <w:t xml:space="preserve">3.2. BAM to </w:t>
+      </w:r>
+      <w:proofErr w:type="spellStart"/>
+      <w:r>
+        <w:t>BedGraph</w:t>
+      </w:r>
+      <w:proofErr w:type="spellEnd"/>
+    </w:p>
+    <w:p>
+      <w:r>
+        <w:t xml:space="preserve">3.3. Check </w:t>
+      </w:r>
+      <w:proofErr w:type="spellStart"/>
+      <w:r>
+        <w:t>BedGraph</w:t>
+      </w:r>
+      <w:proofErr w:type="spellEnd"/>
+      <w:r>
+        <w:t xml:space="preserve"> files</w:t>
+      </w:r>
+    </w:p>
+    <w:p/>
+    <w:p>
+      <w:r>
+        <w:t>4. Run Peak Calling</w:t>
+      </w:r>
+      <w:r>
+        <w:t xml:space="preserve"> (MACS2)</w:t>
+      </w:r>
+    </w:p>
+    <w:p>
+      <w:r>
+        <w:t>4.1 Check Peaks</w:t>
+      </w:r>
+    </w:p>
+    <w:p/>
+    <w:p>
+      <w:proofErr w:type="gramStart"/>
+      <w:r>
+        <w:t>5. Calculate FE</w:t>
+      </w:r>
+      <w:proofErr w:type="gramEnd"/>
+    </w:p>
+    <w:p>
+      <w:r>
+        <w:t>5.1. Check FE</w:t>
+      </w:r>
+    </w:p>
+    <w:p/>
+    <w:p>
+      <w:r>
+        <w:t>6. BED to WIG</w:t>
+      </w:r>
+    </w:p>
+    <w:p>
+      <w:r>
+        <w:t>6.2. Check WIG</w:t>
+      </w:r>
+    </w:p>
+    <w:p/>
+    <w:p>
+      <w:r>
+        <w:t>7. Setup Visualizations</w:t>
+      </w:r>
+    </w:p>
+    <w:p>
+      <w:r>
+        <w:t>8. Create Visualizations</w:t>
+      </w:r>
+    </w:p>
+    <w:p>
+      <w:r>
+        <w:tab/>
+      </w:r>
+      <w:proofErr w:type="spellStart"/>
+      <w:r>
+        <w:t>i</w:t>
+      </w:r>
+      <w:proofErr w:type="spellEnd"/>
+      <w:r>
+        <w:t>. Build Visualization Database</w:t>
+      </w:r>
+    </w:p>
+    <w:p>
+      <w:r>
+        <w:tab/>
+        <w:t>ii. Import Pillars</w:t>
+      </w:r>
+    </w:p>
+    <w:p>
+      <w:r>
+        <w:tab/>
+        <w:t>iii. Resolve Alias Gene IDs</w:t>
+      </w:r>
+    </w:p>
+    <w:p>
+      <w:r>
+        <w:tab/>
+        <w:t>iv. Import Summits (BED) and FE (BDG)</w:t>
+      </w:r>
+    </w:p>
+    <w:p>
+      <w:r>
+        <w:tab/>
+        <w:t>v. Correlate Replicates, Groups, and Species</w:t>
+      </w:r>
+    </w:p>
+    <w:p>
+      <w:r>
+        <w:tab/>
+        <w:t>vi. Plot Replicates, Groups, and Species</w:t>
+      </w:r>
+    </w:p>
+    <w:p>
+      <w:r>
+        <w:br w:type="page"/>
+      </w:r>
+    </w:p>
+    <w:p>
+      <w:r>
+        <w:t>Notes from Meeting May 6</w:t>
+      </w:r>
+      <w:r>
+        <w:rPr>
+          <w:vertAlign w:val="superscript"/>
+        </w:rPr>
+        <w:t>th</w:t>
+      </w:r>
+      <w:r>
+        <w:t>, 2015:</w:t>
+      </w:r>
+    </w:p>
+    <w:p/>
+    <w:p>
+      <w:r>
+        <w:t>Parameters to add to run_distill.py</w:t>
+      </w:r>
+    </w:p>
+    <w:p>
+      <w:r>
+        <w:tab/>
+        <w:t>--</w:t>
+      </w:r>
+      <w:proofErr w:type="spellStart"/>
+      <w:proofErr w:type="gramStart"/>
+      <w:r>
+        <w:t>mismatch</w:t>
+      </w:r>
+      <w:proofErr w:type="gramEnd"/>
+      <w:r>
+        <w:t>_threshold</w:t>
+      </w:r>
+      <w:proofErr w:type="spellEnd"/>
+      <w:r>
+        <w:t xml:space="preserve"> X (for post-Bowtie)</w:t>
+      </w:r>
+    </w:p>
+    <w:p>
+      <w:r>
+        <w:tab/>
+        <w:t>--</w:t>
+      </w:r>
+      <w:proofErr w:type="spellStart"/>
+      <w:proofErr w:type="gramStart"/>
+      <w:r>
+        <w:t>eliminate</w:t>
+      </w:r>
+      <w:proofErr w:type="gramEnd"/>
+      <w:r>
+        <w:t>_multilocs</w:t>
+      </w:r>
+      <w:proofErr w:type="spellEnd"/>
+      <w:r>
+        <w:t xml:space="preserve"> YES/NO</w:t>
+      </w:r>
+    </w:p>
+    <w:p>
+      <w:r>
+        <w:tab/>
+        <w:t>--</w:t>
+      </w:r>
+      <w:proofErr w:type="spellStart"/>
+      <w:proofErr w:type="gramStart"/>
+      <w:r>
+        <w:t>min</w:t>
+      </w:r>
+      <w:proofErr w:type="gramEnd"/>
+      <w:r>
+        <w:t>_qval</w:t>
+      </w:r>
+      <w:proofErr w:type="spellEnd"/>
+      <w:r>
+        <w:t xml:space="preserve"> X (for MACS2)</w:t>
+      </w:r>
+    </w:p>
+    <w:p>
+      <w:r>
+        <w:tab/>
+        <w:t>--</w:t>
+      </w:r>
+      <w:proofErr w:type="spellStart"/>
+      <w:proofErr w:type="gramStart"/>
+      <w:r>
+        <w:t>peak</w:t>
+      </w:r>
+      <w:proofErr w:type="gramEnd"/>
+      <w:r>
+        <w:t>_style</w:t>
+      </w:r>
+      <w:proofErr w:type="spellEnd"/>
+      <w:r>
+        <w:t xml:space="preserve"> &lt;any </w:t>
+      </w:r>
+      <w:proofErr w:type="spellStart"/>
+      <w:r>
+        <w:t>intergenic</w:t>
+      </w:r>
+      <w:proofErr w:type="spellEnd"/>
+      <w:r>
+        <w:t xml:space="preserve">, peak </w:t>
+      </w:r>
+      <w:proofErr w:type="spellStart"/>
+      <w:r>
+        <w:t>intergenic</w:t>
+      </w:r>
+      <w:proofErr w:type="spellEnd"/>
+      <w:r>
+        <w:t xml:space="preserve">, any </w:t>
+      </w:r>
+      <w:proofErr w:type="spellStart"/>
+      <w:r>
+        <w:t>exonic</w:t>
+      </w:r>
+      <w:proofErr w:type="spellEnd"/>
+      <w:r>
+        <w:t>&gt;</w:t>
+      </w:r>
+    </w:p>
+    <w:p>
+      <w:r>
+        <w:tab/>
+        <w:t>--</w:t>
+      </w:r>
+      <w:proofErr w:type="spellStart"/>
+      <w:proofErr w:type="gramStart"/>
+      <w:r>
+        <w:t>rep</w:t>
+      </w:r>
+      <w:proofErr w:type="gramEnd"/>
+      <w:r>
+        <w:t>_comp_style</w:t>
+      </w:r>
+      <w:proofErr w:type="spellEnd"/>
+      <w:r>
+        <w:t xml:space="preserve"> &lt;INTERSECTION/UNION&gt;</w:t>
+      </w:r>
+    </w:p>
+    <w:p/>
+    <w:p/>
+    <w:p>
+      <w:pPr>
+        <w:pStyle w:val="ListParagraph"/>
+        <w:numPr>
+          <w:ilvl w:val="0"/>
+          <w:numId w:val="7"/>
+        </w:numPr>
+      </w:pPr>
+      <w:r>
+        <w:t xml:space="preserve">BOWTIE - </w:t>
+      </w:r>
+      <w:r>
+        <w:t>Read mismatch threshold</w:t>
+      </w:r>
+    </w:p>
+    <w:p>
+      <w:pPr>
+        <w:pStyle w:val="ListParagraph"/>
+        <w:numPr>
+          <w:ilvl w:val="1"/>
+          <w:numId w:val="7"/>
+        </w:numPr>
+      </w:pPr>
+      <w:r>
+        <w:t>Eugenio: You can only play with the mismatches in the seed of the alignment, not the entire alignment.</w:t>
+      </w:r>
+    </w:p>
+    <w:p>
+      <w:pPr>
+        <w:pStyle w:val="ListParagraph"/>
+        <w:numPr>
+          <w:ilvl w:val="1"/>
+          <w:numId w:val="7"/>
+        </w:numPr>
+      </w:pPr>
+      <w:r>
+        <w:t>Eugenio: Eliminate reads that map to multiple locations</w:t>
+      </w:r>
+    </w:p>
+    <w:p>
+      <w:pPr>
+        <w:pStyle w:val="ListParagraph"/>
+        <w:numPr>
+          <w:ilvl w:val="2"/>
+          <w:numId w:val="7"/>
+        </w:numPr>
+      </w:pPr>
+      <w:r>
+        <w:t xml:space="preserve">Do this use “–q 1” in </w:t>
+      </w:r>
+      <w:proofErr w:type="spellStart"/>
+      <w:r>
+        <w:t>samtools</w:t>
+      </w:r>
+      <w:proofErr w:type="spellEnd"/>
+      <w:r>
+        <w:t xml:space="preserve"> view</w:t>
+      </w:r>
+    </w:p>
+    <w:p>
+      <w:pPr>
+        <w:pStyle w:val="ListParagraph"/>
+        <w:numPr>
+          <w:ilvl w:val="1"/>
+          <w:numId w:val="7"/>
+        </w:numPr>
+      </w:pPr>
+      <w:r>
+        <w:t>Eugenio: remove PCR artifacts, i.e. reads that are identical</w:t>
+      </w:r>
+    </w:p>
+    <w:p>
+      <w:pPr>
+        <w:pStyle w:val="ListParagraph"/>
+        <w:numPr>
+          <w:ilvl w:val="2"/>
+          <w:numId w:val="7"/>
+        </w:numPr>
+      </w:pPr>
+      <w:r>
+        <w:t>MACS2 does this, but the duplicates appear in the WIG file</w:t>
+      </w:r>
+    </w:p>
+    <w:p>
+      <w:pPr>
+        <w:pStyle w:val="ListParagraph"/>
+        <w:numPr>
+          <w:ilvl w:val="2"/>
+          <w:numId w:val="7"/>
+        </w:numPr>
+      </w:pPr>
+      <w:r>
+        <w:t>“</w:t>
+      </w:r>
+      <w:proofErr w:type="spellStart"/>
+      <w:proofErr w:type="gramStart"/>
+      <w:r>
+        <w:t>samtools</w:t>
+      </w:r>
+      <w:proofErr w:type="spellEnd"/>
+      <w:proofErr w:type="gramEnd"/>
+      <w:r>
+        <w:t xml:space="preserve"> </w:t>
+      </w:r>
+      <w:proofErr w:type="spellStart"/>
+      <w:r>
+        <w:t>rmdup</w:t>
+      </w:r>
+      <w:proofErr w:type="spellEnd"/>
+      <w:r>
+        <w:t>” will do this.</w:t>
+      </w:r>
+    </w:p>
+    <w:p>
+      <w:pPr>
+        <w:pStyle w:val="ListParagraph"/>
+        <w:numPr>
+          <w:ilvl w:val="3"/>
+          <w:numId w:val="7"/>
+        </w:numPr>
+      </w:pPr>
+      <w:r>
+        <w:t>These will create “square” edges in the peaks</w:t>
+      </w:r>
+    </w:p>
+    <w:p>
+      <w:pPr>
+        <w:pStyle w:val="ListParagraph"/>
+        <w:numPr>
+          <w:ilvl w:val="0"/>
+          <w:numId w:val="7"/>
+        </w:numPr>
+      </w:pPr>
+      <w:r>
+        <w:t xml:space="preserve">MACS2 – </w:t>
+      </w:r>
+      <w:proofErr w:type="spellStart"/>
+      <w:r>
+        <w:t>shiftsize</w:t>
+      </w:r>
+      <w:proofErr w:type="spellEnd"/>
+      <w:r>
+        <w:t xml:space="preserve"> –effective genome size</w:t>
+      </w:r>
+    </w:p>
+    <w:p>
+      <w:pPr>
+        <w:pStyle w:val="ListParagraph"/>
+        <w:numPr>
+          <w:ilvl w:val="1"/>
+          <w:numId w:val="7"/>
+        </w:numPr>
+      </w:pPr>
+      <w:r>
+        <w:t>Let’s compute genome size from the genome list, rather than hardcoding the genome size.</w:t>
+      </w:r>
+    </w:p>
+    <w:p>
+      <w:pPr>
+        <w:pStyle w:val="ListParagraph"/>
+        <w:numPr>
+          <w:ilvl w:val="1"/>
+          <w:numId w:val="7"/>
+        </w:numPr>
+      </w:pPr>
+      <w:r>
+        <w:t>Let’s do a run where we double the genome size</w:t>
+      </w:r>
+      <w:r>
+        <w:t>.</w:t>
+      </w:r>
+    </w:p>
+    <w:p>
+      <w:pPr>
+        <w:pStyle w:val="ListParagraph"/>
+        <w:numPr>
+          <w:ilvl w:val="1"/>
+          <w:numId w:val="7"/>
+        </w:numPr>
+      </w:pPr>
+      <w:r>
+        <w:t>–</w:t>
+      </w:r>
+      <w:proofErr w:type="spellStart"/>
+      <w:proofErr w:type="gramStart"/>
+      <w:r>
+        <w:t>slocal</w:t>
+      </w:r>
+      <w:proofErr w:type="spellEnd"/>
+      <w:proofErr w:type="gramEnd"/>
+      <w:r>
+        <w:t xml:space="preserve"> versus </w:t>
+      </w:r>
+      <w:r>
+        <w:t>–</w:t>
+      </w:r>
+      <w:proofErr w:type="spellStart"/>
+      <w:r>
+        <w:t>llocal</w:t>
+      </w:r>
+      <w:proofErr w:type="spellEnd"/>
+    </w:p>
+    <w:p>
+      <w:pPr>
+        <w:pStyle w:val="ListParagraph"/>
+        <w:numPr>
+          <w:ilvl w:val="1"/>
+          <w:numId w:val="7"/>
+        </w:numPr>
+      </w:pPr>
+      <w:r>
+        <w:t>Let’s build a false-positive discovery rate estimate into the pipeline.</w:t>
+      </w:r>
+    </w:p>
+    <w:p>
+      <w:pPr>
+        <w:pStyle w:val="ListParagraph"/>
+        <w:numPr>
+          <w:ilvl w:val="2"/>
+          <w:numId w:val="7"/>
+        </w:numPr>
+      </w:pPr>
+      <w:r>
+        <w:t>Control versus control?</w:t>
+      </w:r>
+    </w:p>
+    <w:p>
+      <w:pPr>
+        <w:pStyle w:val="ListParagraph"/>
+        <w:numPr>
+          <w:ilvl w:val="2"/>
+          <w:numId w:val="7"/>
+        </w:numPr>
+      </w:pPr>
+      <w:r>
+        <w:t>Mean and median Q-value for control vs. control.</w:t>
+      </w:r>
+    </w:p>
+    <w:p>
+      <w:pPr>
+        <w:pStyle w:val="ListParagraph"/>
+        <w:numPr>
+          <w:ilvl w:val="2"/>
+          <w:numId w:val="7"/>
+        </w:numPr>
+      </w:pPr>
+      <w:r>
+        <w:t>Let’s compare the distributions of Q-values for control versus control, and the distribution of Q-values for experimental versus control. Then do a statistical test to see if the distributions are significantly different.</w:t>
+      </w:r>
+    </w:p>
+    <w:p>
+      <w:pPr>
+        <w:pStyle w:val="ListParagraph"/>
+        <w:numPr>
+          <w:ilvl w:val="0"/>
+          <w:numId w:val="7"/>
+        </w:numPr>
+      </w:pPr>
+      <w:r>
+        <w:t>Peaks to Genes</w:t>
+      </w:r>
+    </w:p>
+    <w:p>
+      <w:pPr>
+        <w:pStyle w:val="ListParagraph"/>
+        <w:numPr>
+          <w:ilvl w:val="1"/>
+          <w:numId w:val="7"/>
+        </w:numPr>
+      </w:pPr>
+      <w:r>
+        <w:t>Add an option –</w:t>
+      </w:r>
+      <w:proofErr w:type="spellStart"/>
+      <w:r>
+        <w:t>peak_style</w:t>
+      </w:r>
+      <w:proofErr w:type="spellEnd"/>
+      <w:r>
+        <w:t xml:space="preserve"> for rejecting/keeping peaks.</w:t>
+      </w:r>
+    </w:p>
+    <w:p>
+      <w:pPr>
+        <w:pStyle w:val="ListParagraph"/>
+        <w:numPr>
+          <w:ilvl w:val="1"/>
+          <w:numId w:val="7"/>
+        </w:numPr>
+      </w:pPr>
+      <w:r>
+        <w:t xml:space="preserve">Use </w:t>
+      </w:r>
+      <w:proofErr w:type="gramStart"/>
+      <w:r>
+        <w:t>all the</w:t>
+      </w:r>
+      <w:proofErr w:type="gramEnd"/>
+      <w:r>
+        <w:t xml:space="preserve"> </w:t>
+      </w:r>
+      <w:proofErr w:type="spellStart"/>
+      <w:r>
+        <w:t>intergenic</w:t>
+      </w:r>
+      <w:proofErr w:type="spellEnd"/>
+      <w:r>
+        <w:t xml:space="preserve"> region? Versus use just the 1KB upstream from a gene.</w:t>
+      </w:r>
+    </w:p>
+    <w:p>
+      <w:pPr>
+        <w:pStyle w:val="ListParagraph"/>
+        <w:numPr>
+          <w:ilvl w:val="1"/>
+          <w:numId w:val="7"/>
+        </w:numPr>
+      </w:pPr>
+      <w:r>
+        <w:t>Add a histogram of peak distance to nearest gene.</w:t>
+      </w:r>
+    </w:p>
+    <w:p>
+      <w:pPr>
+        <w:pStyle w:val="ListParagraph"/>
+        <w:numPr>
+          <w:ilvl w:val="0"/>
+          <w:numId w:val="7"/>
+        </w:numPr>
+      </w:pPr>
+      <w:r>
+        <w:t>Correlating Replicates</w:t>
+      </w:r>
+    </w:p>
+    <w:p>
+      <w:pPr>
+        <w:pStyle w:val="ListParagraph"/>
+        <w:numPr>
+          <w:ilvl w:val="1"/>
+          <w:numId w:val="7"/>
+        </w:numPr>
+      </w:pPr>
+      <w:r>
+        <w:t>Maybe add a criterion to evaluate overlap of peaks between species.</w:t>
+      </w:r>
+    </w:p>
+    <w:p>
+      <w:pPr>
+        <w:pStyle w:val="ListParagraph"/>
+        <w:numPr>
+          <w:ilvl w:val="0"/>
+          <w:numId w:val="7"/>
+        </w:numPr>
+      </w:pPr>
+      <w:r>
+        <w:t>Matt: add an option to try different correlation steps</w:t>
+      </w:r>
+    </w:p>
+    <w:p>
+      <w:pPr>
+        <w:pStyle w:val="ListParagraph"/>
+        <w:numPr>
+          <w:ilvl w:val="0"/>
+          <w:numId w:val="7"/>
+        </w:numPr>
+      </w:pPr>
+      <w:r>
+        <w:t xml:space="preserve">Eugenio: fix the PNG </w:t>
+      </w:r>
+      <w:proofErr w:type="spellStart"/>
+      <w:r>
+        <w:t>visualztion</w:t>
+      </w:r>
+      <w:proofErr w:type="spellEnd"/>
+      <w:r>
+        <w:t xml:space="preserve"> to co</w:t>
+      </w:r>
+      <w:bookmarkStart w:id="3" w:name="_GoBack"/>
+      <w:bookmarkEnd w:id="3"/>
+      <w:r>
+        <w:t>lor yellow last.</w:t>
+      </w:r>
+    </w:p>
+    <w:p>
+      <w:pPr>
+        <w:pStyle w:val="ListParagraph"/>
+        <w:numPr>
+          <w:ilvl w:val="0"/>
+          <w:numId w:val="7"/>
+        </w:numPr>
+      </w:pPr>
+      <w:r>
+        <w:t>Matt: think about a way to compare between different transcription factors</w:t>
+      </w:r>
+    </w:p>
+    <w:p/>
+    <w:p>
+      <w:r>
+        <w:t>Datasets:</w:t>
+      </w:r>
+    </w:p>
+    <w:p>
+      <w:r>
+        <w:tab/>
+        <w:t>Isabel’s NDT80 is an ov</w:t>
+      </w:r>
+      <w:r>
+        <w:t>erexpression dataset, Eugenio’s.</w:t>
+      </w:r>
+    </w:p>
+    <w:p>
+      <w:r>
+        <w:tab/>
+        <w:t xml:space="preserve">Rather than doing all-by-all combinations, vary one at </w:t>
+      </w:r>
+      <w:proofErr w:type="spellStart"/>
+      <w:r>
+        <w:t>at</w:t>
+      </w:r>
+      <w:proofErr w:type="spellEnd"/>
+      <w:r>
+        <w:t xml:space="preserve"> time.</w:t>
+      </w:r>
+    </w:p>
+    <w:p>
+      <w:pPr>
+        <w:rPr>
           <w:b/>
         </w:rPr>
-        <w:t>Python</w:t>
-      </w:r>
-      <w:r>
-        <w:rPr>
-          <w:rFonts w:ascii="Century Schoolbook" w:hAnsi="Century Schoolbook"/>
-        </w:rPr>
-        <w:t xml:space="preserve"> and </w:t>
-      </w:r>
-      <w:r>
-        <w:rPr>
-          <w:rFonts w:ascii="Century Schoolbook" w:hAnsi="Century Schoolbook"/>
+      </w:pPr>
+      <w:r>
+        <w:tab/>
+      </w:r>
+      <w:r>
+        <w:rPr>
           <w:b/>
         </w:rPr>
-        <w:t>R</w:t>
-      </w:r>
-      <w:r>
-        <w:rPr>
-          <w:rFonts w:ascii="Century Schoolbook" w:hAnsi="Century Schoolbook"/>
-        </w:rPr>
-        <w:t xml:space="preserve">. It uses a few commonly-used Python libraries: </w:t>
-      </w:r>
-      <w:r>
-        <w:rPr>
-          <w:rFonts w:ascii="Century Schoolbook" w:hAnsi="Century Schoolbook"/>
+        <w:t xml:space="preserve">Genome </w:t>
+      </w:r>
+      <w:proofErr w:type="gramStart"/>
+      <w:r>
+        <w:rPr>
           <w:b/>
         </w:rPr>
-        <w:t>scipy</w:t>
-      </w:r>
-      <w:r>
-        <w:rPr>
-          <w:rFonts w:ascii="Century Schoolbook" w:hAnsi="Century Schoolbook"/>
-        </w:rPr>
-        <w:t xml:space="preserve">, </w:t>
-      </w:r>
-      <w:r>
-        <w:rPr>
-          <w:rFonts w:ascii="Century Schoolbook" w:hAnsi="Century Schoolbook"/>
+        <w:t>size – double</w:t>
+      </w:r>
+      <w:proofErr w:type="gramEnd"/>
+      <w:r>
+        <w:rPr>
           <w:b/>
         </w:rPr>
-        <w:t>numpy</w:t>
-      </w:r>
-      <w:r>
-        <w:rPr>
-          <w:rFonts w:ascii="Century Schoolbook" w:hAnsi="Century Schoolbook"/>
-        </w:rPr>
-        <w:t xml:space="preserve">, and </w:t>
-      </w:r>
-      <w:r>
-        <w:rPr>
-          <w:rFonts w:ascii="Century Schoolbook" w:hAnsi="Century Schoolbook"/>
+        <w:t xml:space="preserve"> it</w:t>
+      </w:r>
+      <w:r>
+        <w:rPr>
           <w:b/>
         </w:rPr>
-        <w:t>matplotlib</w:t>
-      </w:r>
-      <w:r>
-        <w:rPr>
-          <w:rFonts w:ascii="Century Schoolbook" w:hAnsi="Century Schoolbook"/>
-        </w:rPr>
-        <w:t>. You made need to install these libraries separately.</w:t>
-      </w:r>
+        <w:t>, and try halving it.</w:t>
+      </w:r>
+    </w:p>
+    <w:p>
+      <w:r>
+        <w:tab/>
+        <w:t>Matt: use wor4 – use one where it worked well, and one where it worked less well. – Is there information in the less-well experiment that we’re missing?</w:t>
+      </w:r>
+    </w:p>
+    <w:p>
+      <w:r>
+        <w:tab/>
+        <w:t>Sandy: Maybe the regular expressed Ndt80 data contains some cryptic information that’s in the overexpressed Ndt80.</w:t>
+      </w:r>
+    </w:p>
+    <w:p>
+      <w:r>
+        <w:tab/>
+      </w:r>
+    </w:p>
+    <w:p>
+      <w:pPr>
+        <w:rPr>
+          <w:rFonts w:ascii="Century Schoolbook" w:eastAsiaTheme="majorEastAsia" w:hAnsi="Century Schoolbook" w:cstheme="majorBidi"/>
+          <w:b/>
+          <w:bCs/>
+          <w:color w:val="345A8A" w:themeColor="accent1" w:themeShade="B5"/>
+          <w:sz w:val="32"/>
+          <w:szCs w:val="32"/>
+        </w:rPr>
+      </w:pPr>
+      <w:bookmarkStart w:id="4" w:name="_Toc269339926"/>
       <w:r>
         <w:rPr>
           <w:rFonts w:ascii="Century Schoolbook" w:hAnsi="Century Schoolbook"/>
@@ -1005,163 +2831,90 @@
       <w:pPr>
         <w:pStyle w:val="Heading1"/>
       </w:pPr>
-      <w:bookmarkStart w:id="3" w:name="_Toc269339925"/>
-      <w:r>
-        <w:t>Input Files</w:t>
-      </w:r>
-    </w:p>
-    <w:p>
-      <w:r>
-        <w:t>asdfadsf</w:t>
-      </w:r>
-      <w:r>
+      <w:r>
+        <w:t>Output Files</w:t>
+      </w:r>
+      <w:bookmarkEnd w:id="4"/>
+    </w:p>
+    <w:p>
+      <w:pPr>
+        <w:tabs>
+          <w:tab w:val="left" w:pos="0"/>
+        </w:tabs>
+        <w:rPr>
+          <w:rFonts w:ascii="Century Schoolbook" w:hAnsi="Century Schoolbook"/>
+        </w:rPr>
+      </w:pPr>
+      <w:proofErr w:type="spellStart"/>
+      <w:r>
+        <w:rPr>
+          <w:rFonts w:ascii="Century Schoolbook" w:hAnsi="Century Schoolbook"/>
+        </w:rPr>
+        <w:t>A</w:t>
+      </w:r>
+      <w:r>
+        <w:rPr>
+          <w:rFonts w:ascii="Century Schoolbook" w:hAnsi="Century Schoolbook"/>
+        </w:rPr>
+        <w:t>sdfadsf</w:t>
+      </w:r>
+      <w:proofErr w:type="spellEnd"/>
+    </w:p>
+    <w:p>
+      <w:pPr>
+        <w:tabs>
+          <w:tab w:val="left" w:pos="0"/>
+        </w:tabs>
+        <w:rPr>
+          <w:rFonts w:ascii="Century Schoolbook" w:hAnsi="Century Schoolbook"/>
+        </w:rPr>
+      </w:pPr>
+    </w:p>
+    <w:p>
+      <w:pPr>
+        <w:tabs>
+          <w:tab w:val="left" w:pos="0"/>
+        </w:tabs>
+        <w:rPr>
+          <w:rFonts w:ascii="Century Schoolbook" w:hAnsi="Century Schoolbook"/>
+        </w:rPr>
+      </w:pPr>
+      <w:r>
+        <w:rPr>
+          <w:rFonts w:ascii="Century Schoolbook" w:hAnsi="Century Schoolbook"/>
+        </w:rPr>
         <w:br w:type="page"/>
       </w:r>
     </w:p>
     <w:p>
       <w:pPr>
         <w:pStyle w:val="Heading1"/>
-        <w:rPr>
-          <w:rFonts w:ascii="Century Schoolbook" w:hAnsi="Century Schoolbook"/>
-        </w:rPr>
-      </w:pPr>
-      <w:r>
-        <w:rPr>
-          <w:rFonts w:ascii="Century Schoolbook" w:hAnsi="Century Schoolbook"/>
-        </w:rPr>
-        <w:t>Usage</w:t>
-      </w:r>
-      <w:bookmarkEnd w:id="3"/>
-    </w:p>
-    <w:p>
-      <w:pPr>
-        <w:rPr>
-          <w:rFonts w:ascii="Century Schoolbook" w:hAnsi="Century Schoolbook"/>
-        </w:rPr>
-      </w:pPr>
-    </w:p>
-    <w:p>
-      <w:pPr>
-        <w:rPr>
-          <w:rFonts w:ascii="Century Schoolbook" w:hAnsi="Century Schoolbook"/>
-        </w:rPr>
-      </w:pPr>
-      <w:r>
-        <w:rPr>
-          <w:rFonts w:ascii="Century Schoolbook" w:hAnsi="Century Schoolbook"/>
-        </w:rPr>
-        <w:t>APRES is a Python script that is run from the command-line.  APRES may require several hours to finish, depending on the size of your ChIP-seq project</w:t>
-      </w:r>
-      <w:r>
-        <w:rPr>
-          <w:rFonts w:ascii="Century Schoolbook" w:hAnsi="Century Schoolbook"/>
-        </w:rPr>
-        <w:t>. During its run, APRES will print useful updates to the terminal.</w:t>
-      </w:r>
-    </w:p>
-    <w:p>
-      <w:pPr>
-        <w:rPr>
-          <w:rFonts w:ascii="Century Schoolbook" w:hAnsi="Century Schoolbook"/>
-        </w:rPr>
-      </w:pPr>
-    </w:p>
-    <w:p>
-      <w:pPr>
-        <w:rPr>
-          <w:rFonts w:ascii="Century Schoolbook" w:hAnsi="Century Schoolbook"/>
-        </w:rPr>
-      </w:pPr>
-      <w:r>
-        <w:rPr>
-          <w:rFonts w:ascii="Century Schoolbook" w:hAnsi="Century Schoolbook"/>
-        </w:rPr>
-        <w:br w:type="page"/>
-      </w:r>
-    </w:p>
-    <w:p>
-      <w:pPr>
-        <w:pStyle w:val="Heading1"/>
-        <w:rPr>
-          <w:rFonts w:ascii="Century Schoolbook" w:hAnsi="Century Schoolbook"/>
-        </w:rPr>
-      </w:pPr>
-      <w:bookmarkStart w:id="4" w:name="_Toc269339926"/>
-      <w:r>
-        <w:rPr>
-          <w:rFonts w:ascii="Century Schoolbook" w:hAnsi="Century Schoolbook"/>
-        </w:rPr>
-        <w:t>Output Files</w:t>
-      </w:r>
-      <w:bookmarkEnd w:id="4"/>
-    </w:p>
-    <w:p>
-      <w:pPr>
-        <w:rPr>
-          <w:rFonts w:ascii="Century Schoolbook" w:hAnsi="Century Schoolbook"/>
-        </w:rPr>
-      </w:pPr>
-      <w:r>
-        <w:rPr>
-          <w:rFonts w:ascii="Century Schoolbook" w:hAnsi="Century Schoolbook"/>
-        </w:rPr>
-        <w:t>A</w:t>
-      </w:r>
-      <w:r>
-        <w:rPr>
-          <w:rFonts w:ascii="Century Schoolbook" w:hAnsi="Century Schoolbook"/>
-        </w:rPr>
-        <w:t>sdfadsf</w:t>
-      </w:r>
-    </w:p>
-    <w:p>
-      <w:pPr>
-        <w:rPr>
-          <w:rFonts w:ascii="Century Schoolbook" w:hAnsi="Century Schoolbook"/>
-        </w:rPr>
-      </w:pPr>
-    </w:p>
-    <w:p>
-      <w:pPr>
-        <w:rPr>
-          <w:rFonts w:ascii="Century Schoolbook" w:hAnsi="Century Schoolbook"/>
-        </w:rPr>
-      </w:pPr>
-      <w:r>
-        <w:rPr>
-          <w:rFonts w:ascii="Century Schoolbook" w:hAnsi="Century Schoolbook"/>
-        </w:rPr>
-        <w:br w:type="page"/>
-      </w:r>
-    </w:p>
-    <w:p>
-      <w:pPr>
-        <w:pStyle w:val="Heading1"/>
-        <w:rPr>
-          <w:rFonts w:ascii="Century Schoolbook" w:hAnsi="Century Schoolbook"/>
-        </w:rPr>
       </w:pPr>
       <w:bookmarkStart w:id="5" w:name="_Toc269339927"/>
       <w:r>
-        <w:rPr>
-          <w:rFonts w:ascii="Century Schoolbook" w:hAnsi="Century Schoolbook"/>
-        </w:rPr>
         <w:t>Troubleshooting</w:t>
       </w:r>
       <w:bookmarkEnd w:id="5"/>
     </w:p>
     <w:p>
       <w:pPr>
-        <w:rPr>
-          <w:rFonts w:ascii="Century Schoolbook" w:hAnsi="Century Schoolbook"/>
-        </w:rPr>
-      </w:pPr>
+        <w:tabs>
+          <w:tab w:val="left" w:pos="0"/>
+        </w:tabs>
+        <w:rPr>
+          <w:rFonts w:ascii="Century Schoolbook" w:hAnsi="Century Schoolbook"/>
+        </w:rPr>
+      </w:pPr>
+      <w:proofErr w:type="spellStart"/>
+      <w:proofErr w:type="gramStart"/>
       <w:r>
         <w:rPr>
           <w:rFonts w:ascii="Century Schoolbook" w:hAnsi="Century Schoolbook"/>
         </w:rPr>
         <w:t>asdfasdf</w:t>
       </w:r>
+      <w:proofErr w:type="spellEnd"/>
+      <w:proofErr w:type="gramEnd"/>
     </w:p>
     <w:sectPr>
       <w:pgSz w:w="12240" w:h="15840"/>
@@ -1171,6 +2924,724 @@
     </w:sectPr>
   </w:body>
 </w:document>
+</file>
+
+<file path=word/numbering.xml><?xml version="1.0" encoding="utf-8"?>
+<w:numbering xmlns:wpc="http://schemas.microsoft.com/office/word/2010/wordprocessingCanvas" xmlns:mo="http://schemas.microsoft.com/office/mac/office/2008/main" xmlns:mc="http://schemas.openxmlformats.org/markup-compatibility/2006" xmlns:mv="urn:schemas-microsoft-com:mac:vml" xmlns:o="urn:schemas-microsoft-com:office:office" xmlns:r="http://schemas.openxmlformats.org/officeDocument/2006/relationships" xmlns:m="http://schemas.openxmlformats.org/officeDocument/2006/math" xmlns:v="urn:schemas-microsoft-com:vml" xmlns:wp14="http://schemas.microsoft.com/office/word/2010/wordprocessingDrawing" xmlns:wp="http://schemas.openxmlformats.org/drawingml/2006/wordprocessingDrawing" xmlns:w10="urn:schemas-microsoft-com:office:word" xmlns:w="http://schemas.openxmlformats.org/wordprocessingml/2006/main" xmlns:w14="http://schemas.microsoft.com/office/word/2010/wordml" xmlns:wpg="http://schemas.microsoft.com/office/word/2010/wordprocessingGroup" xmlns:wpi="http://schemas.microsoft.com/office/word/2010/wordprocessingInk" xmlns:wne="http://schemas.microsoft.com/office/word/2006/wordml" xmlns:wps="http://schemas.microsoft.com/office/word/2010/wordprocessingShape" mc:Ignorable="w14 wp14">
+  <w:abstractNum w:abstractNumId="0">
+    <w:nsid w:val="003F0CEC"/>
+    <w:multiLevelType w:val="hybridMultilevel"/>
+    <w:tmpl w:val="03947DBA"/>
+    <w:lvl w:ilvl="0" w:tplc="0409000F">
+      <w:start w:val="1"/>
+      <w:numFmt w:val="decimal"/>
+      <w:lvlText w:val="%1."/>
+      <w:lvlJc w:val="left"/>
+      <w:pPr>
+        <w:ind w:left="720" w:hanging="360"/>
+      </w:pPr>
+      <w:rPr>
+        <w:rFonts w:hint="default"/>
+      </w:rPr>
+    </w:lvl>
+    <w:lvl w:ilvl="1" w:tplc="04090019" w:tentative="1">
+      <w:start w:val="1"/>
+      <w:numFmt w:val="lowerLetter"/>
+      <w:lvlText w:val="%2."/>
+      <w:lvlJc w:val="left"/>
+      <w:pPr>
+        <w:ind w:left="1440" w:hanging="360"/>
+      </w:pPr>
+    </w:lvl>
+    <w:lvl w:ilvl="2" w:tplc="0409001B" w:tentative="1">
+      <w:start w:val="1"/>
+      <w:numFmt w:val="lowerRoman"/>
+      <w:lvlText w:val="%3."/>
+      <w:lvlJc w:val="right"/>
+      <w:pPr>
+        <w:ind w:left="2160" w:hanging="180"/>
+      </w:pPr>
+    </w:lvl>
+    <w:lvl w:ilvl="3" w:tplc="0409000F" w:tentative="1">
+      <w:start w:val="1"/>
+      <w:numFmt w:val="decimal"/>
+      <w:lvlText w:val="%4."/>
+      <w:lvlJc w:val="left"/>
+      <w:pPr>
+        <w:ind w:left="2880" w:hanging="360"/>
+      </w:pPr>
+    </w:lvl>
+    <w:lvl w:ilvl="4" w:tplc="04090019" w:tentative="1">
+      <w:start w:val="1"/>
+      <w:numFmt w:val="lowerLetter"/>
+      <w:lvlText w:val="%5."/>
+      <w:lvlJc w:val="left"/>
+      <w:pPr>
+        <w:ind w:left="3600" w:hanging="360"/>
+      </w:pPr>
+    </w:lvl>
+    <w:lvl w:ilvl="5" w:tplc="0409001B" w:tentative="1">
+      <w:start w:val="1"/>
+      <w:numFmt w:val="lowerRoman"/>
+      <w:lvlText w:val="%6."/>
+      <w:lvlJc w:val="right"/>
+      <w:pPr>
+        <w:ind w:left="4320" w:hanging="180"/>
+      </w:pPr>
+    </w:lvl>
+    <w:lvl w:ilvl="6" w:tplc="0409000F" w:tentative="1">
+      <w:start w:val="1"/>
+      <w:numFmt w:val="decimal"/>
+      <w:lvlText w:val="%7."/>
+      <w:lvlJc w:val="left"/>
+      <w:pPr>
+        <w:ind w:left="5040" w:hanging="360"/>
+      </w:pPr>
+    </w:lvl>
+    <w:lvl w:ilvl="7" w:tplc="04090019" w:tentative="1">
+      <w:start w:val="1"/>
+      <w:numFmt w:val="lowerLetter"/>
+      <w:lvlText w:val="%8."/>
+      <w:lvlJc w:val="left"/>
+      <w:pPr>
+        <w:ind w:left="5760" w:hanging="360"/>
+      </w:pPr>
+    </w:lvl>
+    <w:lvl w:ilvl="8" w:tplc="0409001B" w:tentative="1">
+      <w:start w:val="1"/>
+      <w:numFmt w:val="lowerRoman"/>
+      <w:lvlText w:val="%9."/>
+      <w:lvlJc w:val="right"/>
+      <w:pPr>
+        <w:ind w:left="6480" w:hanging="180"/>
+      </w:pPr>
+    </w:lvl>
+  </w:abstractNum>
+  <w:abstractNum w:abstractNumId="1">
+    <w:nsid w:val="064C4245"/>
+    <w:multiLevelType w:val="hybridMultilevel"/>
+    <w:tmpl w:val="E2E4F606"/>
+    <w:lvl w:ilvl="0" w:tplc="0409000F">
+      <w:start w:val="1"/>
+      <w:numFmt w:val="decimal"/>
+      <w:lvlText w:val="%1."/>
+      <w:lvlJc w:val="left"/>
+      <w:pPr>
+        <w:ind w:left="720" w:hanging="360"/>
+      </w:pPr>
+      <w:rPr>
+        <w:rFonts w:hint="default"/>
+      </w:rPr>
+    </w:lvl>
+    <w:lvl w:ilvl="1" w:tplc="04090019" w:tentative="1">
+      <w:start w:val="1"/>
+      <w:numFmt w:val="lowerLetter"/>
+      <w:lvlText w:val="%2."/>
+      <w:lvlJc w:val="left"/>
+      <w:pPr>
+        <w:ind w:left="1440" w:hanging="360"/>
+      </w:pPr>
+    </w:lvl>
+    <w:lvl w:ilvl="2" w:tplc="0409001B" w:tentative="1">
+      <w:start w:val="1"/>
+      <w:numFmt w:val="lowerRoman"/>
+      <w:lvlText w:val="%3."/>
+      <w:lvlJc w:val="right"/>
+      <w:pPr>
+        <w:ind w:left="2160" w:hanging="180"/>
+      </w:pPr>
+    </w:lvl>
+    <w:lvl w:ilvl="3" w:tplc="0409000F" w:tentative="1">
+      <w:start w:val="1"/>
+      <w:numFmt w:val="decimal"/>
+      <w:lvlText w:val="%4."/>
+      <w:lvlJc w:val="left"/>
+      <w:pPr>
+        <w:ind w:left="2880" w:hanging="360"/>
+      </w:pPr>
+    </w:lvl>
+    <w:lvl w:ilvl="4" w:tplc="04090019" w:tentative="1">
+      <w:start w:val="1"/>
+      <w:numFmt w:val="lowerLetter"/>
+      <w:lvlText w:val="%5."/>
+      <w:lvlJc w:val="left"/>
+      <w:pPr>
+        <w:ind w:left="3600" w:hanging="360"/>
+      </w:pPr>
+    </w:lvl>
+    <w:lvl w:ilvl="5" w:tplc="0409001B" w:tentative="1">
+      <w:start w:val="1"/>
+      <w:numFmt w:val="lowerRoman"/>
+      <w:lvlText w:val="%6."/>
+      <w:lvlJc w:val="right"/>
+      <w:pPr>
+        <w:ind w:left="4320" w:hanging="180"/>
+      </w:pPr>
+    </w:lvl>
+    <w:lvl w:ilvl="6" w:tplc="0409000F" w:tentative="1">
+      <w:start w:val="1"/>
+      <w:numFmt w:val="decimal"/>
+      <w:lvlText w:val="%7."/>
+      <w:lvlJc w:val="left"/>
+      <w:pPr>
+        <w:ind w:left="5040" w:hanging="360"/>
+      </w:pPr>
+    </w:lvl>
+    <w:lvl w:ilvl="7" w:tplc="04090019" w:tentative="1">
+      <w:start w:val="1"/>
+      <w:numFmt w:val="lowerLetter"/>
+      <w:lvlText w:val="%8."/>
+      <w:lvlJc w:val="left"/>
+      <w:pPr>
+        <w:ind w:left="5760" w:hanging="360"/>
+      </w:pPr>
+    </w:lvl>
+    <w:lvl w:ilvl="8" w:tplc="0409001B" w:tentative="1">
+      <w:start w:val="1"/>
+      <w:numFmt w:val="lowerRoman"/>
+      <w:lvlText w:val="%9."/>
+      <w:lvlJc w:val="right"/>
+      <w:pPr>
+        <w:ind w:left="6480" w:hanging="180"/>
+      </w:pPr>
+    </w:lvl>
+  </w:abstractNum>
+  <w:abstractNum w:abstractNumId="2">
+    <w:nsid w:val="141173FC"/>
+    <w:multiLevelType w:val="hybridMultilevel"/>
+    <w:tmpl w:val="9710C1AE"/>
+    <w:lvl w:ilvl="0" w:tplc="0409000F">
+      <w:start w:val="1"/>
+      <w:numFmt w:val="decimal"/>
+      <w:lvlText w:val="%1."/>
+      <w:lvlJc w:val="left"/>
+      <w:pPr>
+        <w:ind w:left="3600" w:hanging="360"/>
+      </w:pPr>
+    </w:lvl>
+    <w:lvl w:ilvl="1" w:tplc="04090019" w:tentative="1">
+      <w:start w:val="1"/>
+      <w:numFmt w:val="lowerLetter"/>
+      <w:lvlText w:val="%2."/>
+      <w:lvlJc w:val="left"/>
+      <w:pPr>
+        <w:ind w:left="4320" w:hanging="360"/>
+      </w:pPr>
+    </w:lvl>
+    <w:lvl w:ilvl="2" w:tplc="0409001B" w:tentative="1">
+      <w:start w:val="1"/>
+      <w:numFmt w:val="lowerRoman"/>
+      <w:lvlText w:val="%3."/>
+      <w:lvlJc w:val="right"/>
+      <w:pPr>
+        <w:ind w:left="5040" w:hanging="180"/>
+      </w:pPr>
+    </w:lvl>
+    <w:lvl w:ilvl="3" w:tplc="0409000F" w:tentative="1">
+      <w:start w:val="1"/>
+      <w:numFmt w:val="decimal"/>
+      <w:lvlText w:val="%4."/>
+      <w:lvlJc w:val="left"/>
+      <w:pPr>
+        <w:ind w:left="5760" w:hanging="360"/>
+      </w:pPr>
+    </w:lvl>
+    <w:lvl w:ilvl="4" w:tplc="04090019" w:tentative="1">
+      <w:start w:val="1"/>
+      <w:numFmt w:val="lowerLetter"/>
+      <w:lvlText w:val="%5."/>
+      <w:lvlJc w:val="left"/>
+      <w:pPr>
+        <w:ind w:left="6480" w:hanging="360"/>
+      </w:pPr>
+    </w:lvl>
+    <w:lvl w:ilvl="5" w:tplc="0409001B" w:tentative="1">
+      <w:start w:val="1"/>
+      <w:numFmt w:val="lowerRoman"/>
+      <w:lvlText w:val="%6."/>
+      <w:lvlJc w:val="right"/>
+      <w:pPr>
+        <w:ind w:left="7200" w:hanging="180"/>
+      </w:pPr>
+    </w:lvl>
+    <w:lvl w:ilvl="6" w:tplc="0409000F" w:tentative="1">
+      <w:start w:val="1"/>
+      <w:numFmt w:val="decimal"/>
+      <w:lvlText w:val="%7."/>
+      <w:lvlJc w:val="left"/>
+      <w:pPr>
+        <w:ind w:left="7920" w:hanging="360"/>
+      </w:pPr>
+    </w:lvl>
+    <w:lvl w:ilvl="7" w:tplc="04090019" w:tentative="1">
+      <w:start w:val="1"/>
+      <w:numFmt w:val="lowerLetter"/>
+      <w:lvlText w:val="%8."/>
+      <w:lvlJc w:val="left"/>
+      <w:pPr>
+        <w:ind w:left="8640" w:hanging="360"/>
+      </w:pPr>
+    </w:lvl>
+    <w:lvl w:ilvl="8" w:tplc="0409001B" w:tentative="1">
+      <w:start w:val="1"/>
+      <w:numFmt w:val="lowerRoman"/>
+      <w:lvlText w:val="%9."/>
+      <w:lvlJc w:val="right"/>
+      <w:pPr>
+        <w:ind w:left="9360" w:hanging="180"/>
+      </w:pPr>
+    </w:lvl>
+  </w:abstractNum>
+  <w:abstractNum w:abstractNumId="3">
+    <w:nsid w:val="1B5D6995"/>
+    <w:multiLevelType w:val="hybridMultilevel"/>
+    <w:tmpl w:val="903AA3A8"/>
+    <w:lvl w:ilvl="0" w:tplc="04090001">
+      <w:start w:val="1"/>
+      <w:numFmt w:val="bullet"/>
+      <w:lvlText w:val=""/>
+      <w:lvlJc w:val="left"/>
+      <w:pPr>
+        <w:ind w:left="3600" w:hanging="360"/>
+      </w:pPr>
+      <w:rPr>
+        <w:rFonts w:ascii="Symbol" w:hAnsi="Symbol" w:hint="default"/>
+      </w:rPr>
+    </w:lvl>
+    <w:lvl w:ilvl="1" w:tplc="04090003" w:tentative="1">
+      <w:start w:val="1"/>
+      <w:numFmt w:val="bullet"/>
+      <w:lvlText w:val="o"/>
+      <w:lvlJc w:val="left"/>
+      <w:pPr>
+        <w:ind w:left="4320" w:hanging="360"/>
+      </w:pPr>
+      <w:rPr>
+        <w:rFonts w:ascii="Courier New" w:hAnsi="Courier New" w:hint="default"/>
+      </w:rPr>
+    </w:lvl>
+    <w:lvl w:ilvl="2" w:tplc="04090005" w:tentative="1">
+      <w:start w:val="1"/>
+      <w:numFmt w:val="bullet"/>
+      <w:lvlText w:val=""/>
+      <w:lvlJc w:val="left"/>
+      <w:pPr>
+        <w:ind w:left="5040" w:hanging="360"/>
+      </w:pPr>
+      <w:rPr>
+        <w:rFonts w:ascii="Wingdings" w:hAnsi="Wingdings" w:hint="default"/>
+      </w:rPr>
+    </w:lvl>
+    <w:lvl w:ilvl="3" w:tplc="04090001" w:tentative="1">
+      <w:start w:val="1"/>
+      <w:numFmt w:val="bullet"/>
+      <w:lvlText w:val=""/>
+      <w:lvlJc w:val="left"/>
+      <w:pPr>
+        <w:ind w:left="5760" w:hanging="360"/>
+      </w:pPr>
+      <w:rPr>
+        <w:rFonts w:ascii="Symbol" w:hAnsi="Symbol" w:hint="default"/>
+      </w:rPr>
+    </w:lvl>
+    <w:lvl w:ilvl="4" w:tplc="04090003" w:tentative="1">
+      <w:start w:val="1"/>
+      <w:numFmt w:val="bullet"/>
+      <w:lvlText w:val="o"/>
+      <w:lvlJc w:val="left"/>
+      <w:pPr>
+        <w:ind w:left="6480" w:hanging="360"/>
+      </w:pPr>
+      <w:rPr>
+        <w:rFonts w:ascii="Courier New" w:hAnsi="Courier New" w:hint="default"/>
+      </w:rPr>
+    </w:lvl>
+    <w:lvl w:ilvl="5" w:tplc="04090005" w:tentative="1">
+      <w:start w:val="1"/>
+      <w:numFmt w:val="bullet"/>
+      <w:lvlText w:val=""/>
+      <w:lvlJc w:val="left"/>
+      <w:pPr>
+        <w:ind w:left="7200" w:hanging="360"/>
+      </w:pPr>
+      <w:rPr>
+        <w:rFonts w:ascii="Wingdings" w:hAnsi="Wingdings" w:hint="default"/>
+      </w:rPr>
+    </w:lvl>
+    <w:lvl w:ilvl="6" w:tplc="04090001" w:tentative="1">
+      <w:start w:val="1"/>
+      <w:numFmt w:val="bullet"/>
+      <w:lvlText w:val=""/>
+      <w:lvlJc w:val="left"/>
+      <w:pPr>
+        <w:ind w:left="7920" w:hanging="360"/>
+      </w:pPr>
+      <w:rPr>
+        <w:rFonts w:ascii="Symbol" w:hAnsi="Symbol" w:hint="default"/>
+      </w:rPr>
+    </w:lvl>
+    <w:lvl w:ilvl="7" w:tplc="04090003" w:tentative="1">
+      <w:start w:val="1"/>
+      <w:numFmt w:val="bullet"/>
+      <w:lvlText w:val="o"/>
+      <w:lvlJc w:val="left"/>
+      <w:pPr>
+        <w:ind w:left="8640" w:hanging="360"/>
+      </w:pPr>
+      <w:rPr>
+        <w:rFonts w:ascii="Courier New" w:hAnsi="Courier New" w:hint="default"/>
+      </w:rPr>
+    </w:lvl>
+    <w:lvl w:ilvl="8" w:tplc="04090005" w:tentative="1">
+      <w:start w:val="1"/>
+      <w:numFmt w:val="bullet"/>
+      <w:lvlText w:val=""/>
+      <w:lvlJc w:val="left"/>
+      <w:pPr>
+        <w:ind w:left="9360" w:hanging="360"/>
+      </w:pPr>
+      <w:rPr>
+        <w:rFonts w:ascii="Wingdings" w:hAnsi="Wingdings" w:hint="default"/>
+      </w:rPr>
+    </w:lvl>
+  </w:abstractNum>
+  <w:abstractNum w:abstractNumId="4">
+    <w:nsid w:val="1D475E65"/>
+    <w:multiLevelType w:val="hybridMultilevel"/>
+    <w:tmpl w:val="BB16E438"/>
+    <w:lvl w:ilvl="0" w:tplc="0409000F">
+      <w:start w:val="1"/>
+      <w:numFmt w:val="decimal"/>
+      <w:lvlText w:val="%1."/>
+      <w:lvlJc w:val="left"/>
+      <w:pPr>
+        <w:ind w:left="720" w:hanging="360"/>
+      </w:pPr>
+      <w:rPr>
+        <w:rFonts w:hint="default"/>
+      </w:rPr>
+    </w:lvl>
+    <w:lvl w:ilvl="1" w:tplc="04090019">
+      <w:start w:val="1"/>
+      <w:numFmt w:val="lowerLetter"/>
+      <w:lvlText w:val="%2."/>
+      <w:lvlJc w:val="left"/>
+      <w:pPr>
+        <w:ind w:left="1440" w:hanging="360"/>
+      </w:pPr>
+    </w:lvl>
+    <w:lvl w:ilvl="2" w:tplc="0409001B">
+      <w:start w:val="1"/>
+      <w:numFmt w:val="lowerRoman"/>
+      <w:lvlText w:val="%3."/>
+      <w:lvlJc w:val="right"/>
+      <w:pPr>
+        <w:ind w:left="2160" w:hanging="180"/>
+      </w:pPr>
+    </w:lvl>
+    <w:lvl w:ilvl="3" w:tplc="0409000F">
+      <w:start w:val="1"/>
+      <w:numFmt w:val="decimal"/>
+      <w:lvlText w:val="%4."/>
+      <w:lvlJc w:val="left"/>
+      <w:pPr>
+        <w:ind w:left="2880" w:hanging="360"/>
+      </w:pPr>
+    </w:lvl>
+    <w:lvl w:ilvl="4" w:tplc="04090019" w:tentative="1">
+      <w:start w:val="1"/>
+      <w:numFmt w:val="lowerLetter"/>
+      <w:lvlText w:val="%5."/>
+      <w:lvlJc w:val="left"/>
+      <w:pPr>
+        <w:ind w:left="3600" w:hanging="360"/>
+      </w:pPr>
+    </w:lvl>
+    <w:lvl w:ilvl="5" w:tplc="0409001B" w:tentative="1">
+      <w:start w:val="1"/>
+      <w:numFmt w:val="lowerRoman"/>
+      <w:lvlText w:val="%6."/>
+      <w:lvlJc w:val="right"/>
+      <w:pPr>
+        <w:ind w:left="4320" w:hanging="180"/>
+      </w:pPr>
+    </w:lvl>
+    <w:lvl w:ilvl="6" w:tplc="0409000F" w:tentative="1">
+      <w:start w:val="1"/>
+      <w:numFmt w:val="decimal"/>
+      <w:lvlText w:val="%7."/>
+      <w:lvlJc w:val="left"/>
+      <w:pPr>
+        <w:ind w:left="5040" w:hanging="360"/>
+      </w:pPr>
+    </w:lvl>
+    <w:lvl w:ilvl="7" w:tplc="04090019" w:tentative="1">
+      <w:start w:val="1"/>
+      <w:numFmt w:val="lowerLetter"/>
+      <w:lvlText w:val="%8."/>
+      <w:lvlJc w:val="left"/>
+      <w:pPr>
+        <w:ind w:left="5760" w:hanging="360"/>
+      </w:pPr>
+    </w:lvl>
+    <w:lvl w:ilvl="8" w:tplc="0409001B" w:tentative="1">
+      <w:start w:val="1"/>
+      <w:numFmt w:val="lowerRoman"/>
+      <w:lvlText w:val="%9."/>
+      <w:lvlJc w:val="right"/>
+      <w:pPr>
+        <w:ind w:left="6480" w:hanging="180"/>
+      </w:pPr>
+    </w:lvl>
+  </w:abstractNum>
+  <w:abstractNum w:abstractNumId="5">
+    <w:nsid w:val="5FDB227E"/>
+    <w:multiLevelType w:val="hybridMultilevel"/>
+    <w:tmpl w:val="F1783378"/>
+    <w:lvl w:ilvl="0" w:tplc="04090001">
+      <w:start w:val="1"/>
+      <w:numFmt w:val="bullet"/>
+      <w:lvlText w:val=""/>
+      <w:lvlJc w:val="left"/>
+      <w:pPr>
+        <w:ind w:left="3600" w:hanging="360"/>
+      </w:pPr>
+      <w:rPr>
+        <w:rFonts w:ascii="Symbol" w:hAnsi="Symbol" w:hint="default"/>
+      </w:rPr>
+    </w:lvl>
+    <w:lvl w:ilvl="1" w:tplc="04090003" w:tentative="1">
+      <w:start w:val="1"/>
+      <w:numFmt w:val="bullet"/>
+      <w:lvlText w:val="o"/>
+      <w:lvlJc w:val="left"/>
+      <w:pPr>
+        <w:ind w:left="4320" w:hanging="360"/>
+      </w:pPr>
+      <w:rPr>
+        <w:rFonts w:ascii="Courier New" w:hAnsi="Courier New" w:hint="default"/>
+      </w:rPr>
+    </w:lvl>
+    <w:lvl w:ilvl="2" w:tplc="04090005" w:tentative="1">
+      <w:start w:val="1"/>
+      <w:numFmt w:val="bullet"/>
+      <w:lvlText w:val=""/>
+      <w:lvlJc w:val="left"/>
+      <w:pPr>
+        <w:ind w:left="5040" w:hanging="360"/>
+      </w:pPr>
+      <w:rPr>
+        <w:rFonts w:ascii="Wingdings" w:hAnsi="Wingdings" w:hint="default"/>
+      </w:rPr>
+    </w:lvl>
+    <w:lvl w:ilvl="3" w:tplc="04090001" w:tentative="1">
+      <w:start w:val="1"/>
+      <w:numFmt w:val="bullet"/>
+      <w:lvlText w:val=""/>
+      <w:lvlJc w:val="left"/>
+      <w:pPr>
+        <w:ind w:left="5760" w:hanging="360"/>
+      </w:pPr>
+      <w:rPr>
+        <w:rFonts w:ascii="Symbol" w:hAnsi="Symbol" w:hint="default"/>
+      </w:rPr>
+    </w:lvl>
+    <w:lvl w:ilvl="4" w:tplc="04090003" w:tentative="1">
+      <w:start w:val="1"/>
+      <w:numFmt w:val="bullet"/>
+      <w:lvlText w:val="o"/>
+      <w:lvlJc w:val="left"/>
+      <w:pPr>
+        <w:ind w:left="6480" w:hanging="360"/>
+      </w:pPr>
+      <w:rPr>
+        <w:rFonts w:ascii="Courier New" w:hAnsi="Courier New" w:hint="default"/>
+      </w:rPr>
+    </w:lvl>
+    <w:lvl w:ilvl="5" w:tplc="04090005" w:tentative="1">
+      <w:start w:val="1"/>
+      <w:numFmt w:val="bullet"/>
+      <w:lvlText w:val=""/>
+      <w:lvlJc w:val="left"/>
+      <w:pPr>
+        <w:ind w:left="7200" w:hanging="360"/>
+      </w:pPr>
+      <w:rPr>
+        <w:rFonts w:ascii="Wingdings" w:hAnsi="Wingdings" w:hint="default"/>
+      </w:rPr>
+    </w:lvl>
+    <w:lvl w:ilvl="6" w:tplc="04090001" w:tentative="1">
+      <w:start w:val="1"/>
+      <w:numFmt w:val="bullet"/>
+      <w:lvlText w:val=""/>
+      <w:lvlJc w:val="left"/>
+      <w:pPr>
+        <w:ind w:left="7920" w:hanging="360"/>
+      </w:pPr>
+      <w:rPr>
+        <w:rFonts w:ascii="Symbol" w:hAnsi="Symbol" w:hint="default"/>
+      </w:rPr>
+    </w:lvl>
+    <w:lvl w:ilvl="7" w:tplc="04090003" w:tentative="1">
+      <w:start w:val="1"/>
+      <w:numFmt w:val="bullet"/>
+      <w:lvlText w:val="o"/>
+      <w:lvlJc w:val="left"/>
+      <w:pPr>
+        <w:ind w:left="8640" w:hanging="360"/>
+      </w:pPr>
+      <w:rPr>
+        <w:rFonts w:ascii="Courier New" w:hAnsi="Courier New" w:hint="default"/>
+      </w:rPr>
+    </w:lvl>
+    <w:lvl w:ilvl="8" w:tplc="04090005" w:tentative="1">
+      <w:start w:val="1"/>
+      <w:numFmt w:val="bullet"/>
+      <w:lvlText w:val=""/>
+      <w:lvlJc w:val="left"/>
+      <w:pPr>
+        <w:ind w:left="9360" w:hanging="360"/>
+      </w:pPr>
+      <w:rPr>
+        <w:rFonts w:ascii="Wingdings" w:hAnsi="Wingdings" w:hint="default"/>
+      </w:rPr>
+    </w:lvl>
+  </w:abstractNum>
+  <w:abstractNum w:abstractNumId="6">
+    <w:nsid w:val="6D564851"/>
+    <w:multiLevelType w:val="hybridMultilevel"/>
+    <w:tmpl w:val="10E441AE"/>
+    <w:lvl w:ilvl="0" w:tplc="04090001">
+      <w:start w:val="1"/>
+      <w:numFmt w:val="bullet"/>
+      <w:lvlText w:val=""/>
+      <w:lvlJc w:val="left"/>
+      <w:pPr>
+        <w:ind w:left="720" w:hanging="360"/>
+      </w:pPr>
+      <w:rPr>
+        <w:rFonts w:ascii="Symbol" w:hAnsi="Symbol" w:hint="default"/>
+      </w:rPr>
+    </w:lvl>
+    <w:lvl w:ilvl="1" w:tplc="04090003">
+      <w:start w:val="1"/>
+      <w:numFmt w:val="bullet"/>
+      <w:lvlText w:val="o"/>
+      <w:lvlJc w:val="left"/>
+      <w:pPr>
+        <w:ind w:left="1440" w:hanging="360"/>
+      </w:pPr>
+      <w:rPr>
+        <w:rFonts w:ascii="Courier New" w:hAnsi="Courier New" w:hint="default"/>
+      </w:rPr>
+    </w:lvl>
+    <w:lvl w:ilvl="2" w:tplc="04090005" w:tentative="1">
+      <w:start w:val="1"/>
+      <w:numFmt w:val="bullet"/>
+      <w:lvlText w:val=""/>
+      <w:lvlJc w:val="left"/>
+      <w:pPr>
+        <w:ind w:left="2160" w:hanging="360"/>
+      </w:pPr>
+      <w:rPr>
+        <w:rFonts w:ascii="Wingdings" w:hAnsi="Wingdings" w:hint="default"/>
+      </w:rPr>
+    </w:lvl>
+    <w:lvl w:ilvl="3" w:tplc="04090001" w:tentative="1">
+      <w:start w:val="1"/>
+      <w:numFmt w:val="bullet"/>
+      <w:lvlText w:val=""/>
+      <w:lvlJc w:val="left"/>
+      <w:pPr>
+        <w:ind w:left="2880" w:hanging="360"/>
+      </w:pPr>
+      <w:rPr>
+        <w:rFonts w:ascii="Symbol" w:hAnsi="Symbol" w:hint="default"/>
+      </w:rPr>
+    </w:lvl>
+    <w:lvl w:ilvl="4" w:tplc="04090003" w:tentative="1">
+      <w:start w:val="1"/>
+      <w:numFmt w:val="bullet"/>
+      <w:lvlText w:val="o"/>
+      <w:lvlJc w:val="left"/>
+      <w:pPr>
+        <w:ind w:left="3600" w:hanging="360"/>
+      </w:pPr>
+      <w:rPr>
+        <w:rFonts w:ascii="Courier New" w:hAnsi="Courier New" w:hint="default"/>
+      </w:rPr>
+    </w:lvl>
+    <w:lvl w:ilvl="5" w:tplc="04090005" w:tentative="1">
+      <w:start w:val="1"/>
+      <w:numFmt w:val="bullet"/>
+      <w:lvlText w:val=""/>
+      <w:lvlJc w:val="left"/>
+      <w:pPr>
+        <w:ind w:left="4320" w:hanging="360"/>
+      </w:pPr>
+      <w:rPr>
+        <w:rFonts w:ascii="Wingdings" w:hAnsi="Wingdings" w:hint="default"/>
+      </w:rPr>
+    </w:lvl>
+    <w:lvl w:ilvl="6" w:tplc="04090001" w:tentative="1">
+      <w:start w:val="1"/>
+      <w:numFmt w:val="bullet"/>
+      <w:lvlText w:val=""/>
+      <w:lvlJc w:val="left"/>
+      <w:pPr>
+        <w:ind w:left="5040" w:hanging="360"/>
+      </w:pPr>
+      <w:rPr>
+        <w:rFonts w:ascii="Symbol" w:hAnsi="Symbol" w:hint="default"/>
+      </w:rPr>
+    </w:lvl>
+    <w:lvl w:ilvl="7" w:tplc="04090003" w:tentative="1">
+      <w:start w:val="1"/>
+      <w:numFmt w:val="bullet"/>
+      <w:lvlText w:val="o"/>
+      <w:lvlJc w:val="left"/>
+      <w:pPr>
+        <w:ind w:left="5760" w:hanging="360"/>
+      </w:pPr>
+      <w:rPr>
+        <w:rFonts w:ascii="Courier New" w:hAnsi="Courier New" w:hint="default"/>
+      </w:rPr>
+    </w:lvl>
+    <w:lvl w:ilvl="8" w:tplc="04090005" w:tentative="1">
+      <w:start w:val="1"/>
+      <w:numFmt w:val="bullet"/>
+      <w:lvlText w:val=""/>
+      <w:lvlJc w:val="left"/>
+      <w:pPr>
+        <w:ind w:left="6480" w:hanging="360"/>
+      </w:pPr>
+      <w:rPr>
+        <w:rFonts w:ascii="Wingdings" w:hAnsi="Wingdings" w:hint="default"/>
+      </w:rPr>
+    </w:lvl>
+  </w:abstractNum>
+  <w:num w:numId="1">
+    <w:abstractNumId w:val="3"/>
+  </w:num>
+  <w:num w:numId="2">
+    <w:abstractNumId w:val="2"/>
+  </w:num>
+  <w:num w:numId="3">
+    <w:abstractNumId w:val="5"/>
+  </w:num>
+  <w:num w:numId="4">
+    <w:abstractNumId w:val="0"/>
+  </w:num>
+  <w:num w:numId="5">
+    <w:abstractNumId w:val="6"/>
+  </w:num>
+  <w:num w:numId="6">
+    <w:abstractNumId w:val="1"/>
+  </w:num>
+  <w:num w:numId="7">
+    <w:abstractNumId w:val="4"/>
+  </w:num>
+</w:numbering>
 </file>
 
 <file path=word/styles.xml><?xml version="1.0" encoding="utf-8"?>
@@ -1336,20 +3807,47 @@
     <w:link w:val="Heading1Char"/>
     <w:uiPriority w:val="9"/>
     <w:qFormat/>
-    <w:rsid w:val="00ED4E40"/>
+    <w:rsid w:val="00901C9B"/>
     <w:pPr>
       <w:keepNext/>
       <w:keepLines/>
+      <w:tabs>
+        <w:tab w:val="left" w:pos="0"/>
+      </w:tabs>
       <w:spacing w:before="480"/>
       <w:outlineLvl w:val="0"/>
+    </w:pPr>
+    <w:rPr>
+      <w:rFonts w:ascii="Century Schoolbook" w:eastAsiaTheme="majorEastAsia" w:hAnsi="Century Schoolbook" w:cstheme="majorBidi"/>
+      <w:b/>
+      <w:bCs/>
+      <w:color w:val="345A8A" w:themeColor="accent1" w:themeShade="B5"/>
+      <w:sz w:val="32"/>
+      <w:szCs w:val="32"/>
+    </w:rPr>
+  </w:style>
+  <w:style w:type="paragraph" w:styleId="Heading2">
+    <w:name w:val="heading 2"/>
+    <w:basedOn w:val="Normal"/>
+    <w:next w:val="Normal"/>
+    <w:link w:val="Heading2Char"/>
+    <w:uiPriority w:val="9"/>
+    <w:unhideWhenUsed/>
+    <w:qFormat/>
+    <w:rsid w:val="00033382"/>
+    <w:pPr>
+      <w:keepNext/>
+      <w:keepLines/>
+      <w:spacing w:before="200"/>
+      <w:outlineLvl w:val="1"/>
     </w:pPr>
     <w:rPr>
       <w:rFonts w:asciiTheme="majorHAnsi" w:eastAsiaTheme="majorEastAsia" w:hAnsiTheme="majorHAnsi" w:cstheme="majorBidi"/>
       <w:b/>
       <w:bCs/>
-      <w:color w:val="345A8A" w:themeColor="accent1" w:themeShade="B5"/>
-      <w:sz w:val="32"/>
-      <w:szCs w:val="32"/>
+      <w:color w:val="4F81BD" w:themeColor="accent1"/>
+      <w:sz w:val="26"/>
+      <w:szCs w:val="26"/>
     </w:rPr>
   </w:style>
   <w:style w:type="character" w:default="1" w:styleId="DefaultParagraphFont">
@@ -1384,9 +3882,9 @@
     <w:basedOn w:val="DefaultParagraphFont"/>
     <w:link w:val="Heading1"/>
     <w:uiPriority w:val="9"/>
-    <w:rsid w:val="00ED4E40"/>
+    <w:rsid w:val="00901C9B"/>
     <w:rPr>
-      <w:rFonts w:asciiTheme="majorHAnsi" w:eastAsiaTheme="majorEastAsia" w:hAnsiTheme="majorHAnsi" w:cstheme="majorBidi"/>
+      <w:rFonts w:ascii="Century Schoolbook" w:eastAsiaTheme="majorEastAsia" w:hAnsi="Century Schoolbook" w:cstheme="majorBidi"/>
       <w:b/>
       <w:bCs/>
       <w:color w:val="345A8A" w:themeColor="accent1" w:themeShade="B5"/>
@@ -1538,6 +4036,32 @@
     <w:rPr>
       <w:sz w:val="20"/>
       <w:szCs w:val="20"/>
+    </w:rPr>
+  </w:style>
+  <w:style w:type="paragraph" w:styleId="ListParagraph">
+    <w:name w:val="List Paragraph"/>
+    <w:basedOn w:val="Normal"/>
+    <w:uiPriority w:val="34"/>
+    <w:qFormat/>
+    <w:rsid w:val="008F2EE9"/>
+    <w:pPr>
+      <w:ind w:left="720"/>
+      <w:contextualSpacing/>
+    </w:pPr>
+  </w:style>
+  <w:style w:type="character" w:customStyle="1" w:styleId="Heading2Char">
+    <w:name w:val="Heading 2 Char"/>
+    <w:basedOn w:val="DefaultParagraphFont"/>
+    <w:link w:val="Heading2"/>
+    <w:uiPriority w:val="9"/>
+    <w:rsid w:val="00033382"/>
+    <w:rPr>
+      <w:rFonts w:asciiTheme="majorHAnsi" w:eastAsiaTheme="majorEastAsia" w:hAnsiTheme="majorHAnsi" w:cstheme="majorBidi"/>
+      <w:b/>
+      <w:bCs/>
+      <w:color w:val="4F81BD" w:themeColor="accent1"/>
+      <w:sz w:val="26"/>
+      <w:szCs w:val="26"/>
     </w:rPr>
   </w:style>
 </w:styles>
@@ -1706,20 +4230,47 @@
     <w:link w:val="Heading1Char"/>
     <w:uiPriority w:val="9"/>
     <w:qFormat/>
-    <w:rsid w:val="00ED4E40"/>
+    <w:rsid w:val="00901C9B"/>
     <w:pPr>
       <w:keepNext/>
       <w:keepLines/>
+      <w:tabs>
+        <w:tab w:val="left" w:pos="0"/>
+      </w:tabs>
       <w:spacing w:before="480"/>
       <w:outlineLvl w:val="0"/>
+    </w:pPr>
+    <w:rPr>
+      <w:rFonts w:ascii="Century Schoolbook" w:eastAsiaTheme="majorEastAsia" w:hAnsi="Century Schoolbook" w:cstheme="majorBidi"/>
+      <w:b/>
+      <w:bCs/>
+      <w:color w:val="345A8A" w:themeColor="accent1" w:themeShade="B5"/>
+      <w:sz w:val="32"/>
+      <w:szCs w:val="32"/>
+    </w:rPr>
+  </w:style>
+  <w:style w:type="paragraph" w:styleId="Heading2">
+    <w:name w:val="heading 2"/>
+    <w:basedOn w:val="Normal"/>
+    <w:next w:val="Normal"/>
+    <w:link w:val="Heading2Char"/>
+    <w:uiPriority w:val="9"/>
+    <w:unhideWhenUsed/>
+    <w:qFormat/>
+    <w:rsid w:val="00033382"/>
+    <w:pPr>
+      <w:keepNext/>
+      <w:keepLines/>
+      <w:spacing w:before="200"/>
+      <w:outlineLvl w:val="1"/>
     </w:pPr>
     <w:rPr>
       <w:rFonts w:asciiTheme="majorHAnsi" w:eastAsiaTheme="majorEastAsia" w:hAnsiTheme="majorHAnsi" w:cstheme="majorBidi"/>
       <w:b/>
       <w:bCs/>
-      <w:color w:val="345A8A" w:themeColor="accent1" w:themeShade="B5"/>
-      <w:sz w:val="32"/>
-      <w:szCs w:val="32"/>
+      <w:color w:val="4F81BD" w:themeColor="accent1"/>
+      <w:sz w:val="26"/>
+      <w:szCs w:val="26"/>
     </w:rPr>
   </w:style>
   <w:style w:type="character" w:default="1" w:styleId="DefaultParagraphFont">
@@ -1754,9 +4305,9 @@
     <w:basedOn w:val="DefaultParagraphFont"/>
     <w:link w:val="Heading1"/>
     <w:uiPriority w:val="9"/>
-    <w:rsid w:val="00ED4E40"/>
+    <w:rsid w:val="00901C9B"/>
     <w:rPr>
-      <w:rFonts w:asciiTheme="majorHAnsi" w:eastAsiaTheme="majorEastAsia" w:hAnsiTheme="majorHAnsi" w:cstheme="majorBidi"/>
+      <w:rFonts w:ascii="Century Schoolbook" w:eastAsiaTheme="majorEastAsia" w:hAnsi="Century Schoolbook" w:cstheme="majorBidi"/>
       <w:b/>
       <w:bCs/>
       <w:color w:val="345A8A" w:themeColor="accent1" w:themeShade="B5"/>
@@ -1908,6 +4459,32 @@
     <w:rPr>
       <w:sz w:val="20"/>
       <w:szCs w:val="20"/>
+    </w:rPr>
+  </w:style>
+  <w:style w:type="paragraph" w:styleId="ListParagraph">
+    <w:name w:val="List Paragraph"/>
+    <w:basedOn w:val="Normal"/>
+    <w:uiPriority w:val="34"/>
+    <w:qFormat/>
+    <w:rsid w:val="008F2EE9"/>
+    <w:pPr>
+      <w:ind w:left="720"/>
+      <w:contextualSpacing/>
+    </w:pPr>
+  </w:style>
+  <w:style w:type="character" w:customStyle="1" w:styleId="Heading2Char">
+    <w:name w:val="Heading 2 Char"/>
+    <w:basedOn w:val="DefaultParagraphFont"/>
+    <w:link w:val="Heading2"/>
+    <w:uiPriority w:val="9"/>
+    <w:rsid w:val="00033382"/>
+    <w:rPr>
+      <w:rFonts w:asciiTheme="majorHAnsi" w:eastAsiaTheme="majorEastAsia" w:hAnsiTheme="majorHAnsi" w:cstheme="majorBidi"/>
+      <w:b/>
+      <w:bCs/>
+      <w:color w:val="4F81BD" w:themeColor="accent1"/>
+      <w:sz w:val="26"/>
+      <w:szCs w:val="26"/>
     </w:rPr>
   </w:style>
 </w:styles>

</xml_diff>

<commit_message>
Cleaning up the Bowtie pre- and post- analysis.
</commit_message>
<xml_diff>
--- a/documentation/APRES ChIP-Seq User Manual.docx
+++ b/documentation/APRES ChIP-Seq User Manual.docx
@@ -281,21 +281,7 @@
         <w:rPr>
           <w:rFonts w:ascii="Century Schoolbook" w:hAnsi="Century Schoolbook"/>
         </w:rPr>
-        <w:t xml:space="preserve">DNA sequencing, also known as </w:t>
-      </w:r>
-      <w:proofErr w:type="spellStart"/>
-      <w:r>
-        <w:rPr>
-          <w:rFonts w:ascii="Century Schoolbook" w:hAnsi="Century Schoolbook"/>
-        </w:rPr>
-        <w:t>ChIP-seq</w:t>
-      </w:r>
-      <w:proofErr w:type="spellEnd"/>
-      <w:r>
-        <w:rPr>
-          <w:rFonts w:ascii="Century Schoolbook" w:hAnsi="Century Schoolbook"/>
-        </w:rPr>
-        <w:t>, is a popular experimental technique</w:t>
+        <w:t>DNA sequencing, also known as ChIP-seq, is a popular experimental technique</w:t>
       </w:r>
       <w:r>
         <w:rPr>
@@ -307,75 +293,39 @@
         <w:rPr>
           <w:rFonts w:ascii="Century Schoolbook" w:hAnsi="Century Schoolbook"/>
         </w:rPr>
-        <w:t xml:space="preserve">. </w:t>
-      </w:r>
-      <w:proofErr w:type="spellStart"/>
-      <w:r>
-        <w:rPr>
-          <w:rFonts w:ascii="Century Schoolbook" w:hAnsi="Century Schoolbook"/>
-        </w:rPr>
-        <w:t>ChIP-seq</w:t>
-      </w:r>
-      <w:proofErr w:type="spellEnd"/>
-      <w:r>
-        <w:rPr>
-          <w:rFonts w:ascii="Century Schoolbook" w:hAnsi="Century Schoolbook"/>
-        </w:rPr>
-        <w:t xml:space="preserve"> is typically used to study DNA-binding transcription regulator proteins</w:t>
-      </w:r>
-      <w:r>
-        <w:rPr>
-          <w:rFonts w:ascii="Century Schoolbook" w:hAnsi="Century Schoolbook"/>
-        </w:rPr>
-        <w:t xml:space="preserve">. A common experimental approach is to perform </w:t>
-      </w:r>
-      <w:proofErr w:type="spellStart"/>
-      <w:r>
-        <w:rPr>
-          <w:rFonts w:ascii="Century Schoolbook" w:hAnsi="Century Schoolbook"/>
-        </w:rPr>
-        <w:t>ChIP-seq</w:t>
-      </w:r>
-      <w:proofErr w:type="spellEnd"/>
-      <w:r>
-        <w:rPr>
-          <w:rFonts w:ascii="Century Schoolbook" w:hAnsi="Century Schoolbook"/>
-        </w:rPr>
-        <w:t xml:space="preserve"> in different conditions – perhaps different cells strains, species, or environmental conditions – and then compare the effects on DNA-binding of a particular protein.</w:t>
-      </w:r>
-    </w:p>
-    <w:p>
-      <w:pPr>
-        <w:tabs>
-          <w:tab w:val="left" w:pos="0"/>
-        </w:tabs>
-        <w:rPr>
-          <w:rFonts w:ascii="Century Schoolbook" w:hAnsi="Century Schoolbook"/>
-        </w:rPr>
-      </w:pPr>
-    </w:p>
-    <w:p>
-      <w:pPr>
-        <w:tabs>
-          <w:tab w:val="left" w:pos="0"/>
-        </w:tabs>
-        <w:rPr>
-          <w:rFonts w:ascii="Century Schoolbook" w:hAnsi="Century Schoolbook"/>
-        </w:rPr>
-      </w:pPr>
-      <w:proofErr w:type="spellStart"/>
-      <w:r>
-        <w:rPr>
-          <w:rFonts w:ascii="Century Schoolbook" w:hAnsi="Century Schoolbook"/>
-        </w:rPr>
-        <w:t>ChIP-seq</w:t>
-      </w:r>
-      <w:proofErr w:type="spellEnd"/>
-      <w:r>
-        <w:rPr>
-          <w:rFonts w:ascii="Century Schoolbook" w:hAnsi="Century Schoolbook"/>
-        </w:rPr>
-        <w:t xml:space="preserve"> methods have become well established for mapping sequenced reads to their reference geno</w:t>
+        <w:t>. ChIP-seq is typically used to study DNA-binding transcription regulator proteins</w:t>
+      </w:r>
+      <w:r>
+        <w:rPr>
+          <w:rFonts w:ascii="Century Schoolbook" w:hAnsi="Century Schoolbook"/>
+        </w:rPr>
+        <w:t>. A common experimental approach is to perform ChIP-seq in different conditions – perhaps different cells strains, species, or environmental conditions – and then compare the effects on DNA-binding of a particular protein.</w:t>
+      </w:r>
+    </w:p>
+    <w:p>
+      <w:pPr>
+        <w:tabs>
+          <w:tab w:val="left" w:pos="0"/>
+        </w:tabs>
+        <w:rPr>
+          <w:rFonts w:ascii="Century Schoolbook" w:hAnsi="Century Schoolbook"/>
+        </w:rPr>
+      </w:pPr>
+    </w:p>
+    <w:p>
+      <w:pPr>
+        <w:tabs>
+          <w:tab w:val="left" w:pos="0"/>
+        </w:tabs>
+        <w:rPr>
+          <w:rFonts w:ascii="Century Schoolbook" w:hAnsi="Century Schoolbook"/>
+        </w:rPr>
+      </w:pPr>
+      <w:r>
+        <w:rPr>
+          <w:rFonts w:ascii="Century Schoolbook" w:hAnsi="Century Schoolbook"/>
+        </w:rPr>
+        <w:t>ChIP-seq methods have become well established for mapping sequenced reads to their reference geno</w:t>
       </w:r>
       <w:r>
         <w:rPr>
@@ -970,23 +920,8 @@
         <w:rPr>
           <w:rFonts w:ascii="Century Schoolbook" w:hAnsi="Century Schoolbook"/>
         </w:rPr>
-        <w:t xml:space="preserve">. It uses a few </w:t>
-      </w:r>
-      <w:proofErr w:type="gramStart"/>
-      <w:r>
-        <w:rPr>
-          <w:rFonts w:ascii="Century Schoolbook" w:hAnsi="Century Schoolbook"/>
-        </w:rPr>
-        <w:t>commonly-used</w:t>
-      </w:r>
-      <w:proofErr w:type="gramEnd"/>
-      <w:r>
-        <w:rPr>
-          <w:rFonts w:ascii="Century Schoolbook" w:hAnsi="Century Schoolbook"/>
-        </w:rPr>
-        <w:t xml:space="preserve"> Python libraries: </w:t>
-      </w:r>
-      <w:proofErr w:type="spellStart"/>
+        <w:t xml:space="preserve">. It uses a few commonly-used Python libraries: </w:t>
+      </w:r>
       <w:r>
         <w:rPr>
           <w:rFonts w:ascii="Century Schoolbook" w:hAnsi="Century Schoolbook"/>
@@ -994,14 +929,12 @@
         </w:rPr>
         <w:t>scipy</w:t>
       </w:r>
-      <w:proofErr w:type="spellEnd"/>
       <w:r>
         <w:rPr>
           <w:rFonts w:ascii="Century Schoolbook" w:hAnsi="Century Schoolbook"/>
         </w:rPr>
         <w:t xml:space="preserve">, </w:t>
       </w:r>
-      <w:proofErr w:type="spellStart"/>
       <w:r>
         <w:rPr>
           <w:rFonts w:ascii="Century Schoolbook" w:hAnsi="Century Schoolbook"/>
@@ -1009,14 +942,12 @@
         </w:rPr>
         <w:t>numpy</w:t>
       </w:r>
-      <w:proofErr w:type="spellEnd"/>
       <w:r>
         <w:rPr>
           <w:rFonts w:ascii="Century Schoolbook" w:hAnsi="Century Schoolbook"/>
         </w:rPr>
         <w:t xml:space="preserve">, and </w:t>
       </w:r>
-      <w:proofErr w:type="spellStart"/>
       <w:r>
         <w:rPr>
           <w:rFonts w:ascii="Century Schoolbook" w:hAnsi="Century Schoolbook"/>
@@ -1024,40 +955,11 @@
         </w:rPr>
         <w:t>matplotlib</w:t>
       </w:r>
-      <w:proofErr w:type="spellEnd"/>
-      <w:r>
-        <w:rPr>
-          <w:rFonts w:ascii="Century Schoolbook" w:hAnsi="Century Schoolbook"/>
-        </w:rPr>
-        <w:t xml:space="preserve">. You </w:t>
-      </w:r>
-      <w:proofErr w:type="gramStart"/>
-      <w:r>
-        <w:rPr>
-          <w:rFonts w:ascii="Century Schoolbook" w:hAnsi="Century Schoolbook"/>
-        </w:rPr>
-        <w:t>made</w:t>
-      </w:r>
-      <w:proofErr w:type="gramEnd"/>
-      <w:r>
-        <w:rPr>
-          <w:rFonts w:ascii="Century Schoolbook" w:hAnsi="Century Schoolbook"/>
-        </w:rPr>
-        <w:t xml:space="preserve"> </w:t>
-      </w:r>
-      <w:proofErr w:type="gramStart"/>
-      <w:r>
-        <w:rPr>
-          <w:rFonts w:ascii="Century Schoolbook" w:hAnsi="Century Schoolbook"/>
-        </w:rPr>
-        <w:t>need</w:t>
-      </w:r>
-      <w:proofErr w:type="gramEnd"/>
-      <w:r>
-        <w:rPr>
-          <w:rFonts w:ascii="Century Schoolbook" w:hAnsi="Century Schoolbook"/>
-        </w:rPr>
-        <w:t xml:space="preserve"> to install these libraries separately.</w:t>
+      <w:r>
+        <w:rPr>
+          <w:rFonts w:ascii="Century Schoolbook" w:hAnsi="Century Schoolbook"/>
+        </w:rPr>
+        <w:t>. You made need to install these libraries separately.</w:t>
       </w:r>
       <w:r>
         <w:rPr>
@@ -1152,15 +1054,7 @@
         <w:t xml:space="preserve">The annotation file describes your FASTQ reads. This file associates reads with known genomes, replicate IDs, and media conditions. The annotation file indicates which </w:t>
       </w:r>
       <w:r>
-        <w:t xml:space="preserve">reads are from </w:t>
-      </w:r>
-      <w:proofErr w:type="gramStart"/>
-      <w:r>
-        <w:t>a</w:t>
-      </w:r>
-      <w:proofErr w:type="gramEnd"/>
-      <w:r>
-        <w:t xml:space="preserve"> </w:t>
+        <w:t xml:space="preserve">reads are from a </w:t>
       </w:r>
       <w:r>
         <w:rPr>
@@ -1214,8 +1108,6 @@
           <w:color w:val="000000" w:themeColor="text1"/>
         </w:rPr>
       </w:pPr>
-      <w:proofErr w:type="spellStart"/>
-      <w:proofErr w:type="gramStart"/>
       <w:r>
         <w:rPr>
           <w:rFonts w:cs="Andale Mono"/>
@@ -1228,23 +1120,7 @@
           <w:rFonts w:cs="Andale Mono"/>
           <w:color w:val="000000" w:themeColor="text1"/>
         </w:rPr>
-        <w:t>le</w:t>
-      </w:r>
-      <w:proofErr w:type="gramEnd"/>
-      <w:r>
-        <w:rPr>
-          <w:rFonts w:cs="Andale Mono"/>
-          <w:color w:val="000000" w:themeColor="text1"/>
-        </w:rPr>
-        <w:t>_tube_name</w:t>
-      </w:r>
-      <w:proofErr w:type="spellEnd"/>
-      <w:r>
-        <w:rPr>
-          <w:rFonts w:cs="Andale Mono"/>
-          <w:color w:val="000000" w:themeColor="text1"/>
-        </w:rPr>
-        <w:t xml:space="preserve"> </w:t>
+        <w:t xml:space="preserve">le_tube_name </w:t>
       </w:r>
     </w:p>
     <w:p>
@@ -1259,24 +1135,13 @@
           <w:color w:val="000000" w:themeColor="text1"/>
         </w:rPr>
       </w:pPr>
-      <w:proofErr w:type="spellStart"/>
-      <w:proofErr w:type="gramStart"/>
       <w:r>
         <w:rPr>
           <w:rFonts w:cs="Andale Mono"/>
           <w:color w:val="000000" w:themeColor="text1"/>
         </w:rPr>
-        <w:t>library</w:t>
-      </w:r>
-      <w:proofErr w:type="gramEnd"/>
-      <w:r>
-        <w:rPr>
-          <w:rFonts w:cs="Andale Mono"/>
-          <w:color w:val="000000" w:themeColor="text1"/>
-        </w:rPr>
-        <w:t>_name</w:t>
-      </w:r>
-      <w:proofErr w:type="spellEnd"/>
+        <w:t>library_name</w:t>
+      </w:r>
     </w:p>
     <w:p>
       <w:pPr>
@@ -1290,8 +1155,6 @@
           <w:color w:val="000000" w:themeColor="text1"/>
         </w:rPr>
       </w:pPr>
-      <w:proofErr w:type="spellStart"/>
-      <w:proofErr w:type="gramStart"/>
       <w:r>
         <w:rPr>
           <w:rFonts w:cs="Andale Mono"/>
@@ -1299,7 +1162,6 @@
         </w:rPr>
         <w:t>index</w:t>
       </w:r>
-      <w:proofErr w:type="gramEnd"/>
     </w:p>
     <w:p>
       <w:pPr>
@@ -1313,21 +1175,12 @@
           <w:color w:val="000000" w:themeColor="text1"/>
         </w:rPr>
       </w:pPr>
-      <w:proofErr w:type="gramStart"/>
       <w:r>
         <w:rPr>
           <w:rFonts w:cs="Andale Mono"/>
           <w:color w:val="000000" w:themeColor="text1"/>
         </w:rPr>
-        <w:t>file</w:t>
-      </w:r>
-      <w:proofErr w:type="gramEnd"/>
-      <w:r>
-        <w:rPr>
-          <w:rFonts w:cs="Andale Mono"/>
-          <w:color w:val="000000" w:themeColor="text1"/>
-        </w:rPr>
-        <w:t>_name</w:t>
+        <w:t>file_name</w:t>
       </w:r>
     </w:p>
     <w:p>
@@ -1342,7 +1195,6 @@
           <w:color w:val="000000" w:themeColor="text1"/>
         </w:rPr>
       </w:pPr>
-      <w:proofErr w:type="gramStart"/>
       <w:r>
         <w:rPr>
           <w:rFonts w:cs="Andale Mono"/>
@@ -1350,7 +1202,6 @@
         </w:rPr>
         <w:t>strain</w:t>
       </w:r>
-      <w:proofErr w:type="gramEnd"/>
     </w:p>
     <w:p>
       <w:pPr>
@@ -1364,8 +1215,6 @@
           <w:color w:val="000000" w:themeColor="text1"/>
         </w:rPr>
       </w:pPr>
-      <w:proofErr w:type="spellEnd"/>
-      <w:proofErr w:type="gramStart"/>
       <w:r>
         <w:rPr>
           <w:rFonts w:cs="Andale Mono"/>
@@ -1373,7 +1222,6 @@
         </w:rPr>
         <w:t>species</w:t>
       </w:r>
-      <w:proofErr w:type="gramEnd"/>
     </w:p>
     <w:p>
       <w:pPr>
@@ -1392,49 +1240,8 @@
           <w:rFonts w:cs="Andale Mono"/>
           <w:color w:val="000000" w:themeColor="text1"/>
         </w:rPr>
-        <w:t xml:space="preserve">Current Options: </w:t>
-      </w:r>
-      <w:proofErr w:type="spellStart"/>
-      <w:r>
-        <w:rPr>
-          <w:rFonts w:cs="Andale Mono"/>
-          <w:color w:val="000000" w:themeColor="text1"/>
-        </w:rPr>
-        <w:t>cdub</w:t>
-      </w:r>
-      <w:proofErr w:type="spellEnd"/>
-      <w:r>
-        <w:rPr>
-          <w:rFonts w:cs="Andale Mono"/>
-          <w:color w:val="000000" w:themeColor="text1"/>
-        </w:rPr>
-        <w:t xml:space="preserve">, </w:t>
-      </w:r>
-      <w:proofErr w:type="spellStart"/>
-      <w:r>
-        <w:rPr>
-          <w:rFonts w:cs="Andale Mono"/>
-          <w:color w:val="000000" w:themeColor="text1"/>
-        </w:rPr>
-        <w:t>calb</w:t>
-      </w:r>
-      <w:proofErr w:type="spellEnd"/>
-      <w:r>
-        <w:rPr>
-          <w:rFonts w:cs="Andale Mono"/>
-          <w:color w:val="000000" w:themeColor="text1"/>
-        </w:rPr>
-        <w:t xml:space="preserve">, </w:t>
-      </w:r>
-      <w:proofErr w:type="spellStart"/>
-      <w:r>
-        <w:rPr>
-          <w:rFonts w:cs="Andale Mono"/>
-          <w:color w:val="000000" w:themeColor="text1"/>
-        </w:rPr>
-        <w:t>ctrop</w:t>
-      </w:r>
-      <w:proofErr w:type="spellEnd"/>
+        <w:t>Current Options: cdub, calb, ctrop</w:t>
+      </w:r>
     </w:p>
     <w:p>
       <w:pPr>
@@ -1453,23 +1260,7 @@
           <w:rFonts w:cs="Andale Mono"/>
           <w:color w:val="000000" w:themeColor="text1"/>
         </w:rPr>
-        <w:t>Hybrid species should be species1_species2, e.g. “</w:t>
-      </w:r>
-      <w:proofErr w:type="spellStart"/>
-      <w:r>
-        <w:rPr>
-          <w:rFonts w:cs="Andale Mono"/>
-          <w:color w:val="000000" w:themeColor="text1"/>
-        </w:rPr>
-        <w:t>cdub_calb</w:t>
-      </w:r>
-      <w:proofErr w:type="spellEnd"/>
-      <w:r>
-        <w:rPr>
-          <w:rFonts w:cs="Andale Mono"/>
-          <w:color w:val="000000" w:themeColor="text1"/>
-        </w:rPr>
-        <w:t>”</w:t>
+        <w:t>Hybrid species should be species1_species2, e.g. “cdub_calb”</w:t>
       </w:r>
     </w:p>
     <w:p>
@@ -1484,8 +1275,6 @@
           <w:color w:val="000000" w:themeColor="text1"/>
         </w:rPr>
       </w:pPr>
-      <w:proofErr w:type="spellStart"/>
-      <w:proofErr w:type="gramStart"/>
       <w:r>
         <w:rPr>
           <w:rFonts w:cs="Andale Mono"/>
@@ -1493,8 +1282,6 @@
         </w:rPr>
         <w:t>tr</w:t>
       </w:r>
-      <w:proofErr w:type="spellEnd"/>
-      <w:proofErr w:type="gramEnd"/>
     </w:p>
     <w:p>
       <w:pPr>
@@ -1521,7 +1308,6 @@
           <w:color w:val="000000" w:themeColor="text1"/>
         </w:rPr>
       </w:pPr>
-      <w:proofErr w:type="gramStart"/>
       <w:r>
         <w:rPr>
           <w:rFonts w:cs="Andale Mono"/>
@@ -1529,7 +1315,6 @@
         </w:rPr>
         <w:t>tag</w:t>
       </w:r>
-      <w:proofErr w:type="gramEnd"/>
       <w:r>
         <w:rPr>
           <w:rFonts w:cs="Andale Mono"/>
@@ -1550,8 +1335,6 @@
           <w:color w:val="000000" w:themeColor="text1"/>
         </w:rPr>
       </w:pPr>
-      <w:proofErr w:type="spellStart"/>
-      <w:proofErr w:type="gramStart"/>
       <w:r>
         <w:rPr>
           <w:rFonts w:cs="Andale Mono"/>
@@ -1559,7 +1342,6 @@
         </w:rPr>
         <w:t>media</w:t>
       </w:r>
-      <w:proofErr w:type="gramEnd"/>
     </w:p>
     <w:p>
       <w:pPr>
@@ -1573,7 +1355,6 @@
           <w:color w:val="000000" w:themeColor="text1"/>
         </w:rPr>
       </w:pPr>
-      <w:proofErr w:type="gramStart"/>
       <w:r>
         <w:rPr>
           <w:rFonts w:cs="Andale Mono"/>
@@ -1581,7 +1362,6 @@
         </w:rPr>
         <w:t>condition</w:t>
       </w:r>
-      <w:proofErr w:type="gramEnd"/>
     </w:p>
     <w:p>
       <w:pPr>
@@ -1595,8 +1375,6 @@
           <w:color w:val="000000" w:themeColor="text1"/>
         </w:rPr>
       </w:pPr>
-      <w:proofErr w:type="spellEnd"/>
-      <w:proofErr w:type="gramStart"/>
       <w:r>
         <w:rPr>
           <w:rFonts w:cs="Andale Mono"/>
@@ -1604,7 +1382,6 @@
         </w:rPr>
         <w:t>replicate</w:t>
       </w:r>
-      <w:proofErr w:type="gramEnd"/>
       <w:r>
         <w:rPr>
           <w:rFonts w:cs="Andale Mono"/>
@@ -1625,7 +1402,6 @@
           <w:color w:val="000000" w:themeColor="text1"/>
         </w:rPr>
       </w:pPr>
-      <w:proofErr w:type="gramStart"/>
       <w:r>
         <w:rPr>
           <w:rFonts w:cs="Andale Mono"/>
@@ -1633,7 +1409,6 @@
         </w:rPr>
         <w:t>comment</w:t>
       </w:r>
-      <w:proofErr w:type="gramEnd"/>
       <w:r>
         <w:rPr>
           <w:color w:val="000000" w:themeColor="text1"/>
@@ -1727,21 +1502,7 @@
         <w:rPr>
           <w:rFonts w:ascii="Century Schoolbook" w:hAnsi="Century Schoolbook"/>
         </w:rPr>
-        <w:t xml:space="preserve"> may require several hours to finish, depending on the size of your </w:t>
-      </w:r>
-      <w:proofErr w:type="spellStart"/>
-      <w:r>
-        <w:rPr>
-          <w:rFonts w:ascii="Century Schoolbook" w:hAnsi="Century Schoolbook"/>
-        </w:rPr>
-        <w:t>ChIP-seq</w:t>
-      </w:r>
-      <w:proofErr w:type="spellEnd"/>
-      <w:r>
-        <w:rPr>
-          <w:rFonts w:ascii="Century Schoolbook" w:hAnsi="Century Schoolbook"/>
-        </w:rPr>
-        <w:t xml:space="preserve"> project</w:t>
+        <w:t xml:space="preserve"> may require several hours to finish, depending on the size of your ChIP-seq project</w:t>
       </w:r>
       <w:r>
         <w:rPr>
@@ -1784,13 +1545,8 @@
       </w:r>
     </w:p>
     <w:p>
-      <w:proofErr w:type="gramStart"/>
-      <w:r>
-        <w:t>python</w:t>
-      </w:r>
-      <w:proofErr w:type="gramEnd"/>
-      <w:r>
-        <w:t xml:space="preserve"> run_distill.py</w:t>
+      <w:r>
+        <w:t>python run_distill.py</w:t>
       </w:r>
     </w:p>
     <w:p/>
@@ -1807,98 +1563,32 @@
     </w:p>
     <w:p>
       <w:r>
-        <w:t>--</w:t>
-      </w:r>
-      <w:proofErr w:type="spellStart"/>
-      <w:proofErr w:type="gramStart"/>
-      <w:r>
-        <w:t>annopath</w:t>
-      </w:r>
-      <w:proofErr w:type="spellEnd"/>
-      <w:proofErr w:type="gramEnd"/>
-      <w:r>
-        <w:t xml:space="preserve"> &lt;PATH&gt;</w:t>
-      </w:r>
-    </w:p>
-    <w:p>
-      <w:r>
-        <w:t>--</w:t>
-      </w:r>
-      <w:proofErr w:type="spellStart"/>
-      <w:proofErr w:type="gramStart"/>
-      <w:r>
-        <w:t>datadir</w:t>
-      </w:r>
-      <w:proofErr w:type="spellEnd"/>
-      <w:proofErr w:type="gramEnd"/>
-      <w:r>
-        <w:t xml:space="preserve"> &lt;PATH&gt;</w:t>
-      </w:r>
-    </w:p>
-    <w:p>
-      <w:r>
-        <w:t>--</w:t>
-      </w:r>
-      <w:proofErr w:type="spellStart"/>
-      <w:proofErr w:type="gramStart"/>
-      <w:r>
-        <w:t>outdir</w:t>
-      </w:r>
-      <w:proofErr w:type="spellEnd"/>
-      <w:proofErr w:type="gramEnd"/>
-      <w:r>
-        <w:t xml:space="preserve"> &lt;PATH&gt;</w:t>
-      </w:r>
-    </w:p>
-    <w:p>
-      <w:r>
-        <w:t>--</w:t>
-      </w:r>
-      <w:proofErr w:type="spellStart"/>
-      <w:proofErr w:type="gramStart"/>
-      <w:r>
-        <w:t>dbpath</w:t>
-      </w:r>
-      <w:proofErr w:type="spellEnd"/>
-      <w:proofErr w:type="gramEnd"/>
-      <w:r>
-        <w:t xml:space="preserve"> &lt;PATH&gt;</w:t>
-      </w:r>
-    </w:p>
-    <w:p>
-      <w:r>
-        <w:t>--</w:t>
-      </w:r>
-      <w:proofErr w:type="spellStart"/>
-      <w:proofErr w:type="gramStart"/>
-      <w:r>
-        <w:t>project</w:t>
-      </w:r>
-      <w:proofErr w:type="gramEnd"/>
-      <w:r>
-        <w:t>_name</w:t>
-      </w:r>
-      <w:proofErr w:type="spellEnd"/>
-      <w:r>
-        <w:t xml:space="preserve"> &lt;NAME&gt;</w:t>
-      </w:r>
-    </w:p>
-    <w:p>
-      <w:r>
-        <w:t>--</w:t>
-      </w:r>
-      <w:proofErr w:type="spellStart"/>
-      <w:proofErr w:type="gramStart"/>
-      <w:r>
-        <w:t>genome</w:t>
-      </w:r>
-      <w:proofErr w:type="gramEnd"/>
-      <w:r>
-        <w:t>_list</w:t>
-      </w:r>
-      <w:proofErr w:type="spellEnd"/>
-      <w:r>
-        <w:t xml:space="preserve"> &lt;PATH&gt;</w:t>
+        <w:t>--annopath &lt;PATH&gt;</w:t>
+      </w:r>
+    </w:p>
+    <w:p>
+      <w:r>
+        <w:t>--datadir &lt;PATH&gt;</w:t>
+      </w:r>
+    </w:p>
+    <w:p>
+      <w:r>
+        <w:t>--outdir &lt;PATH&gt;</w:t>
+      </w:r>
+    </w:p>
+    <w:p>
+      <w:r>
+        <w:t>--dbpath &lt;PATH&gt;</w:t>
+      </w:r>
+    </w:p>
+    <w:p>
+      <w:r>
+        <w:t>--project_name &lt;NAME&gt;</w:t>
+      </w:r>
+    </w:p>
+    <w:p>
+      <w:r>
+        <w:t>--genome_list &lt;PATH&gt;</w:t>
       </w:r>
     </w:p>
     <w:p/>
@@ -1913,82 +1603,27 @@
     </w:p>
     <w:p>
       <w:r>
-        <w:t>--</w:t>
-      </w:r>
-      <w:proofErr w:type="spellStart"/>
-      <w:proofErr w:type="gramStart"/>
-      <w:r>
-        <w:t>use</w:t>
-      </w:r>
-      <w:proofErr w:type="gramEnd"/>
-      <w:r>
-        <w:t>_mpi</w:t>
-      </w:r>
-      <w:proofErr w:type="spellEnd"/>
-      <w:r>
-        <w:t xml:space="preserve"> 1</w:t>
-      </w:r>
-    </w:p>
-    <w:p>
-      <w:r>
-        <w:t>--</w:t>
-      </w:r>
-      <w:proofErr w:type="spellStart"/>
-      <w:proofErr w:type="gramStart"/>
-      <w:r>
-        <w:t>mismatch</w:t>
-      </w:r>
-      <w:proofErr w:type="gramEnd"/>
-      <w:r>
-        <w:t>_thresh</w:t>
-      </w:r>
-      <w:proofErr w:type="spellEnd"/>
-      <w:r>
-        <w:t xml:space="preserve"> 1000000</w:t>
-      </w:r>
-    </w:p>
-    <w:p>
-      <w:r>
-        <w:t>--</w:t>
-      </w:r>
-      <w:proofErr w:type="spellStart"/>
-      <w:proofErr w:type="gramStart"/>
-      <w:r>
-        <w:t>chrom</w:t>
-      </w:r>
-      <w:proofErr w:type="gramEnd"/>
-      <w:r>
-        <w:t>_filter</w:t>
-      </w:r>
-      <w:proofErr w:type="spellEnd"/>
-      <w:r>
-        <w:t xml:space="preserve"> &lt;KEYWORD&gt;</w:t>
-      </w:r>
-    </w:p>
-    <w:p>
-      <w:r>
-        <w:t>--</w:t>
-      </w:r>
-      <w:proofErr w:type="gramStart"/>
-      <w:r>
-        <w:t>jump</w:t>
-      </w:r>
-      <w:proofErr w:type="gramEnd"/>
-      <w:r>
-        <w:t xml:space="preserve"> &lt;INTEGER&gt;</w:t>
-      </w:r>
-    </w:p>
-    <w:p>
-      <w:r>
-        <w:t>--</w:t>
-      </w:r>
-      <w:proofErr w:type="gramStart"/>
-      <w:r>
-        <w:t>stop</w:t>
-      </w:r>
-      <w:proofErr w:type="gramEnd"/>
-      <w:r>
-        <w:t xml:space="preserve"> &lt;INTEGER&gt;</w:t>
+        <w:t>--use_mpi 1</w:t>
+      </w:r>
+    </w:p>
+    <w:p>
+      <w:r>
+        <w:t>--mismatch_thresh 1000000</w:t>
+      </w:r>
+    </w:p>
+    <w:p>
+      <w:r>
+        <w:t>--chrom_filter &lt;KEYWORD&gt;</w:t>
+      </w:r>
+    </w:p>
+    <w:p>
+      <w:r>
+        <w:t>--jump &lt;INTEGER&gt;</w:t>
+      </w:r>
+    </w:p>
+    <w:p>
+      <w:r>
+        <w:t>--stop &lt;INTEGER&gt;</w:t>
       </w:r>
     </w:p>
     <w:p/>
@@ -2043,15 +1678,7 @@
     </w:p>
     <w:p>
       <w:r>
-        <w:t xml:space="preserve">2.31. </w:t>
-      </w:r>
-      <w:proofErr w:type="spellStart"/>
-      <w:r>
-        <w:t>Pring</w:t>
-      </w:r>
-      <w:proofErr w:type="spellEnd"/>
-      <w:r>
-        <w:t xml:space="preserve"> Reads Histograms</w:t>
+        <w:t>2.31. Pring Reads Histograms</w:t>
       </w:r>
     </w:p>
     <w:p>
@@ -2072,25 +1699,12 @@
     </w:p>
     <w:p>
       <w:r>
-        <w:t xml:space="preserve">3.2. BAM to </w:t>
-      </w:r>
-      <w:proofErr w:type="spellStart"/>
-      <w:r>
-        <w:t>BedGraph</w:t>
-      </w:r>
-      <w:proofErr w:type="spellEnd"/>
-    </w:p>
-    <w:p>
-      <w:r>
-        <w:t xml:space="preserve">3.3. Check </w:t>
-      </w:r>
-      <w:proofErr w:type="spellStart"/>
-      <w:r>
-        <w:t>BedGraph</w:t>
-      </w:r>
-      <w:proofErr w:type="spellEnd"/>
-      <w:r>
-        <w:t xml:space="preserve"> files</w:t>
+        <w:t>3.2. BAM to BedGraph</w:t>
+      </w:r>
+    </w:p>
+    <w:p>
+      <w:r>
+        <w:t>3.3. Check BedGraph files</w:t>
       </w:r>
     </w:p>
     <w:p/>
@@ -2109,11 +1723,9 @@
     </w:p>
     <w:p/>
     <w:p>
-      <w:proofErr w:type="gramStart"/>
       <w:r>
         <w:t>5. Calculate FE</w:t>
       </w:r>
-      <w:proofErr w:type="gramEnd"/>
     </w:p>
     <w:p>
       <w:r>
@@ -2145,14 +1757,7 @@
     <w:p>
       <w:r>
         <w:tab/>
-      </w:r>
-      <w:proofErr w:type="spellStart"/>
-      <w:r>
-        <w:t>i</w:t>
-      </w:r>
-      <w:proofErr w:type="spellEnd"/>
-      <w:r>
-        <w:t>. Build Visualization Database</w:t>
+        <w:t>i. Build Visualization Database</w:t>
       </w:r>
     </w:p>
     <w:p>
@@ -2191,16 +1796,28 @@
       </w:r>
     </w:p>
     <w:p>
-      <w:r>
+      <w:pPr>
+        <w:rPr>
+          <w:b/>
+        </w:rPr>
+      </w:pPr>
+      <w:r>
+        <w:rPr>
+          <w:b/>
+        </w:rPr>
         <w:t>Notes from Meeting May 6</w:t>
       </w:r>
       <w:r>
         <w:rPr>
+          <w:b/>
           <w:vertAlign w:val="superscript"/>
         </w:rPr>
         <w:t>th</w:t>
       </w:r>
       <w:r>
+        <w:rPr>
+          <w:b/>
+        </w:rPr>
         <w:t>, 2015:</w:t>
       </w:r>
     </w:p>
@@ -2208,6 +1825,12 @@
     <w:p>
       <w:r>
         <w:t>Parameters to add to run_distill.py</w:t>
+      </w:r>
+    </w:p>
+    <w:p>
+      <w:r>
+        <w:tab/>
+        <w:t>--mismatch_threshold X (for post-Bowtie)</w:t>
       </w:r>
     </w:p>
     <w:p>
@@ -2215,118 +1838,34 @@
         <w:tab/>
         <w:t>--</w:t>
       </w:r>
-      <w:proofErr w:type="spellStart"/>
-      <w:proofErr w:type="gramStart"/>
-      <w:r>
-        <w:t>mismatch</w:t>
-      </w:r>
-      <w:proofErr w:type="gramEnd"/>
-      <w:r>
-        <w:t>_threshold</w:t>
-      </w:r>
-      <w:proofErr w:type="spellEnd"/>
-      <w:r>
-        <w:t xml:space="preserve"> X (for post-Bowtie)</w:t>
+      <w:r>
+        <w:t>eliminate_multialign (skips those reads with multiple alignment positions</w:t>
+      </w:r>
+      <w:r>
+        <w:t>, based on the XS flag in SAM</w:t>
+      </w:r>
+      <w:bookmarkStart w:id="3" w:name="_GoBack"/>
+      <w:bookmarkEnd w:id="3"/>
+      <w:r>
+        <w:t>)</w:t>
       </w:r>
     </w:p>
     <w:p>
       <w:r>
         <w:tab/>
-        <w:t>--</w:t>
-      </w:r>
-      <w:proofErr w:type="spellStart"/>
-      <w:proofErr w:type="gramStart"/>
-      <w:r>
-        <w:t>eliminate</w:t>
-      </w:r>
-      <w:proofErr w:type="gramEnd"/>
-      <w:r>
-        <w:t>_multilocs</w:t>
-      </w:r>
-      <w:proofErr w:type="spellEnd"/>
-      <w:r>
-        <w:t xml:space="preserve"> YES/NO</w:t>
+        <w:t>--min_qval X (for MACS2)</w:t>
       </w:r>
     </w:p>
     <w:p>
       <w:r>
         <w:tab/>
-        <w:t>--</w:t>
-      </w:r>
-      <w:proofErr w:type="spellStart"/>
-      <w:proofErr w:type="gramStart"/>
-      <w:r>
-        <w:t>min</w:t>
-      </w:r>
-      <w:proofErr w:type="gramEnd"/>
-      <w:r>
-        <w:t>_qval</w:t>
-      </w:r>
-      <w:proofErr w:type="spellEnd"/>
-      <w:r>
-        <w:t xml:space="preserve"> X (for MACS2)</w:t>
+        <w:t>--peak_style &lt;any intergenic, peak intergenic, any exonic&gt;</w:t>
       </w:r>
     </w:p>
     <w:p>
       <w:r>
         <w:tab/>
-        <w:t>--</w:t>
-      </w:r>
-      <w:proofErr w:type="spellStart"/>
-      <w:proofErr w:type="gramStart"/>
-      <w:r>
-        <w:t>peak</w:t>
-      </w:r>
-      <w:proofErr w:type="gramEnd"/>
-      <w:r>
-        <w:t>_style</w:t>
-      </w:r>
-      <w:proofErr w:type="spellEnd"/>
-      <w:r>
-        <w:t xml:space="preserve"> &lt;any </w:t>
-      </w:r>
-      <w:proofErr w:type="spellStart"/>
-      <w:r>
-        <w:t>intergenic</w:t>
-      </w:r>
-      <w:proofErr w:type="spellEnd"/>
-      <w:r>
-        <w:t xml:space="preserve">, peak </w:t>
-      </w:r>
-      <w:proofErr w:type="spellStart"/>
-      <w:r>
-        <w:t>intergenic</w:t>
-      </w:r>
-      <w:proofErr w:type="spellEnd"/>
-      <w:r>
-        <w:t xml:space="preserve">, any </w:t>
-      </w:r>
-      <w:proofErr w:type="spellStart"/>
-      <w:r>
-        <w:t>exonic</w:t>
-      </w:r>
-      <w:proofErr w:type="spellEnd"/>
-      <w:r>
-        <w:t>&gt;</w:t>
-      </w:r>
-    </w:p>
-    <w:p>
-      <w:r>
-        <w:tab/>
-        <w:t>--</w:t>
-      </w:r>
-      <w:proofErr w:type="spellStart"/>
-      <w:proofErr w:type="gramStart"/>
-      <w:r>
-        <w:t>rep</w:t>
-      </w:r>
-      <w:proofErr w:type="gramEnd"/>
-      <w:r>
-        <w:t>_comp_style</w:t>
-      </w:r>
-      <w:proofErr w:type="spellEnd"/>
-      <w:r>
-        <w:t xml:space="preserve"> &lt;INTERSECTION/UNION&gt;</w:t>
+        <w:t>--rep_comp_style &lt;INTERSECTION/UNION&gt;</w:t>
       </w:r>
     </w:p>
     <w:p/>
@@ -2379,15 +1918,7 @@
         </w:numPr>
       </w:pPr>
       <w:r>
-        <w:t xml:space="preserve">Do this use “–q 1” in </w:t>
-      </w:r>
-      <w:proofErr w:type="spellStart"/>
-      <w:r>
-        <w:t>samtools</w:t>
-      </w:r>
-      <w:proofErr w:type="spellEnd"/>
-      <w:r>
-        <w:t xml:space="preserve"> view</w:t>
+        <w:t>Do this use “–q 1” in samtools view</w:t>
       </w:r>
     </w:p>
     <w:p>
@@ -2423,25 +1954,7 @@
         </w:numPr>
       </w:pPr>
       <w:r>
-        <w:t>“</w:t>
-      </w:r>
-      <w:proofErr w:type="spellStart"/>
-      <w:proofErr w:type="gramStart"/>
-      <w:r>
-        <w:t>samtools</w:t>
-      </w:r>
-      <w:proofErr w:type="spellEnd"/>
-      <w:proofErr w:type="gramEnd"/>
-      <w:r>
-        <w:t xml:space="preserve"> </w:t>
-      </w:r>
-      <w:proofErr w:type="spellStart"/>
-      <w:r>
-        <w:t>rmdup</w:t>
-      </w:r>
-      <w:proofErr w:type="spellEnd"/>
-      <w:r>
-        <w:t>” will do this.</w:t>
+        <w:t>“samtools rmdup” will do this.</w:t>
       </w:r>
     </w:p>
     <w:p>
@@ -2465,15 +1978,7 @@
         </w:numPr>
       </w:pPr>
       <w:r>
-        <w:t xml:space="preserve">MACS2 – </w:t>
-      </w:r>
-      <w:proofErr w:type="spellStart"/>
-      <w:r>
-        <w:t>shiftsize</w:t>
-      </w:r>
-      <w:proofErr w:type="spellEnd"/>
-      <w:r>
-        <w:t xml:space="preserve"> –effective genome size</w:t>
+        <w:t>MACS2 – shiftsize –effective genome size</w:t>
       </w:r>
     </w:p>
     <w:p>
@@ -2512,26 +2017,14 @@
         </w:numPr>
       </w:pPr>
       <w:r>
+        <w:t xml:space="preserve">–slocal versus </w:t>
+      </w:r>
+      <w:r>
         <w:t>–</w:t>
       </w:r>
-      <w:proofErr w:type="spellStart"/>
-      <w:proofErr w:type="gramStart"/>
-      <w:r>
-        <w:t>slocal</w:t>
-      </w:r>
-      <w:proofErr w:type="spellEnd"/>
-      <w:proofErr w:type="gramEnd"/>
-      <w:r>
-        <w:t xml:space="preserve"> versus </w:t>
-      </w:r>
-      <w:r>
-        <w:t>–</w:t>
-      </w:r>
-      <w:proofErr w:type="spellStart"/>
       <w:r>
         <w:t>llocal</w:t>
       </w:r>
-      <w:proofErr w:type="spellEnd"/>
     </w:p>
     <w:p>
       <w:pPr>
@@ -2602,15 +2095,7 @@
         </w:numPr>
       </w:pPr>
       <w:r>
-        <w:t>Add an option –</w:t>
-      </w:r>
-      <w:proofErr w:type="spellStart"/>
-      <w:r>
-        <w:t>peak_style</w:t>
-      </w:r>
-      <w:proofErr w:type="spellEnd"/>
-      <w:r>
-        <w:t xml:space="preserve"> for rejecting/keeping peaks.</w:t>
+        <w:t>Add an option –peak_style for rejecting/keeping peaks.</w:t>
       </w:r>
     </w:p>
     <w:p>
@@ -2622,23 +2107,7 @@
         </w:numPr>
       </w:pPr>
       <w:r>
-        <w:t xml:space="preserve">Use </w:t>
-      </w:r>
-      <w:proofErr w:type="gramStart"/>
-      <w:r>
-        <w:t>all the</w:t>
-      </w:r>
-      <w:proofErr w:type="gramEnd"/>
-      <w:r>
-        <w:t xml:space="preserve"> </w:t>
-      </w:r>
-      <w:proofErr w:type="spellStart"/>
-      <w:r>
-        <w:t>intergenic</w:t>
-      </w:r>
-      <w:proofErr w:type="spellEnd"/>
-      <w:r>
-        <w:t xml:space="preserve"> region? Versus use just the 1KB upstream from a gene.</w:t>
+        <w:t>Use all the intergenic region? Versus use just the 1KB upstream from a gene.</w:t>
       </w:r>
     </w:p>
     <w:p>
@@ -2698,20 +2167,7 @@
         </w:numPr>
       </w:pPr>
       <w:r>
-        <w:t xml:space="preserve">Eugenio: fix the PNG </w:t>
-      </w:r>
-      <w:proofErr w:type="spellStart"/>
-      <w:r>
-        <w:t>visualztion</w:t>
-      </w:r>
-      <w:proofErr w:type="spellEnd"/>
-      <w:r>
-        <w:t xml:space="preserve"> to co</w:t>
-      </w:r>
-      <w:bookmarkStart w:id="3" w:name="_GoBack"/>
-      <w:bookmarkEnd w:id="3"/>
-      <w:r>
-        <w:t>lor yellow last.</w:t>
+        <w:t>Eugenio: fix the PNG visualztion to color yellow last.</w:t>
       </w:r>
     </w:p>
     <w:p>
@@ -2744,15 +2200,7 @@
     <w:p>
       <w:r>
         <w:tab/>
-        <w:t xml:space="preserve">Rather than doing all-by-all combinations, vary one at </w:t>
-      </w:r>
-      <w:proofErr w:type="spellStart"/>
-      <w:r>
-        <w:t>at</w:t>
-      </w:r>
-      <w:proofErr w:type="spellEnd"/>
-      <w:r>
-        <w:t xml:space="preserve"> time.</w:t>
+        <w:t>Rather than doing all-by-all combinations, vary one at at time.</w:t>
       </w:r>
     </w:p>
     <w:p>
@@ -2768,21 +2216,7 @@
         <w:rPr>
           <w:b/>
         </w:rPr>
-        <w:t xml:space="preserve">Genome </w:t>
-      </w:r>
-      <w:proofErr w:type="gramStart"/>
-      <w:r>
-        <w:rPr>
-          <w:b/>
-        </w:rPr>
-        <w:t>size – double</w:t>
-      </w:r>
-      <w:proofErr w:type="gramEnd"/>
-      <w:r>
-        <w:rPr>
-          <w:b/>
-        </w:rPr>
-        <w:t xml:space="preserve"> it</w:t>
+        <w:t>Genome size – double it</w:t>
       </w:r>
       <w:r>
         <w:rPr>
@@ -2845,7 +2279,6 @@
           <w:rFonts w:ascii="Century Schoolbook" w:hAnsi="Century Schoolbook"/>
         </w:rPr>
       </w:pPr>
-      <w:proofErr w:type="spellStart"/>
       <w:r>
         <w:rPr>
           <w:rFonts w:ascii="Century Schoolbook" w:hAnsi="Century Schoolbook"/>
@@ -2858,7 +2291,6 @@
         </w:rPr>
         <w:t>sdfadsf</w:t>
       </w:r>
-      <w:proofErr w:type="spellEnd"/>
     </w:p>
     <w:p>
       <w:pPr>
@@ -2905,16 +2337,12 @@
           <w:rFonts w:ascii="Century Schoolbook" w:hAnsi="Century Schoolbook"/>
         </w:rPr>
       </w:pPr>
-      <w:proofErr w:type="spellStart"/>
-      <w:proofErr w:type="gramStart"/>
       <w:r>
         <w:rPr>
           <w:rFonts w:ascii="Century Schoolbook" w:hAnsi="Century Schoolbook"/>
         </w:rPr>
         <w:t>asdfasdf</w:t>
       </w:r>
-      <w:proofErr w:type="spellEnd"/>
-      <w:proofErr w:type="gramEnd"/>
     </w:p>
     <w:sectPr>
       <w:pgSz w:w="12240" w:h="15840"/>

</xml_diff>

<commit_message>
Fixed some bugs regarding the new command-line options that I added.
</commit_message>
<xml_diff>
--- a/documentation/APRES ChIP-Seq User Manual.docx
+++ b/documentation/APRES ChIP-Seq User Manual.docx
@@ -1839,13 +1839,19 @@
         <w:t>--</w:t>
       </w:r>
       <w:r>
-        <w:t>eliminate_multialign (skips those reads with multiple alignment positions</w:t>
-      </w:r>
-      <w:r>
-        <w:t>, based on the XS flag in SAM</w:t>
+        <w:t>eliminate_multialign</w:t>
+      </w:r>
+      <w:r>
+        <w:t xml:space="preserve"> – this is now DEFAULT turned on.</w:t>
       </w:r>
       <w:bookmarkStart w:id="3" w:name="_GoBack"/>
       <w:bookmarkEnd w:id="3"/>
+      <w:r>
+        <w:t xml:space="preserve"> (skips those reads with multiple alignment positions</w:t>
+      </w:r>
+      <w:r>
+        <w:t>, based on the XS flag in SAM</w:t>
+      </w:r>
       <w:r>
         <w:t>)</w:t>
       </w:r>

</xml_diff>

<commit_message>
Moved the architecture to an intergenic-based approach, rather than a gene order based approach, for mapping summits and FE data to genes. See notes from Eugenio Mancera
</commit_message>
<xml_diff>
--- a/documentation/APRES ChIP-Seq User Manual.docx
+++ b/documentation/APRES ChIP-Seq User Manual.docx
@@ -2126,7 +2126,25 @@
           <w:sz w:val="22"/>
           <w:szCs w:val="22"/>
         </w:rPr>
-        <w:t>three commonly-used P</w:t>
+        <w:t xml:space="preserve">three </w:t>
+      </w:r>
+      <w:proofErr w:type="gramStart"/>
+      <w:r>
+        <w:rPr>
+          <w:rFonts w:ascii="Century Schoolbook" w:hAnsi="Century Schoolbook"/>
+          <w:sz w:val="22"/>
+          <w:szCs w:val="22"/>
+        </w:rPr>
+        <w:t>commonly-used</w:t>
+      </w:r>
+      <w:proofErr w:type="gramEnd"/>
+      <w:r>
+        <w:rPr>
+          <w:rFonts w:ascii="Century Schoolbook" w:hAnsi="Century Schoolbook"/>
+          <w:sz w:val="22"/>
+          <w:szCs w:val="22"/>
+        </w:rPr>
+        <w:t xml:space="preserve"> P</w:t>
       </w:r>
       <w:r>
         <w:rPr>
@@ -2651,6 +2669,7 @@
           <w:szCs w:val="20"/>
         </w:rPr>
       </w:pPr>
+      <w:proofErr w:type="gramStart"/>
       <w:r>
         <w:rPr>
           <w:rFonts w:ascii="Courier" w:hAnsi="Courier"/>
@@ -2658,7 +2677,17 @@
           <w:sz w:val="20"/>
           <w:szCs w:val="20"/>
         </w:rPr>
-        <w:t>git clone https://github.com/vhsvhs/SeqTools</w:t>
+        <w:t>git</w:t>
+      </w:r>
+      <w:proofErr w:type="gramEnd"/>
+      <w:r>
+        <w:rPr>
+          <w:rFonts w:ascii="Courier" w:hAnsi="Courier"/>
+          <w:color w:val="4F81BD" w:themeColor="accent1"/>
+          <w:sz w:val="20"/>
+          <w:szCs w:val="20"/>
+        </w:rPr>
+        <w:t xml:space="preserve"> clone https://github.com/vhsvhs/SeqTools</w:t>
       </w:r>
     </w:p>
     <w:p>
@@ -3107,13 +3136,23 @@
           <w:szCs w:val="22"/>
         </w:rPr>
       </w:pPr>
-      <w:r>
-        <w:rPr>
-          <w:b/>
-          <w:sz w:val="22"/>
-          <w:szCs w:val="22"/>
-        </w:rPr>
-        <w:t>python run_distill.py</w:t>
+      <w:proofErr w:type="gramStart"/>
+      <w:r>
+        <w:rPr>
+          <w:b/>
+          <w:sz w:val="22"/>
+          <w:szCs w:val="22"/>
+        </w:rPr>
+        <w:t>python</w:t>
+      </w:r>
+      <w:proofErr w:type="gramEnd"/>
+      <w:r>
+        <w:rPr>
+          <w:b/>
+          <w:sz w:val="22"/>
+          <w:szCs w:val="22"/>
+        </w:rPr>
+        <w:t xml:space="preserve"> run_distill.py</w:t>
       </w:r>
       <w:r>
         <w:rPr>
@@ -3168,7 +3207,25 @@
           <w:sz w:val="22"/>
           <w:szCs w:val="22"/>
         </w:rPr>
-        <w:t>--configpath PATH</w:t>
+        <w:t>--</w:t>
+      </w:r>
+      <w:proofErr w:type="gramStart"/>
+      <w:r>
+        <w:rPr>
+          <w:b/>
+          <w:sz w:val="22"/>
+          <w:szCs w:val="22"/>
+        </w:rPr>
+        <w:t>configpath</w:t>
+      </w:r>
+      <w:proofErr w:type="gramEnd"/>
+      <w:r>
+        <w:rPr>
+          <w:b/>
+          <w:sz w:val="22"/>
+          <w:szCs w:val="22"/>
+        </w:rPr>
+        <w:t xml:space="preserve"> PATH</w:t>
       </w:r>
     </w:p>
     <w:p>
@@ -3208,7 +3265,25 @@
           <w:sz w:val="22"/>
           <w:szCs w:val="22"/>
         </w:rPr>
-        <w:t>--datadir PATH</w:t>
+        <w:t>--</w:t>
+      </w:r>
+      <w:proofErr w:type="gramStart"/>
+      <w:r>
+        <w:rPr>
+          <w:b/>
+          <w:sz w:val="22"/>
+          <w:szCs w:val="22"/>
+        </w:rPr>
+        <w:t>datadir</w:t>
+      </w:r>
+      <w:proofErr w:type="gramEnd"/>
+      <w:r>
+        <w:rPr>
+          <w:b/>
+          <w:sz w:val="22"/>
+          <w:szCs w:val="22"/>
+        </w:rPr>
+        <w:t xml:space="preserve"> PATH</w:t>
       </w:r>
     </w:p>
     <w:p>
@@ -3248,7 +3323,25 @@
           <w:sz w:val="22"/>
           <w:szCs w:val="22"/>
         </w:rPr>
-        <w:t>--outdir PATH</w:t>
+        <w:t>--</w:t>
+      </w:r>
+      <w:proofErr w:type="gramStart"/>
+      <w:r>
+        <w:rPr>
+          <w:b/>
+          <w:sz w:val="22"/>
+          <w:szCs w:val="22"/>
+        </w:rPr>
+        <w:t>outdir</w:t>
+      </w:r>
+      <w:proofErr w:type="gramEnd"/>
+      <w:r>
+        <w:rPr>
+          <w:b/>
+          <w:sz w:val="22"/>
+          <w:szCs w:val="22"/>
+        </w:rPr>
+        <w:t xml:space="preserve"> PATH</w:t>
       </w:r>
     </w:p>
     <w:p>
@@ -3288,14 +3381,32 @@
           <w:sz w:val="22"/>
           <w:szCs w:val="22"/>
         </w:rPr>
-        <w:t xml:space="preserve">s recommended that you set your output directory PATH to the value “./”, navigate to this folder, and </w:t>
-      </w:r>
+        <w:t>s recommended that you set your output directory PATH to the value “</w:t>
+      </w:r>
+      <w:proofErr w:type="gramStart"/>
       <w:r>
         <w:rPr>
           <w:color w:val="FF0000"/>
           <w:sz w:val="22"/>
           <w:szCs w:val="22"/>
         </w:rPr>
+        <w:t>./</w:t>
+      </w:r>
+      <w:proofErr w:type="gramEnd"/>
+      <w:r>
+        <w:rPr>
+          <w:color w:val="FF0000"/>
+          <w:sz w:val="22"/>
+          <w:szCs w:val="22"/>
+        </w:rPr>
+        <w:t xml:space="preserve">”, navigate to this folder, and </w:t>
+      </w:r>
+      <w:r>
+        <w:rPr>
+          <w:color w:val="FF0000"/>
+          <w:sz w:val="22"/>
+          <w:szCs w:val="22"/>
+        </w:rPr>
         <w:t>run the ChIP-</w:t>
       </w:r>
       <w:r>
@@ -3337,7 +3448,25 @@
           <w:sz w:val="22"/>
           <w:szCs w:val="22"/>
         </w:rPr>
-        <w:t>--project_name NAME</w:t>
+        <w:t>--</w:t>
+      </w:r>
+      <w:proofErr w:type="gramStart"/>
+      <w:r>
+        <w:rPr>
+          <w:b/>
+          <w:sz w:val="22"/>
+          <w:szCs w:val="22"/>
+        </w:rPr>
+        <w:t>project</w:t>
+      </w:r>
+      <w:proofErr w:type="gramEnd"/>
+      <w:r>
+        <w:rPr>
+          <w:b/>
+          <w:sz w:val="22"/>
+          <w:szCs w:val="22"/>
+        </w:rPr>
+        <w:t>_name NAME</w:t>
       </w:r>
     </w:p>
     <w:p>
@@ -3384,7 +3513,25 @@
           <w:sz w:val="22"/>
           <w:szCs w:val="22"/>
         </w:rPr>
-        <w:t>--pillarspath PATH</w:t>
+        <w:t>--</w:t>
+      </w:r>
+      <w:proofErr w:type="gramStart"/>
+      <w:r>
+        <w:rPr>
+          <w:b/>
+          <w:sz w:val="22"/>
+          <w:szCs w:val="22"/>
+        </w:rPr>
+        <w:t>pillarspath</w:t>
+      </w:r>
+      <w:proofErr w:type="gramEnd"/>
+      <w:r>
+        <w:rPr>
+          <w:b/>
+          <w:sz w:val="22"/>
+          <w:szCs w:val="22"/>
+        </w:rPr>
+        <w:t xml:space="preserve"> PATH</w:t>
       </w:r>
     </w:p>
     <w:p>
@@ -3465,7 +3612,25 @@
           <w:sz w:val="22"/>
           <w:szCs w:val="22"/>
         </w:rPr>
-        <w:t>--dbpath PATH</w:t>
+        <w:t>--</w:t>
+      </w:r>
+      <w:proofErr w:type="gramStart"/>
+      <w:r>
+        <w:rPr>
+          <w:b/>
+          <w:sz w:val="22"/>
+          <w:szCs w:val="22"/>
+        </w:rPr>
+        <w:t>dbpath</w:t>
+      </w:r>
+      <w:proofErr w:type="gramEnd"/>
+      <w:r>
+        <w:rPr>
+          <w:b/>
+          <w:sz w:val="22"/>
+          <w:szCs w:val="22"/>
+        </w:rPr>
+        <w:t xml:space="preserve"> PATH</w:t>
       </w:r>
     </w:p>
     <w:p>
@@ -3505,7 +3670,25 @@
           <w:sz w:val="22"/>
           <w:szCs w:val="22"/>
         </w:rPr>
-        <w:t xml:space="preserve">--jump </w:t>
+        <w:t>--</w:t>
+      </w:r>
+      <w:proofErr w:type="gramStart"/>
+      <w:r>
+        <w:rPr>
+          <w:b/>
+          <w:sz w:val="22"/>
+          <w:szCs w:val="22"/>
+        </w:rPr>
+        <w:t>jump</w:t>
+      </w:r>
+      <w:proofErr w:type="gramEnd"/>
+      <w:r>
+        <w:rPr>
+          <w:b/>
+          <w:sz w:val="22"/>
+          <w:szCs w:val="22"/>
+        </w:rPr>
+        <w:t xml:space="preserve"> </w:t>
       </w:r>
       <w:r>
         <w:rPr>
@@ -3528,32 +3711,66 @@
           <w:sz w:val="22"/>
           <w:szCs w:val="22"/>
         </w:rPr>
-        <w:t>NUMBER is a stage in the software pipeline. The software will launch directly into the desired stage, skipping all previous stages. This options requires that you specify a database path, using the parameter –dbpath, and the database comes from an analysis that previously succeeded in the stages prior to NUMBER. See the section titled “Pipeline Stages” for more information.</w:t>
-      </w:r>
-    </w:p>
-    <w:p>
-      <w:pPr>
-        <w:rPr>
-          <w:sz w:val="22"/>
-          <w:szCs w:val="22"/>
-        </w:rPr>
-      </w:pPr>
-    </w:p>
-    <w:p>
-      <w:pPr>
-        <w:rPr>
-          <w:b/>
-          <w:sz w:val="22"/>
-          <w:szCs w:val="22"/>
-        </w:rPr>
-      </w:pPr>
-      <w:r>
-        <w:rPr>
-          <w:b/>
-          <w:sz w:val="22"/>
-          <w:szCs w:val="22"/>
-        </w:rPr>
-        <w:t xml:space="preserve">--stop </w:t>
+        <w:t xml:space="preserve">NUMBER is a stage in the software pipeline. The software will launch directly into the desired stage, skipping all previous stages. This </w:t>
+      </w:r>
+      <w:proofErr w:type="gramStart"/>
+      <w:r>
+        <w:rPr>
+          <w:sz w:val="22"/>
+          <w:szCs w:val="22"/>
+        </w:rPr>
+        <w:t>options</w:t>
+      </w:r>
+      <w:proofErr w:type="gramEnd"/>
+      <w:r>
+        <w:rPr>
+          <w:sz w:val="22"/>
+          <w:szCs w:val="22"/>
+        </w:rPr>
+        <w:t xml:space="preserve"> requires that you specify a database path, using the parameter –dbpath, and the database comes from an analysis that previously succeeded in the stages prior to NUMBER. See the section titled “Pipeline Stages” for more information.</w:t>
+      </w:r>
+    </w:p>
+    <w:p>
+      <w:pPr>
+        <w:rPr>
+          <w:sz w:val="22"/>
+          <w:szCs w:val="22"/>
+        </w:rPr>
+      </w:pPr>
+    </w:p>
+    <w:p>
+      <w:pPr>
+        <w:rPr>
+          <w:b/>
+          <w:sz w:val="22"/>
+          <w:szCs w:val="22"/>
+        </w:rPr>
+      </w:pPr>
+      <w:r>
+        <w:rPr>
+          <w:b/>
+          <w:sz w:val="22"/>
+          <w:szCs w:val="22"/>
+        </w:rPr>
+        <w:t>--</w:t>
+      </w:r>
+      <w:proofErr w:type="gramStart"/>
+      <w:r>
+        <w:rPr>
+          <w:b/>
+          <w:sz w:val="22"/>
+          <w:szCs w:val="22"/>
+        </w:rPr>
+        <w:t>stop</w:t>
+      </w:r>
+      <w:proofErr w:type="gramEnd"/>
+      <w:r>
+        <w:rPr>
+          <w:b/>
+          <w:sz w:val="22"/>
+          <w:szCs w:val="22"/>
+        </w:rPr>
+        <w:t xml:space="preserve"> </w:t>
       </w:r>
       <w:r>
         <w:rPr>
@@ -3608,7 +3825,25 @@
           <w:sz w:val="22"/>
           <w:szCs w:val="22"/>
         </w:rPr>
-        <w:t>--use_mpi BOOL</w:t>
+        <w:t>--</w:t>
+      </w:r>
+      <w:proofErr w:type="gramStart"/>
+      <w:r>
+        <w:rPr>
+          <w:b/>
+          <w:sz w:val="22"/>
+          <w:szCs w:val="22"/>
+        </w:rPr>
+        <w:t>use</w:t>
+      </w:r>
+      <w:proofErr w:type="gramEnd"/>
+      <w:r>
+        <w:rPr>
+          <w:b/>
+          <w:sz w:val="22"/>
+          <w:szCs w:val="22"/>
+        </w:rPr>
+        <w:t>_mpi BOOL</w:t>
       </w:r>
     </w:p>
     <w:p>
@@ -3659,6 +3894,7 @@
         </w:rPr>
         <w:t>--</w:t>
       </w:r>
+      <w:proofErr w:type="gramStart"/>
       <w:r>
         <w:rPr>
           <w:rFonts w:cs="Monaco"/>
@@ -3669,6 +3905,7 @@
         </w:rPr>
         <w:t>mpinp</w:t>
       </w:r>
+      <w:proofErr w:type="gramEnd"/>
       <w:r>
         <w:rPr>
           <w:rFonts w:cs="Monaco"/>
@@ -3749,7 +3986,25 @@
           <w:sz w:val="22"/>
           <w:szCs w:val="22"/>
         </w:rPr>
-        <w:t xml:space="preserve">--mismatch_thresh </w:t>
+        <w:t>--</w:t>
+      </w:r>
+      <w:proofErr w:type="gramStart"/>
+      <w:r>
+        <w:rPr>
+          <w:b/>
+          <w:sz w:val="22"/>
+          <w:szCs w:val="22"/>
+        </w:rPr>
+        <w:t>mismatch</w:t>
+      </w:r>
+      <w:proofErr w:type="gramEnd"/>
+      <w:r>
+        <w:rPr>
+          <w:b/>
+          <w:sz w:val="22"/>
+          <w:szCs w:val="22"/>
+        </w:rPr>
+        <w:t xml:space="preserve">_thresh </w:t>
       </w:r>
       <w:r>
         <w:rPr>
@@ -3804,22 +4059,56 @@
           <w:sz w:val="22"/>
           <w:szCs w:val="22"/>
         </w:rPr>
-        <w:t>--chrom_filter KEYWORD</w:t>
-      </w:r>
-    </w:p>
-    <w:p>
-      <w:pPr>
-        <w:rPr>
-          <w:sz w:val="22"/>
-          <w:szCs w:val="22"/>
-        </w:rPr>
-      </w:pPr>
-      <w:r>
-        <w:rPr>
-          <w:sz w:val="22"/>
-          <w:szCs w:val="22"/>
-        </w:rPr>
-        <w:t>Restricts read-aligning and peak calling only to those chrom</w:t>
+        <w:t>--</w:t>
+      </w:r>
+      <w:proofErr w:type="gramStart"/>
+      <w:r>
+        <w:rPr>
+          <w:b/>
+          <w:sz w:val="22"/>
+          <w:szCs w:val="22"/>
+        </w:rPr>
+        <w:t>chrom</w:t>
+      </w:r>
+      <w:proofErr w:type="gramEnd"/>
+      <w:r>
+        <w:rPr>
+          <w:b/>
+          <w:sz w:val="22"/>
+          <w:szCs w:val="22"/>
+        </w:rPr>
+        <w:t>_filter KEYWORD</w:t>
+      </w:r>
+    </w:p>
+    <w:p>
+      <w:pPr>
+        <w:rPr>
+          <w:sz w:val="22"/>
+          <w:szCs w:val="22"/>
+        </w:rPr>
+      </w:pPr>
+      <w:r>
+        <w:rPr>
+          <w:sz w:val="22"/>
+          <w:szCs w:val="22"/>
+        </w:rPr>
+        <w:t xml:space="preserve">Restricts </w:t>
+      </w:r>
+      <w:proofErr w:type="gramStart"/>
+      <w:r>
+        <w:rPr>
+          <w:sz w:val="22"/>
+          <w:szCs w:val="22"/>
+        </w:rPr>
+        <w:t>read-aligning</w:t>
+      </w:r>
+      <w:proofErr w:type="gramEnd"/>
+      <w:r>
+        <w:rPr>
+          <w:sz w:val="22"/>
+          <w:szCs w:val="22"/>
+        </w:rPr>
+        <w:t xml:space="preserve"> and peak calling only to those chrom</w:t>
       </w:r>
       <w:r>
         <w:rPr>
@@ -3862,8 +4151,20 @@
           <w:sz w:val="22"/>
           <w:szCs w:val="22"/>
         </w:rPr>
-        <w:t>--bowtie2</w:t>
-      </w:r>
+        <w:t>--</w:t>
+      </w:r>
+      <w:proofErr w:type="gramStart"/>
+      <w:r>
+        <w:rPr>
+          <w:rFonts w:cs="Monaco"/>
+          <w:b/>
+          <w:iCs/>
+          <w:sz w:val="22"/>
+          <w:szCs w:val="22"/>
+        </w:rPr>
+        <w:t>bowtie2</w:t>
+      </w:r>
+      <w:proofErr w:type="gramEnd"/>
       <w:r>
         <w:rPr>
           <w:rFonts w:cs="Monaco"/>
@@ -3918,6 +4219,7 @@
         </w:rPr>
         <w:t>--</w:t>
       </w:r>
+      <w:proofErr w:type="gramStart"/>
       <w:r>
         <w:rPr>
           <w:rFonts w:cs="Monaco"/>
@@ -3928,6 +4230,7 @@
         </w:rPr>
         <w:t>samtools</w:t>
       </w:r>
+      <w:proofErr w:type="gramEnd"/>
       <w:r>
         <w:rPr>
           <w:rFonts w:cs="Monaco"/>
@@ -3986,8 +4289,20 @@
           <w:sz w:val="22"/>
           <w:szCs w:val="22"/>
         </w:rPr>
-        <w:t>--macs2</w:t>
-      </w:r>
+        <w:t>--</w:t>
+      </w:r>
+      <w:proofErr w:type="gramStart"/>
+      <w:r>
+        <w:rPr>
+          <w:rFonts w:cs="Monaco"/>
+          <w:b/>
+          <w:iCs/>
+          <w:sz w:val="22"/>
+          <w:szCs w:val="22"/>
+        </w:rPr>
+        <w:t>macs2</w:t>
+      </w:r>
+      <w:proofErr w:type="gramEnd"/>
       <w:r>
         <w:rPr>
           <w:rFonts w:cs="Monaco"/>
@@ -4046,8 +4361,20 @@
           <w:sz w:val="22"/>
           <w:szCs w:val="22"/>
         </w:rPr>
-        <w:t>--gcb</w:t>
-      </w:r>
+        <w:t>--</w:t>
+      </w:r>
+      <w:proofErr w:type="gramStart"/>
+      <w:r>
+        <w:rPr>
+          <w:rFonts w:cs="Monaco"/>
+          <w:b/>
+          <w:iCs/>
+          <w:sz w:val="22"/>
+          <w:szCs w:val="22"/>
+        </w:rPr>
+        <w:t>gcb</w:t>
+      </w:r>
+      <w:proofErr w:type="gramEnd"/>
       <w:r>
         <w:rPr>
           <w:rFonts w:cs="Monaco"/>
@@ -4104,6 +4431,7 @@
         </w:rPr>
         <w:t>--</w:t>
       </w:r>
+      <w:proofErr w:type="gramStart"/>
       <w:r>
         <w:rPr>
           <w:rFonts w:cs="Monaco"/>
@@ -4114,6 +4442,7 @@
         </w:rPr>
         <w:t>use</w:t>
       </w:r>
+      <w:proofErr w:type="gramEnd"/>
       <w:r>
         <w:rPr>
           <w:rFonts w:cs="Monaco"/>
@@ -4213,7 +4542,25 @@
           <w:sz w:val="22"/>
           <w:szCs w:val="22"/>
         </w:rPr>
-        <w:t>--minqval VALUE</w:t>
+        <w:t>--</w:t>
+      </w:r>
+      <w:proofErr w:type="gramStart"/>
+      <w:r>
+        <w:rPr>
+          <w:b/>
+          <w:sz w:val="22"/>
+          <w:szCs w:val="22"/>
+        </w:rPr>
+        <w:t>minqval</w:t>
+      </w:r>
+      <w:proofErr w:type="gramEnd"/>
+      <w:r>
+        <w:rPr>
+          <w:b/>
+          <w:sz w:val="22"/>
+          <w:szCs w:val="22"/>
+        </w:rPr>
+        <w:t xml:space="preserve"> VALUE</w:t>
       </w:r>
     </w:p>
     <w:p>
@@ -4259,7 +4606,29 @@
           <w:sz w:val="22"/>
           <w:szCs w:val="22"/>
         </w:rPr>
-        <w:t>--practice_mode</w:t>
+        <w:t>--</w:t>
+      </w:r>
+      <w:proofErr w:type="gramStart"/>
+      <w:r>
+        <w:rPr>
+          <w:rFonts w:cs="Monaco"/>
+          <w:b/>
+          <w:iCs/>
+          <w:sz w:val="22"/>
+          <w:szCs w:val="22"/>
+        </w:rPr>
+        <w:t>practice</w:t>
+      </w:r>
+      <w:proofErr w:type="gramEnd"/>
+      <w:r>
+        <w:rPr>
+          <w:rFonts w:cs="Monaco"/>
+          <w:b/>
+          <w:iCs/>
+          <w:sz w:val="22"/>
+          <w:szCs w:val="22"/>
+        </w:rPr>
+        <w:t>_mode</w:t>
       </w:r>
     </w:p>
     <w:p>
@@ -4477,7 +4846,39 @@
           <w:sz w:val="22"/>
           <w:szCs w:val="22"/>
         </w:rPr>
-        <w:t xml:space="preserve">&lt;genome name&gt; is an arbitrary name for the genome. This name is referenced by other lines in the configuration file, so it is recommend that you pick a short and meaningful name. For example, the genome for species </w:t>
+        <w:t>&lt;</w:t>
+      </w:r>
+      <w:proofErr w:type="gramStart"/>
+      <w:r>
+        <w:rPr>
+          <w:sz w:val="22"/>
+          <w:szCs w:val="22"/>
+        </w:rPr>
+        <w:t>genome</w:t>
+      </w:r>
+      <w:proofErr w:type="gramEnd"/>
+      <w:r>
+        <w:rPr>
+          <w:sz w:val="22"/>
+          <w:szCs w:val="22"/>
+        </w:rPr>
+        <w:t xml:space="preserve"> name&gt; is an arbitrary name for the genome. </w:t>
+      </w:r>
+      <w:proofErr w:type="gramStart"/>
+      <w:r>
+        <w:rPr>
+          <w:sz w:val="22"/>
+          <w:szCs w:val="22"/>
+        </w:rPr>
+        <w:t>This name is referenced by other lines in the configuration file</w:t>
+      </w:r>
+      <w:proofErr w:type="gramEnd"/>
+      <w:r>
+        <w:rPr>
+          <w:sz w:val="22"/>
+          <w:szCs w:val="22"/>
+        </w:rPr>
+        <w:t xml:space="preserve">, so it is recommend that you pick a short and meaningful name. For example, the genome for species </w:t>
       </w:r>
       <w:r>
         <w:rPr>
@@ -4530,12 +4931,21 @@
         </w:rPr>
         <w:t>&lt;</w:t>
       </w:r>
-      <w:r>
-        <w:rPr>
-          <w:sz w:val="22"/>
-          <w:szCs w:val="22"/>
-        </w:rPr>
-        <w:t>genome path</w:t>
+      <w:proofErr w:type="gramStart"/>
+      <w:r>
+        <w:rPr>
+          <w:sz w:val="22"/>
+          <w:szCs w:val="22"/>
+        </w:rPr>
+        <w:t>genome</w:t>
+      </w:r>
+      <w:proofErr w:type="gramEnd"/>
+      <w:r>
+        <w:rPr>
+          <w:sz w:val="22"/>
+          <w:szCs w:val="22"/>
+        </w:rPr>
+        <w:t xml:space="preserve"> path</w:t>
       </w:r>
       <w:r>
         <w:rPr>
@@ -4619,7 +5029,23 @@
           <w:sz w:val="22"/>
           <w:szCs w:val="22"/>
         </w:rPr>
-        <w:t>&lt;genome name&gt; is an arbitrary name for the genome.</w:t>
+        <w:t>&lt;</w:t>
+      </w:r>
+      <w:proofErr w:type="gramStart"/>
+      <w:r>
+        <w:rPr>
+          <w:sz w:val="22"/>
+          <w:szCs w:val="22"/>
+        </w:rPr>
+        <w:t>genome</w:t>
+      </w:r>
+      <w:proofErr w:type="gramEnd"/>
+      <w:r>
+        <w:rPr>
+          <w:sz w:val="22"/>
+          <w:szCs w:val="22"/>
+        </w:rPr>
+        <w:t xml:space="preserve"> name&gt; is an arbitrary name for the genome.</w:t>
       </w:r>
       <w:r>
         <w:rPr>
@@ -4647,7 +5073,23 @@
           <w:sz w:val="22"/>
           <w:szCs w:val="22"/>
         </w:rPr>
-        <w:t>&lt;index prefix&gt; is the fileprefix to the indexed genome files, which typically end in “.1.bt2”, “.2.bt2”, et</w:t>
+        <w:t>&lt;</w:t>
+      </w:r>
+      <w:proofErr w:type="gramStart"/>
+      <w:r>
+        <w:rPr>
+          <w:sz w:val="22"/>
+          <w:szCs w:val="22"/>
+        </w:rPr>
+        <w:t>index</w:t>
+      </w:r>
+      <w:proofErr w:type="gramEnd"/>
+      <w:r>
+        <w:rPr>
+          <w:sz w:val="22"/>
+          <w:szCs w:val="22"/>
+        </w:rPr>
+        <w:t xml:space="preserve"> prefix&gt; is the fileprefix to the indexed genome files, which typically end in “.1.bt2”, “.2.bt2”, et</w:t>
       </w:r>
       <w:r>
         <w:rPr>
@@ -4749,14 +5191,30 @@
           <w:sz w:val="22"/>
           <w:szCs w:val="22"/>
         </w:rPr>
-        <w:t>&lt;gen</w:t>
-      </w:r>
-      <w:r>
-        <w:rPr>
-          <w:sz w:val="22"/>
-          <w:szCs w:val="22"/>
-        </w:rPr>
-        <w:t>ome name&gt; is the name of genome, and should match the name used in GENOMEPATH and BOWTIEINDEX lines.</w:t>
+        <w:t>&lt;</w:t>
+      </w:r>
+      <w:proofErr w:type="gramStart"/>
+      <w:r>
+        <w:rPr>
+          <w:sz w:val="22"/>
+          <w:szCs w:val="22"/>
+        </w:rPr>
+        <w:t>gen</w:t>
+      </w:r>
+      <w:r>
+        <w:rPr>
+          <w:sz w:val="22"/>
+          <w:szCs w:val="22"/>
+        </w:rPr>
+        <w:t>ome</w:t>
+      </w:r>
+      <w:proofErr w:type="gramEnd"/>
+      <w:r>
+        <w:rPr>
+          <w:sz w:val="22"/>
+          <w:szCs w:val="22"/>
+        </w:rPr>
+        <w:t xml:space="preserve"> name&gt; is the name of genome, and should match the name used in GENOMEPATH and BOWTIEINDEX lines.</w:t>
       </w:r>
     </w:p>
     <w:p>
@@ -4790,8 +5248,170 @@
           <w:sz w:val="22"/>
           <w:szCs w:val="22"/>
         </w:rPr>
-        <w:t>suffix “.gff”.</w:t>
-      </w:r>
+        <w:t>suffix “</w:t>
+      </w:r>
+      <w:proofErr w:type="gramStart"/>
+      <w:r>
+        <w:rPr>
+          <w:sz w:val="22"/>
+          <w:szCs w:val="22"/>
+        </w:rPr>
+        <w:t>.gff</w:t>
+      </w:r>
+      <w:proofErr w:type="gramEnd"/>
+      <w:r>
+        <w:rPr>
+          <w:sz w:val="22"/>
+          <w:szCs w:val="22"/>
+        </w:rPr>
+        <w:t>”.</w:t>
+      </w:r>
+    </w:p>
+    <w:p>
+      <w:pPr>
+        <w:ind w:left="360"/>
+        <w:rPr>
+          <w:sz w:val="22"/>
+          <w:szCs w:val="22"/>
+        </w:rPr>
+      </w:pPr>
+    </w:p>
+    <w:p>
+      <w:pPr>
+        <w:rPr>
+          <w:b/>
+          <w:sz w:val="22"/>
+          <w:szCs w:val="22"/>
+        </w:rPr>
+      </w:pPr>
+      <w:r>
+        <w:rPr>
+          <w:b/>
+          <w:sz w:val="22"/>
+          <w:szCs w:val="22"/>
+        </w:rPr>
+        <w:t>INTERGENIC &lt;genome name&gt; &lt;INTE</w:t>
+      </w:r>
+      <w:bookmarkStart w:id="13" w:name="_GoBack"/>
+      <w:bookmarkEnd w:id="13"/>
+      <w:r>
+        <w:rPr>
+          <w:b/>
+          <w:sz w:val="22"/>
+          <w:szCs w:val="22"/>
+        </w:rPr>
+        <w:t>RGENIC</w:t>
+      </w:r>
+      <w:r>
+        <w:rPr>
+          <w:b/>
+          <w:sz w:val="22"/>
+          <w:szCs w:val="22"/>
+        </w:rPr>
+        <w:t xml:space="preserve"> path&gt;</w:t>
+      </w:r>
+    </w:p>
+    <w:p>
+      <w:pPr>
+        <w:pStyle w:val="ListParagraph"/>
+        <w:numPr>
+          <w:ilvl w:val="0"/>
+          <w:numId w:val="13"/>
+        </w:numPr>
+        <w:rPr>
+          <w:sz w:val="22"/>
+          <w:szCs w:val="22"/>
+        </w:rPr>
+      </w:pPr>
+      <w:r>
+        <w:rPr>
+          <w:sz w:val="22"/>
+          <w:szCs w:val="22"/>
+        </w:rPr>
+        <w:t>&lt;</w:t>
+      </w:r>
+      <w:proofErr w:type="gramStart"/>
+      <w:r>
+        <w:rPr>
+          <w:sz w:val="22"/>
+          <w:szCs w:val="22"/>
+        </w:rPr>
+        <w:t>gen</w:t>
+      </w:r>
+      <w:r>
+        <w:rPr>
+          <w:sz w:val="22"/>
+          <w:szCs w:val="22"/>
+        </w:rPr>
+        <w:t>ome</w:t>
+      </w:r>
+      <w:proofErr w:type="gramEnd"/>
+      <w:r>
+        <w:rPr>
+          <w:sz w:val="22"/>
+          <w:szCs w:val="22"/>
+        </w:rPr>
+        <w:t xml:space="preserve"> name&gt; is the name of genome, and should match the name used in GENOMEPATH and BOWTIEINDEX lines.</w:t>
+      </w:r>
+    </w:p>
+    <w:p>
+      <w:pPr>
+        <w:pStyle w:val="ListParagraph"/>
+        <w:numPr>
+          <w:ilvl w:val="0"/>
+          <w:numId w:val="13"/>
+        </w:numPr>
+        <w:rPr>
+          <w:sz w:val="22"/>
+          <w:szCs w:val="22"/>
+        </w:rPr>
+      </w:pPr>
+      <w:r>
+        <w:rPr>
+          <w:sz w:val="22"/>
+          <w:szCs w:val="22"/>
+        </w:rPr>
+        <w:t xml:space="preserve">&lt;GFF path&gt; is the filepath to a genome feature file, </w:t>
+      </w:r>
+      <w:r>
+        <w:rPr>
+          <w:sz w:val="22"/>
+          <w:szCs w:val="22"/>
+        </w:rPr>
+        <w:t xml:space="preserve">which typically ends in the </w:t>
+      </w:r>
+      <w:r>
+        <w:rPr>
+          <w:sz w:val="22"/>
+          <w:szCs w:val="22"/>
+        </w:rPr>
+        <w:t>suffix “</w:t>
+      </w:r>
+      <w:proofErr w:type="gramStart"/>
+      <w:r>
+        <w:rPr>
+          <w:sz w:val="22"/>
+          <w:szCs w:val="22"/>
+        </w:rPr>
+        <w:t>.gff</w:t>
+      </w:r>
+      <w:proofErr w:type="gramEnd"/>
+      <w:r>
+        <w:rPr>
+          <w:sz w:val="22"/>
+          <w:szCs w:val="22"/>
+        </w:rPr>
+        <w:t>”.</w:t>
+      </w:r>
+    </w:p>
+    <w:p>
+      <w:pPr>
+        <w:ind w:left="360"/>
+        <w:rPr>
+          <w:sz w:val="22"/>
+          <w:szCs w:val="22"/>
+        </w:rPr>
+      </w:pPr>
     </w:p>
     <w:p>
       <w:pPr>
@@ -4839,7 +5459,25 @@
           <w:sz w:val="22"/>
           <w:szCs w:val="22"/>
         </w:rPr>
-        <w:t xml:space="preserve"> name&gt; &lt;FASTQ path&gt; &lt;genome name&gt; &lt;gene name&gt; &lt;tagged?&gt; &lt;condition&gt; &lt;note&gt;</w:t>
+        <w:t xml:space="preserve"> name&gt; &lt;FASTQ path&gt; &lt;genome name&gt; &lt;gene name&gt; &lt;tagged</w:t>
+      </w:r>
+      <w:proofErr w:type="gramStart"/>
+      <w:r>
+        <w:rPr>
+          <w:b/>
+          <w:sz w:val="22"/>
+          <w:szCs w:val="22"/>
+        </w:rPr>
+        <w:t>?&gt;</w:t>
+      </w:r>
+      <w:proofErr w:type="gramEnd"/>
+      <w:r>
+        <w:rPr>
+          <w:b/>
+          <w:sz w:val="22"/>
+          <w:szCs w:val="22"/>
+        </w:rPr>
+        <w:t xml:space="preserve"> &lt;condition&gt; &lt;note&gt;</w:t>
       </w:r>
     </w:p>
     <w:p>
@@ -4859,7 +5497,23 @@
           <w:sz w:val="22"/>
           <w:szCs w:val="22"/>
         </w:rPr>
-        <w:t xml:space="preserve">&lt;unique </w:t>
+        <w:t>&lt;</w:t>
+      </w:r>
+      <w:proofErr w:type="gramStart"/>
+      <w:r>
+        <w:rPr>
+          <w:sz w:val="22"/>
+          <w:szCs w:val="22"/>
+        </w:rPr>
+        <w:t>unique</w:t>
+      </w:r>
+      <w:proofErr w:type="gramEnd"/>
+      <w:r>
+        <w:rPr>
+          <w:sz w:val="22"/>
+          <w:szCs w:val="22"/>
+        </w:rPr>
+        <w:t xml:space="preserve"> </w:t>
       </w:r>
       <w:r>
         <w:rPr>
@@ -4913,7 +5567,23 @@
           <w:sz w:val="22"/>
           <w:szCs w:val="22"/>
         </w:rPr>
-        <w:t>&lt;genome name&gt; is the nam</w:t>
+        <w:t>&lt;</w:t>
+      </w:r>
+      <w:proofErr w:type="gramStart"/>
+      <w:r>
+        <w:rPr>
+          <w:sz w:val="22"/>
+          <w:szCs w:val="22"/>
+        </w:rPr>
+        <w:t>genome</w:t>
+      </w:r>
+      <w:proofErr w:type="gramEnd"/>
+      <w:r>
+        <w:rPr>
+          <w:sz w:val="22"/>
+          <w:szCs w:val="22"/>
+        </w:rPr>
+        <w:t xml:space="preserve"> name&gt; is the nam</w:t>
       </w:r>
       <w:r>
         <w:rPr>
@@ -4947,7 +5617,23 @@
           <w:sz w:val="22"/>
           <w:szCs w:val="22"/>
         </w:rPr>
-        <w:t xml:space="preserve">&lt;gene name&gt; is the name </w:t>
+        <w:t>&lt;</w:t>
+      </w:r>
+      <w:proofErr w:type="gramStart"/>
+      <w:r>
+        <w:rPr>
+          <w:sz w:val="22"/>
+          <w:szCs w:val="22"/>
+        </w:rPr>
+        <w:t>gene</w:t>
+      </w:r>
+      <w:proofErr w:type="gramEnd"/>
+      <w:r>
+        <w:rPr>
+          <w:sz w:val="22"/>
+          <w:szCs w:val="22"/>
+        </w:rPr>
+        <w:t xml:space="preserve"> name&gt; is the name </w:t>
       </w:r>
       <w:r>
         <w:rPr>
@@ -4974,7 +5660,23 @@
           <w:sz w:val="22"/>
           <w:szCs w:val="22"/>
         </w:rPr>
-        <w:t>&lt;tagged?&gt; can be “YES” or “NO”, indicating if the reads in the FASTQ file correspond to a tagged ChIP experiment or not.</w:t>
+        <w:t>&lt;</w:t>
+      </w:r>
+      <w:proofErr w:type="gramStart"/>
+      <w:r>
+        <w:rPr>
+          <w:sz w:val="22"/>
+          <w:szCs w:val="22"/>
+        </w:rPr>
+        <w:t>tagged</w:t>
+      </w:r>
+      <w:proofErr w:type="gramEnd"/>
+      <w:r>
+        <w:rPr>
+          <w:sz w:val="22"/>
+          <w:szCs w:val="22"/>
+        </w:rPr>
+        <w:t>?&gt; can be “YES” or “NO”, indicating if the reads in the FASTQ file correspond to a tagged ChIP experiment or not.</w:t>
       </w:r>
     </w:p>
     <w:p>
@@ -4994,7 +5696,23 @@
           <w:sz w:val="22"/>
           <w:szCs w:val="22"/>
         </w:rPr>
-        <w:t>&lt;condition&gt; is an arbitrary word indicating the growth conditions, genomic background, or other conditions unique to this experiment. A value for condition is required, but is not currently used by the pipeline.</w:t>
+        <w:t>&lt;</w:t>
+      </w:r>
+      <w:proofErr w:type="gramStart"/>
+      <w:r>
+        <w:rPr>
+          <w:sz w:val="22"/>
+          <w:szCs w:val="22"/>
+        </w:rPr>
+        <w:t>condition</w:t>
+      </w:r>
+      <w:proofErr w:type="gramEnd"/>
+      <w:r>
+        <w:rPr>
+          <w:sz w:val="22"/>
+          <w:szCs w:val="22"/>
+        </w:rPr>
+        <w:t>&gt; is an arbitrary word indicating the growth conditions, genomic background, or other conditions unique to this experiment. A value for condition is required, but is not currently used by the pipeline.</w:t>
       </w:r>
     </w:p>
     <w:p>
@@ -5014,7 +5732,23 @@
           <w:sz w:val="22"/>
           <w:szCs w:val="22"/>
         </w:rPr>
-        <w:t>&lt;note&gt; is optional, and can be as many words as you like, but it must come after the six values listed above.</w:t>
+        <w:t>&lt;</w:t>
+      </w:r>
+      <w:proofErr w:type="gramStart"/>
+      <w:r>
+        <w:rPr>
+          <w:sz w:val="22"/>
+          <w:szCs w:val="22"/>
+        </w:rPr>
+        <w:t>note</w:t>
+      </w:r>
+      <w:proofErr w:type="gramEnd"/>
+      <w:r>
+        <w:rPr>
+          <w:sz w:val="22"/>
+          <w:szCs w:val="22"/>
+        </w:rPr>
+        <w:t>&gt; is optional, and can be as many words as you like, but it must come after the six values listed above.</w:t>
       </w:r>
     </w:p>
     <w:p>
@@ -5121,6 +5855,7 @@
         </w:rPr>
         <w:t>&lt;</w:t>
       </w:r>
+      <w:proofErr w:type="gramStart"/>
       <w:r>
         <w:rPr>
           <w:sz w:val="22"/>
@@ -5128,6 +5863,7 @@
         </w:rPr>
         <w:t>library</w:t>
       </w:r>
+      <w:proofErr w:type="gramEnd"/>
       <w:r>
         <w:rPr>
           <w:sz w:val="22"/>
@@ -5217,7 +5953,25 @@
           <w:sz w:val="22"/>
           <w:szCs w:val="22"/>
         </w:rPr>
-        <w:t>name&gt; : &lt;</w:t>
+        <w:t>name</w:t>
+      </w:r>
+      <w:proofErr w:type="gramStart"/>
+      <w:r>
+        <w:rPr>
+          <w:b/>
+          <w:sz w:val="22"/>
+          <w:szCs w:val="22"/>
+        </w:rPr>
+        <w:t>&gt; :</w:t>
+      </w:r>
+      <w:proofErr w:type="gramEnd"/>
+      <w:r>
+        <w:rPr>
+          <w:b/>
+          <w:sz w:val="22"/>
+          <w:szCs w:val="22"/>
+        </w:rPr>
+        <w:t xml:space="preserve"> &lt;</w:t>
       </w:r>
       <w:r>
         <w:rPr>
@@ -5267,12 +6021,21 @@
         </w:rPr>
         <w:t>&lt;</w:t>
       </w:r>
-      <w:r>
-        <w:rPr>
-          <w:sz w:val="22"/>
-          <w:szCs w:val="22"/>
-        </w:rPr>
-        <w:t>unique experiment name</w:t>
+      <w:proofErr w:type="gramStart"/>
+      <w:r>
+        <w:rPr>
+          <w:sz w:val="22"/>
+          <w:szCs w:val="22"/>
+        </w:rPr>
+        <w:t>unique</w:t>
+      </w:r>
+      <w:proofErr w:type="gramEnd"/>
+      <w:r>
+        <w:rPr>
+          <w:sz w:val="22"/>
+          <w:szCs w:val="22"/>
+        </w:rPr>
+        <w:t xml:space="preserve"> experiment name</w:t>
       </w:r>
       <w:r>
         <w:rPr>
@@ -5306,7 +6069,23 @@
           <w:sz w:val="22"/>
           <w:szCs w:val="22"/>
         </w:rPr>
-        <w:t>&lt;library name #1&gt; is the library name of a READS line whose value for &lt;tagged?&gt; is YES&gt;</w:t>
+        <w:t>&lt;</w:t>
+      </w:r>
+      <w:proofErr w:type="gramStart"/>
+      <w:r>
+        <w:rPr>
+          <w:sz w:val="22"/>
+          <w:szCs w:val="22"/>
+        </w:rPr>
+        <w:t>library</w:t>
+      </w:r>
+      <w:proofErr w:type="gramEnd"/>
+      <w:r>
+        <w:rPr>
+          <w:sz w:val="22"/>
+          <w:szCs w:val="22"/>
+        </w:rPr>
+        <w:t xml:space="preserve"> name #1&gt; is the library name of a READS line whose value for &lt;tagged?&gt; is YES&gt;</w:t>
       </w:r>
     </w:p>
     <w:p>
@@ -5326,7 +6105,23 @@
           <w:sz w:val="22"/>
           <w:szCs w:val="22"/>
         </w:rPr>
-        <w:t>&lt;library name #2&gt; is the library name of a READS line whose value for &lt;tagged?&gt; is NO.</w:t>
+        <w:t>&lt;</w:t>
+      </w:r>
+      <w:proofErr w:type="gramStart"/>
+      <w:r>
+        <w:rPr>
+          <w:sz w:val="22"/>
+          <w:szCs w:val="22"/>
+        </w:rPr>
+        <w:t>library</w:t>
+      </w:r>
+      <w:proofErr w:type="gramEnd"/>
+      <w:r>
+        <w:rPr>
+          <w:sz w:val="22"/>
+          <w:szCs w:val="22"/>
+        </w:rPr>
+        <w:t xml:space="preserve"> name #2&gt; is the library name of a READS line whose value for &lt;tagged?&gt; is NO.</w:t>
       </w:r>
     </w:p>
     <w:p>
@@ -5367,7 +6162,25 @@
           <w:sz w:val="22"/>
           <w:szCs w:val="22"/>
         </w:rPr>
-        <w:t>unique comparison name&gt; : &lt;target 1&gt; &lt;target 2&gt; &lt;target 3&gt;</w:t>
+        <w:t>unique comparison name</w:t>
+      </w:r>
+      <w:proofErr w:type="gramStart"/>
+      <w:r>
+        <w:rPr>
+          <w:b/>
+          <w:sz w:val="22"/>
+          <w:szCs w:val="22"/>
+        </w:rPr>
+        <w:t>&gt; :</w:t>
+      </w:r>
+      <w:proofErr w:type="gramEnd"/>
+      <w:r>
+        <w:rPr>
+          <w:b/>
+          <w:sz w:val="22"/>
+          <w:szCs w:val="22"/>
+        </w:rPr>
+        <w:t xml:space="preserve"> &lt;target 1&gt; &lt;target 2&gt; &lt;target 3&gt;</w:t>
       </w:r>
     </w:p>
     <w:p>
@@ -5407,7 +6220,23 @@
           <w:sz w:val="22"/>
           <w:szCs w:val="22"/>
         </w:rPr>
-        <w:t>&lt;unique comparison name&gt; is an arbitrary, but unique, name for this comparison</w:t>
+        <w:t>&lt;</w:t>
+      </w:r>
+      <w:proofErr w:type="gramStart"/>
+      <w:r>
+        <w:rPr>
+          <w:sz w:val="22"/>
+          <w:szCs w:val="22"/>
+        </w:rPr>
+        <w:t>unique</w:t>
+      </w:r>
+      <w:proofErr w:type="gramEnd"/>
+      <w:r>
+        <w:rPr>
+          <w:sz w:val="22"/>
+          <w:szCs w:val="22"/>
+        </w:rPr>
+        <w:t xml:space="preserve"> comparison name&gt; is an arbitrary, but unique, name for this comparison</w:t>
       </w:r>
     </w:p>
     <w:p>
@@ -5427,7 +6256,23 @@
           <w:sz w:val="22"/>
           <w:szCs w:val="22"/>
         </w:rPr>
-        <w:t>&lt;target 1&gt; is the experiment name of an EXPERIMENT line, or the comparison name of a previously-listed COMPARE line.</w:t>
+        <w:t>&lt;</w:t>
+      </w:r>
+      <w:proofErr w:type="gramStart"/>
+      <w:r>
+        <w:rPr>
+          <w:sz w:val="22"/>
+          <w:szCs w:val="22"/>
+        </w:rPr>
+        <w:t>target</w:t>
+      </w:r>
+      <w:proofErr w:type="gramEnd"/>
+      <w:r>
+        <w:rPr>
+          <w:sz w:val="22"/>
+          <w:szCs w:val="22"/>
+        </w:rPr>
+        <w:t xml:space="preserve"> 1&gt; is the experiment name of an EXPERIMENT line, or the comparison name of a previously-listed COMPARE line.</w:t>
       </w:r>
     </w:p>
     <w:p>
@@ -5447,7 +6292,23 @@
           <w:sz w:val="22"/>
           <w:szCs w:val="22"/>
         </w:rPr>
-        <w:t>&lt;target 2&gt; is the experiment name of an EXPERIMENT line, or the comparison name of a previously-listed COMPARE line.</w:t>
+        <w:t>&lt;</w:t>
+      </w:r>
+      <w:proofErr w:type="gramStart"/>
+      <w:r>
+        <w:rPr>
+          <w:sz w:val="22"/>
+          <w:szCs w:val="22"/>
+        </w:rPr>
+        <w:t>target</w:t>
+      </w:r>
+      <w:proofErr w:type="gramEnd"/>
+      <w:r>
+        <w:rPr>
+          <w:sz w:val="22"/>
+          <w:szCs w:val="22"/>
+        </w:rPr>
+        <w:t xml:space="preserve"> 2&gt; is the experiment name of an EXPERIMENT line, or the comparison name of a previously-listed COMPARE line.</w:t>
       </w:r>
     </w:p>
     <w:p>
@@ -5467,7 +6328,23 @@
           <w:sz w:val="22"/>
           <w:szCs w:val="22"/>
         </w:rPr>
-        <w:t>&lt;target 3&gt; is optional, and is the experiment name of an EXPERIMENT line, or the comparison name of a previously-listed COMPARE line.</w:t>
+        <w:t>&lt;</w:t>
+      </w:r>
+      <w:proofErr w:type="gramStart"/>
+      <w:r>
+        <w:rPr>
+          <w:sz w:val="22"/>
+          <w:szCs w:val="22"/>
+        </w:rPr>
+        <w:t>target</w:t>
+      </w:r>
+      <w:proofErr w:type="gramEnd"/>
+      <w:r>
+        <w:rPr>
+          <w:sz w:val="22"/>
+          <w:szCs w:val="22"/>
+        </w:rPr>
+        <w:t xml:space="preserve"> 3&gt; is optional, and is the experiment name of an EXPERIMENT line, or the comparison name of a previously-listed COMPARE line.</w:t>
       </w:r>
     </w:p>
     <w:p>
@@ -5590,25 +6467,41 @@
       <w:pPr>
         <w:pStyle w:val="Heading2"/>
       </w:pPr>
-      <w:bookmarkStart w:id="13" w:name="_Toc296943335"/>
+      <w:bookmarkStart w:id="14" w:name="_Toc296943335"/>
       <w:r>
         <w:t>Genome Feature Files</w:t>
       </w:r>
-      <w:bookmarkEnd w:id="13"/>
-    </w:p>
-    <w:p>
-      <w:pPr>
-        <w:rPr>
-          <w:sz w:val="22"/>
-          <w:szCs w:val="22"/>
-        </w:rPr>
-      </w:pPr>
-      <w:r>
-        <w:rPr>
-          <w:sz w:val="22"/>
-          <w:szCs w:val="22"/>
-        </w:rPr>
-        <w:t>Genome feature files are imported into the software by including GFF lines in the configuration file. The feature file must be in the GFF version 3 format.</w:t>
+      <w:bookmarkEnd w:id="14"/>
+    </w:p>
+    <w:p>
+      <w:pPr>
+        <w:rPr>
+          <w:sz w:val="22"/>
+          <w:szCs w:val="22"/>
+        </w:rPr>
+      </w:pPr>
+      <w:r>
+        <w:rPr>
+          <w:sz w:val="22"/>
+          <w:szCs w:val="22"/>
+        </w:rPr>
+        <w:t xml:space="preserve">Genome feature files are imported into the software by including GFF lines in the configuration file. The feature file must be in the GFF version 3 </w:t>
+      </w:r>
+      <w:proofErr w:type="gramStart"/>
+      <w:r>
+        <w:rPr>
+          <w:sz w:val="22"/>
+          <w:szCs w:val="22"/>
+        </w:rPr>
+        <w:t>format</w:t>
+      </w:r>
+      <w:proofErr w:type="gramEnd"/>
+      <w:r>
+        <w:rPr>
+          <w:sz w:val="22"/>
+          <w:szCs w:val="22"/>
+        </w:rPr>
+        <w:t>.</w:t>
       </w:r>
     </w:p>
     <w:p>
@@ -5623,11 +6516,11 @@
       <w:pPr>
         <w:pStyle w:val="Heading2"/>
       </w:pPr>
-      <w:bookmarkStart w:id="14" w:name="_Toc296943336"/>
+      <w:bookmarkStart w:id="15" w:name="_Toc296943336"/>
       <w:r>
         <w:t>Synteny Maps (i.e. Pillars Files)</w:t>
       </w:r>
-      <w:bookmarkEnd w:id="14"/>
+      <w:bookmarkEnd w:id="15"/>
     </w:p>
     <w:p>
       <w:pPr>
@@ -5693,14 +6586,14 @@
       <w:pPr>
         <w:pStyle w:val="Heading1"/>
       </w:pPr>
-      <w:bookmarkStart w:id="15" w:name="_Toc296943337"/>
+      <w:bookmarkStart w:id="16" w:name="_Toc296943337"/>
       <w:r>
         <w:t>Stages in the</w:t>
       </w:r>
       <w:r>
         <w:t xml:space="preserve"> Analysis Pipeline</w:t>
       </w:r>
-      <w:bookmarkEnd w:id="15"/>
+      <w:bookmarkEnd w:id="16"/>
     </w:p>
     <w:p>
       <w:pPr>
@@ -6101,7 +6994,23 @@
                 <w:sz w:val="22"/>
                 <w:szCs w:val="22"/>
               </w:rPr>
-              <w:t>Write filtered SAM files containing only those reads that were extracted in stage 2.</w:t>
+              <w:t xml:space="preserve">Write filtered SAM </w:t>
+            </w:r>
+            <w:proofErr w:type="gramStart"/>
+            <w:r>
+              <w:rPr>
+                <w:sz w:val="22"/>
+                <w:szCs w:val="22"/>
+              </w:rPr>
+              <w:t>files containing only those reads</w:t>
+            </w:r>
+            <w:proofErr w:type="gramEnd"/>
+            <w:r>
+              <w:rPr>
+                <w:sz w:val="22"/>
+                <w:szCs w:val="22"/>
+              </w:rPr>
+              <w:t xml:space="preserve"> that were extracted in stage 2.</w:t>
             </w:r>
           </w:p>
         </w:tc>
@@ -6728,11 +7637,11 @@
       <w:pPr>
         <w:pStyle w:val="Heading1"/>
       </w:pPr>
-      <w:bookmarkStart w:id="16" w:name="_Toc296943338"/>
+      <w:bookmarkStart w:id="17" w:name="_Toc296943338"/>
       <w:r>
         <w:t>Output Files</w:t>
       </w:r>
-      <w:bookmarkEnd w:id="16"/>
+      <w:bookmarkEnd w:id="17"/>
     </w:p>
     <w:p>
       <w:pPr>
@@ -6904,7 +7813,25 @@
           <w:sz w:val="22"/>
           <w:szCs w:val="22"/>
         </w:rPr>
-        <w:t>Every COMPARE entry in the configuration file will result in an Excel spreadsheet titled &lt;comparison name&gt;.enrich.xls. This file includes one row for every gene, and indicates the fold-enrichment and summit scores for every experiment included in the COMPARE.</w:t>
+        <w:t>Every COMPARE entry in the configuration file will result in an Excel spreadsheet titled &lt;comparison name&gt;</w:t>
+      </w:r>
+      <w:proofErr w:type="gramStart"/>
+      <w:r>
+        <w:rPr>
+          <w:rFonts w:ascii="Century Schoolbook" w:hAnsi="Century Schoolbook"/>
+          <w:sz w:val="22"/>
+          <w:szCs w:val="22"/>
+        </w:rPr>
+        <w:t>.enrich.xls</w:t>
+      </w:r>
+      <w:proofErr w:type="gramEnd"/>
+      <w:r>
+        <w:rPr>
+          <w:rFonts w:ascii="Century Schoolbook" w:hAnsi="Century Schoolbook"/>
+          <w:sz w:val="22"/>
+          <w:szCs w:val="22"/>
+        </w:rPr>
+        <w:t>. This file includes one row for every gene, and indicates the fold-enrichment and summit scores for every experiment included in the COMPARE.</w:t>
       </w:r>
     </w:p>
     <w:p>
@@ -6963,7 +7890,25 @@
           <w:sz w:val="22"/>
           <w:szCs w:val="22"/>
         </w:rPr>
-        <w:t>Every COMPARE entry in the configuration file will result in a PNG figure titled &lt;comparison name&gt;.maxfe.png. This file correlates the maximum fold enrichment for every gene between the experiments in the COMPARE line. Genes with summits are also indicated in this figure.</w:t>
+        <w:t>Every COMPARE entry in the configuration file will result in a PNG figure titled &lt;comparison name&gt;</w:t>
+      </w:r>
+      <w:proofErr w:type="gramStart"/>
+      <w:r>
+        <w:rPr>
+          <w:rFonts w:ascii="Century Schoolbook" w:hAnsi="Century Schoolbook"/>
+          <w:sz w:val="22"/>
+          <w:szCs w:val="22"/>
+        </w:rPr>
+        <w:t>.maxfe.png</w:t>
+      </w:r>
+      <w:proofErr w:type="gramEnd"/>
+      <w:r>
+        <w:rPr>
+          <w:rFonts w:ascii="Century Schoolbook" w:hAnsi="Century Schoolbook"/>
+          <w:sz w:val="22"/>
+          <w:szCs w:val="22"/>
+        </w:rPr>
+        <w:t>. This file correlates the maximum fold enrichment for every gene between the experiments in the COMPARE line. Genes with summits are also indicated in this figure.</w:t>
       </w:r>
     </w:p>
     <w:p>
@@ -7022,7 +7967,43 @@
           <w:sz w:val="22"/>
           <w:szCs w:val="22"/>
         </w:rPr>
-        <w:t>Every COMPARE entry in the configuration file will result in a PDF figure showing the IDR between the experiments in the COMPARE line. This file is titled &lt;comparison name&gt;.enrich.idr.pdf. Additionally, the R script used to generate the figure is written to the file &lt;comparison name&gt;.enrich.idr.cran.</w:t>
+        <w:t>Every COMPARE entry in the configuration file will result in a PDF figure showing the IDR between the experiments in the COMPARE line. This file is titled &lt;comparison name&gt;</w:t>
+      </w:r>
+      <w:proofErr w:type="gramStart"/>
+      <w:r>
+        <w:rPr>
+          <w:rFonts w:ascii="Century Schoolbook" w:hAnsi="Century Schoolbook"/>
+          <w:sz w:val="22"/>
+          <w:szCs w:val="22"/>
+        </w:rPr>
+        <w:t>.enrich.idr.pdf</w:t>
+      </w:r>
+      <w:proofErr w:type="gramEnd"/>
+      <w:r>
+        <w:rPr>
+          <w:rFonts w:ascii="Century Schoolbook" w:hAnsi="Century Schoolbook"/>
+          <w:sz w:val="22"/>
+          <w:szCs w:val="22"/>
+        </w:rPr>
+        <w:t>. Additionally, the R script used to generate the figure is written to the file &lt;comparison name&gt;</w:t>
+      </w:r>
+      <w:proofErr w:type="gramStart"/>
+      <w:r>
+        <w:rPr>
+          <w:rFonts w:ascii="Century Schoolbook" w:hAnsi="Century Schoolbook"/>
+          <w:sz w:val="22"/>
+          <w:szCs w:val="22"/>
+        </w:rPr>
+        <w:t>.enrich.idr.cran</w:t>
+      </w:r>
+      <w:proofErr w:type="gramEnd"/>
+      <w:r>
+        <w:rPr>
+          <w:rFonts w:ascii="Century Schoolbook" w:hAnsi="Century Schoolbook"/>
+          <w:sz w:val="22"/>
+          <w:szCs w:val="22"/>
+        </w:rPr>
+        <w:t>.</w:t>
       </w:r>
     </w:p>
     <w:p>
@@ -7095,8 +8076,6 @@
           <w:szCs w:val="22"/>
         </w:rPr>
       </w:pPr>
-      <w:bookmarkStart w:id="17" w:name="_GoBack"/>
-      <w:bookmarkEnd w:id="17"/>
     </w:p>
     <w:p>
       <w:pPr>

</xml_diff>